<commit_message>
Creacion del metodo main e division de modulos
</commit_message>
<xml_diff>
--- a/Output/documento de practicas.docx
+++ b/Output/documento de practicas.docx
@@ -2,38 +2,6 @@
 <file path=word/document.xml><?xml version="1.0" encoding="utf-8"?>
 <w:document xmlns:wpc="http://schemas.microsoft.com/office/word/2010/wordprocessingCanvas" xmlns:mo="http://schemas.microsoft.com/office/mac/office/2008/main" xmlns:mc="http://schemas.openxmlformats.org/markup-compatibility/2006" xmlns:mv="urn:schemas-microsoft-com:mac:vml" xmlns:o="urn:schemas-microsoft-com:office:office" xmlns:r="http://schemas.openxmlformats.org/officeDocument/2006/relationships" xmlns:m="http://schemas.openxmlformats.org/officeDocument/2006/math" xmlns:v="urn:schemas-microsoft-com:vml" xmlns:wp14="http://schemas.microsoft.com/office/word/2010/wordprocessingDrawing" xmlns:wp="http://schemas.openxmlformats.org/drawingml/2006/wordprocessingDrawing" xmlns:w10="urn:schemas-microsoft-com:office:word" xmlns:w="http://schemas.openxmlformats.org/wordprocessingml/2006/main" xmlns:w14="http://schemas.microsoft.com/office/word/2010/wordml" xmlns:wpg="http://schemas.microsoft.com/office/word/2010/wordprocessingGroup" xmlns:wpi="http://schemas.microsoft.com/office/word/2010/wordprocessingInk" xmlns:wne="http://schemas.microsoft.com/office/word/2006/wordml" xmlns:wps="http://schemas.microsoft.com/office/word/2010/wordprocessingShape" mc:Ignorable="w14 wp14">
   <w:body>
-    <w:p>
-      <w:pPr>
-        <w:pStyle w:val="Heading1"/>
-      </w:pPr>
-      <w:r>
-        <w:t>Manipulacion de texto csv o txt</w:t>
-      </w:r>
-    </w:p>
-    <w:p>
-      <w:pPr>
-        <w:pStyle w:val="Heading2"/>
-      </w:pPr>
-      <w:r>
-        <w:t>Abrir archivos con csv</w:t>
-      </w:r>
-    </w:p>
-    <w:p/>
-    <w:p>
-      <w:r>
-        <w:t>nombre edad ciudad</w:t>
-      </w:r>
-    </w:p>
-    <w:p>
-      <w:r>
-        <w:t>Juan 28 Madrid</w:t>
-      </w:r>
-    </w:p>
-    <w:p>
-      <w:r>
-        <w:t>Ana 22 Barcelona</w:t>
-      </w:r>
-    </w:p>
     <w:p>
       <w:pPr>
         <w:pStyle w:val="Heading2"/>
@@ -53,12 +21,16 @@
     </w:p>
     <w:p>
       <w:r>
-        <w:t>para saltar tabulaciones agrega el parametro delimiter al pd.read asi: pd.read_csv(source, delimiter='\t')</w:t>
+        <w:t>para saltar tabulaciones agrega el parametro delimiter al pd.read asi:</w:t>
+        <w:br/>
+        <w:t xml:space="preserve">               pd.read_csv(source, delimiter='\t')</w:t>
       </w:r>
     </w:p>
     <w:p>
       <w:r>
-        <w:t>Para archivos con comentarios con el signo #, se debe saltar las filas con el parametro skiprows = n</w:t>
+        <w:t xml:space="preserve">Para archivos con comentarios con el signo #, </w:t>
+        <w:br/>
+        <w:t xml:space="preserve">              se debe saltar las filas con el parametro skiprows = n</w:t>
       </w:r>
     </w:p>
     <w:p>
@@ -75,97 +47,6 @@
     <w:p>
       <w:r>
         <w:t>Dependiendo el caso agregar el parametro: engine='python'</w:t>
-      </w:r>
-    </w:p>
-    <w:p>
-      <w:pPr>
-        <w:pStyle w:val="Heading2"/>
-      </w:pPr>
-      <w:r>
-        <w:t>Manipular archivos excel</w:t>
-      </w:r>
-    </w:p>
-    <w:p>
-      <w:r>
-        <w:t>para manipular archivos excel importar openpyxl</w:t>
-      </w:r>
-    </w:p>
-    <w:p>
-      <w:r>
-        <w:t>Si quieres acceder a todas las hojas de un documento excel, se puede hacer utilizando pd.ExcelFile</w:t>
-      </w:r>
-    </w:p>
-    <w:p>
-      <w:r>
-        <w:t>Hoja1 Hoja2 Hoja3</w:t>
-      </w:r>
-    </w:p>
-    <w:p>
-      <w:r>
-        <w:t>si quieres imprimir todo el contenido de cada hoja se utiliza un bucle</w:t>
-      </w:r>
-    </w:p>
-    <w:p>
-      <w:r>
-        <w:t>Este es el resultado:</w:t>
-      </w:r>
-    </w:p>
-    <w:p>
-      <w:r>
-        <w:t>Contenido de la hoja Hoja1:</w:t>
-      </w:r>
-    </w:p>
-    <w:p>
-      <w:r>
-        <w:t xml:space="preserve">  Nombre  Edad     Ciudad</w:t>
-        <w:br/>
-        <w:t>0   Juan    28     Madrid</w:t>
-        <w:br/>
-        <w:t>1    Ana    22  Barcelona</w:t>
-        <w:br/>
-        <w:t>2   Luis    35   Valencia</w:t>
-      </w:r>
-    </w:p>
-    <w:p>
-      <w:r>
-        <w:t>Contenido de la hoja Hoja2:</w:t>
-      </w:r>
-    </w:p>
-    <w:p>
-      <w:r>
-        <w:t xml:space="preserve">   Producto  Cantidad  Precio</w:t>
-        <w:br/>
-        <w:t>0  Manzanas        10     1.2</w:t>
-        <w:br/>
-        <w:t>1  Naranjas        15     1.5</w:t>
-        <w:br/>
-        <w:t>2  Plátanos         7     0.8</w:t>
-      </w:r>
-    </w:p>
-    <w:p>
-      <w:r>
-        <w:t>Contenido de la hoja Hoja3:</w:t>
-      </w:r>
-    </w:p>
-    <w:p>
-      <w:r>
-        <w:t xml:space="preserve">        Fecha  Ventas  Beneficio</w:t>
-        <w:br/>
-        <w:t>0  2023-01-01     100         20</w:t>
-        <w:br/>
-        <w:t>1  2023-02-01     150         30</w:t>
-        <w:br/>
-        <w:t>2  2023-03-01     200         50</w:t>
-      </w:r>
-    </w:p>
-    <w:p>
-      <w:r>
-        <w:t>Para leer un grupo de columnas en especifico se utiliza la propiedad usecols, donde se especifica de que columna a que columna, ej: usecols='A:B'</w:t>
-      </w:r>
-    </w:p>
-    <w:p>
-      <w:r>
-        <w:t>Para guardar un dataframe en un excel se convierte los datos en un dataframe y se utiliza la propiedad .to_excel, donde la propiendad index se deja en false si no se quiere agregar los numeros a las filas</w:t>
       </w:r>
     </w:p>
     <w:p>
@@ -224,7 +105,9 @@
     </w:p>
     <w:p>
       <w:r>
-        <w:t>Si quero obtener los valores unicos de una columna utilizo el metodo unique, especificando la columna, ejemplo: df["nombre"].unique():</w:t>
+        <w:t>Si quero obtener los valores unicos de una columna utilizo el metodo unique, e</w:t>
+        <w:br/>
+        <w:t xml:space="preserve">              specificando la columna, ejemplo: df["nombre"].unique():</w:t>
       </w:r>
     </w:p>
     <w:p>
@@ -280,7 +163,9 @@
     </w:p>
     <w:p>
       <w:r>
-        <w:t>Para contar la cantidad de datos faltantes por columna utilizar los metodos .isnull().sum():</w:t>
+        <w:t xml:space="preserve">Para contar la cantidad de datos faltantes por columna </w:t>
+        <w:br/>
+        <w:t xml:space="preserve">              utilizar los metodos .isnull().sum():</w:t>
       </w:r>
     </w:p>
     <w:p>
@@ -318,7 +203,9 @@
     </w:p>
     <w:p>
       <w:r>
-        <w:t>Si quiero eliminar las columnas con  datos faltantes se utiliza el parametro axis=1 en el metodo .dropna()</w:t>
+        <w:t>Si quiero eliminar las columnas con  datos faltantes se utiliza el parametro axis=1</w:t>
+        <w:br/>
+        <w:t xml:space="preserve">               en el metodo .dropna()</w:t>
       </w:r>
     </w:p>
     <w:p>
@@ -348,7 +235,9 @@
     </w:p>
     <w:p>
       <w:r>
-        <w:t>Se puede rellenar los datos faltantes utilizando el metodo fillna() y especificar que deseas rellenar</w:t>
+        <w:t>Se puede rellenar los datos faltantes utilizando el metodo fillna()</w:t>
+        <w:br/>
+        <w:t xml:space="preserve">               y especificar que deseas rellenar</w:t>
       </w:r>
     </w:p>
     <w:p>
@@ -468,7 +357,9 @@
     </w:p>
     <w:p>
       <w:r>
-        <w:t>Para especificar los datos en donde se deban eliminar las columnas se utiliza la propiedad subset, ejemplo de subset= [Nombre]:</w:t>
+        <w:t>Para especificar los datos en donde se deban eliminar las columnas</w:t>
+        <w:br/>
+        <w:t xml:space="preserve">                            se utiliza la propiedad subset, ejemplo de subset= [Nombre]:</w:t>
       </w:r>
     </w:p>
     <w:p>

</xml_diff>

<commit_message>
Manipulacion y creacion de columnas
</commit_message>
<xml_diff>
--- a/Output/documento de practicas.docx
+++ b/Output/documento de practicas.docx
@@ -607,6 +607,220 @@
         <w:t>10   2    Luis    35    60000    2019-06-15            Si</w:t>
       </w:r>
     </w:p>
+    <w:p>
+      <w:r>
+        <w:t>Para reordenar las columnas de un dataframe se hace de esta forma:duplicate[['ID','Nombre','Edad', 'Salario','Es duplicado?','Fecha_Ingreso']]</w:t>
+      </w:r>
+    </w:p>
+    <w:p>
+      <w:r>
+        <w:t xml:space="preserve">    ID  Nombre  Edad  Salario Es duplicado? Fecha_Ingreso</w:t>
+        <w:br/>
+        <w:t>0    1     Ana    23    50000            No    2020-01-10</w:t>
+        <w:br/>
+        <w:t>1    2    Luis    35    60000            No    2019-06-15</w:t>
+        <w:br/>
+        <w:t>2    3  Carlos    30    58000            No    2020-03-25</w:t>
+        <w:br/>
+        <w:t>3    4   María    22    58000            No    2018-07-30</w:t>
+        <w:br/>
+        <w:t>4    5   Elena    28    49000            No    2018-07-30</w:t>
+        <w:br/>
+        <w:t>5    3  Carlos    30    58000            Si    2020-03-25</w:t>
+        <w:br/>
+        <w:t>6    7   Sofía    34    72000            No    2016-11-22</w:t>
+        <w:br/>
+        <w:t>7    8  Andrés    45    61000            No    2021-04-01</w:t>
+        <w:br/>
+        <w:t>8    9   Laura    29    52000            No    2015-05-19</w:t>
+        <w:br/>
+        <w:t>9   10     Ana    41    67000            No    2014-08-25</w:t>
+        <w:br/>
+        <w:t>10   2    Luis    35    60000            Si    2019-06-15</w:t>
+      </w:r>
+    </w:p>
+    <w:p>
+      <w:r>
+        <w:t xml:space="preserve">Para elegir columnas especificas de un dataframe se puede usa la propiedad .loc de esta manera: duplicate.loc[:,['ID','Nombre']] </w:t>
+      </w:r>
+    </w:p>
+    <w:p>
+      <w:r>
+        <w:t xml:space="preserve">    ID  Nombre</w:t>
+        <w:br/>
+        <w:t>0    1     Ana</w:t>
+        <w:br/>
+        <w:t>1    2    Luis</w:t>
+        <w:br/>
+        <w:t>2    3  Carlos</w:t>
+        <w:br/>
+        <w:t>3    4   María</w:t>
+        <w:br/>
+        <w:t>4    5   Elena</w:t>
+        <w:br/>
+        <w:t>5    3  Carlos</w:t>
+        <w:br/>
+        <w:t>6    7   Sofía</w:t>
+        <w:br/>
+        <w:t>7    8  Andrés</w:t>
+        <w:br/>
+        <w:t>8    9   Laura</w:t>
+        <w:br/>
+        <w:t>9   10     Ana</w:t>
+        <w:br/>
+        <w:t>10   2    Luis</w:t>
+      </w:r>
+    </w:p>
+    <w:p>
+      <w:r>
+        <w:t>El primer parametro de la propiedad .loc se utiliza para especificar el rango de las filas que se selecionaran, ejemplo de filas del 1 al 9 / 1:9</w:t>
+      </w:r>
+    </w:p>
+    <w:p>
+      <w:r>
+        <w:t xml:space="preserve">   ID  Nombre</w:t>
+        <w:br/>
+        <w:t>1   2    Luis</w:t>
+        <w:br/>
+        <w:t>2   3  Carlos</w:t>
+        <w:br/>
+        <w:t>3   4   María</w:t>
+        <w:br/>
+        <w:t>4   5   Elena</w:t>
+        <w:br/>
+        <w:t>5   3  Carlos</w:t>
+        <w:br/>
+        <w:t>6   7   Sofía</w:t>
+        <w:br/>
+        <w:t>7   8  Andrés</w:t>
+        <w:br/>
+        <w:t>8   9   Laura</w:t>
+      </w:r>
+    </w:p>
+    <w:p>
+      <w:r>
+        <w:t>Para eliminar una columna, ejemplo la duplicado, se utiliza el metodo ..drop(columns=['Es duplicado?'])</w:t>
+      </w:r>
+    </w:p>
+    <w:p>
+      <w:r>
+        <w:t xml:space="preserve">    ID  Nombre  Edad  Salario Fecha_Ingreso</w:t>
+        <w:br/>
+        <w:t>0    1     Ana    23    50000    2020-01-10</w:t>
+        <w:br/>
+        <w:t>1    2    Luis    35    60000    2019-06-15</w:t>
+        <w:br/>
+        <w:t>2    3  Carlos    30    58000    2020-03-25</w:t>
+        <w:br/>
+        <w:t>3    4   María    22    58000    2018-07-30</w:t>
+        <w:br/>
+        <w:t>4    5   Elena    28    49000    2018-07-30</w:t>
+        <w:br/>
+        <w:t>5    3  Carlos    30    58000    2020-03-25</w:t>
+        <w:br/>
+        <w:t>6    7   Sofía    34    72000    2016-11-22</w:t>
+        <w:br/>
+        <w:t>7    8  Andrés    45    61000    2021-04-01</w:t>
+        <w:br/>
+        <w:t>8    9   Laura    29    52000    2015-05-19</w:t>
+        <w:br/>
+        <w:t>9   10     Ana    41    67000    2014-08-25</w:t>
+        <w:br/>
+        <w:t>10   2    Luis    35    60000    2019-06-15</w:t>
+      </w:r>
+    </w:p>
+    <w:p>
+      <w:r>
+        <w:t>Si quiero filtra los salarios superiores a 50,000 se hace de la siguiente manera: duplicate.loc[duplicate['Salario' ]&gt; 50000]</w:t>
+      </w:r>
+    </w:p>
+    <w:p>
+      <w:r>
+        <w:t xml:space="preserve">    ID  Nombre  Edad  Salario Fecha_Ingreso</w:t>
+        <w:br/>
+        <w:t>1    2    Luis    35    60000    2019-06-15</w:t>
+        <w:br/>
+        <w:t>2    3  Carlos    30    58000    2020-03-25</w:t>
+        <w:br/>
+        <w:t>3    4   María    22    58000    2018-07-30</w:t>
+        <w:br/>
+        <w:t>5    3  Carlos    30    58000    2020-03-25</w:t>
+        <w:br/>
+        <w:t>6    7   Sofía    34    72000    2016-11-22</w:t>
+        <w:br/>
+        <w:t>7    8  Andrés    45    61000    2021-04-01</w:t>
+        <w:br/>
+        <w:t>8    9   Laura    29    52000    2015-05-19</w:t>
+        <w:br/>
+        <w:t>9   10     Ana    41    67000    2014-08-25</w:t>
+        <w:br/>
+        <w:t>10   2    Luis    35    60000    2019-06-15</w:t>
+      </w:r>
+    </w:p>
+    <w:p>
+      <w:r>
+        <w:t xml:space="preserve">Para agregar una columna nueva a un dataframe se hace de esta manera:duplicate['Posición'] agregando los valores que tendra la columna: </w:t>
+      </w:r>
+    </w:p>
+    <w:p>
+      <w:r>
+        <w:t xml:space="preserve">    ID  Nombre  Edad  Salario Fecha_Ingreso Posición</w:t>
+        <w:br/>
+        <w:t>0    1     Ana    23    50000    2020-01-10   junior</w:t>
+        <w:br/>
+        <w:t>1    2    Luis    35    60000    2019-06-15   junior</w:t>
+        <w:br/>
+        <w:t>2    3  Carlos    30    58000    2020-03-25   junior</w:t>
+        <w:br/>
+        <w:t>3    4   María    22    58000    2018-07-30   junior</w:t>
+        <w:br/>
+        <w:t>4    5   Elena    28    49000    2018-07-30   junior</w:t>
+        <w:br/>
+        <w:t>5    3  Carlos    30    58000    2020-03-25   junior</w:t>
+        <w:br/>
+        <w:t>6    7   Sofía    34    72000    2016-11-22   Senior</w:t>
+        <w:br/>
+        <w:t>7    8  Andrés    45    61000    2021-04-01      mid</w:t>
+        <w:br/>
+        <w:t>8    9   Laura    29    52000    2015-05-19   junior</w:t>
+        <w:br/>
+        <w:t>9   10     Ana    41    67000    2014-08-25   Senior</w:t>
+        <w:br/>
+        <w:t>10   2    Luis    35    60000    2019-06-15   junior</w:t>
+      </w:r>
+    </w:p>
+    <w:p>
+      <w:r>
+        <w:t xml:space="preserve">Esta nueva columna se calcula cuanto se le descuenta de afp + ars: </w:t>
+      </w:r>
+    </w:p>
+    <w:p>
+      <w:r>
+        <w:t xml:space="preserve">    ID  Nombre  Edad  Salario Fecha_Ingreso Posición  AFP + ARS  Salario_Neto</w:t>
+        <w:br/>
+        <w:t>0    1     Ana    23    50000    2020-01-10   junior     2955.0       47045.0</w:t>
+        <w:br/>
+        <w:t>1    2    Luis    35    60000    2019-06-15   junior     3546.0       56454.0</w:t>
+        <w:br/>
+        <w:t>2    3  Carlos    30    58000    2020-03-25   junior     3427.8       54572.2</w:t>
+        <w:br/>
+        <w:t>3    4   María    22    58000    2018-07-30   junior     3427.8       54572.2</w:t>
+        <w:br/>
+        <w:t>4    5   Elena    28    49000    2018-07-30   junior     2895.9       46104.1</w:t>
+        <w:br/>
+        <w:t>5    3  Carlos    30    58000    2020-03-25   junior     3427.8       54572.2</w:t>
+        <w:br/>
+        <w:t>6    7   Sofía    34    72000    2016-11-22   Senior     4255.2       67744.8</w:t>
+        <w:br/>
+        <w:t>7    8  Andrés    45    61000    2021-04-01      mid     3605.1       57394.9</w:t>
+        <w:br/>
+        <w:t>8    9   Laura    29    52000    2015-05-19   junior     3073.2       48926.8</w:t>
+        <w:br/>
+        <w:t>9   10     Ana    41    67000    2014-08-25   Senior     3959.7       63040.3</w:t>
+        <w:br/>
+        <w:t>10   2    Luis    35    60000    2019-06-15   junior     3546.0       56454.0</w:t>
+      </w:r>
+    </w:p>
     <w:sectPr>
       <w:pgSz w:w="12240" w:h="15840"/>
       <w:pgMar w:top="1440" w:right="1800" w:bottom="1440" w:left="1800" w:header="720" w:footer="720" w:gutter="0"/>

</xml_diff>

<commit_message>
Separar columnas y cambios de formato de ancho y largo
</commit_message>
<xml_diff>
--- a/Output/documento de practicas.docx
+++ b/Output/documento de practicas.docx
@@ -863,6 +863,177 @@
         <w:t>2        A     100  Bogotá      NaN         NaN</w:t>
         <w:br/>
         <w:t>3        C     200  Bogotá      NaN         NaN</w:t>
+      </w:r>
+    </w:p>
+    <w:p>
+      <w:pPr>
+        <w:pStyle w:val="Heading2"/>
+      </w:pPr>
+      <w:r>
+        <w:t>Formatear tablas de largo a ancho</w:t>
+      </w:r>
+    </w:p>
+    <w:p>
+      <w:r>
+        <w:t>Para convertir un dataframe de largo a ancho se utiliza el metodo pivot de un dataframe, que te pide tres parametros, index, columns y values</w:t>
+      </w:r>
+    </w:p>
+    <w:p>
+      <w:r>
+        <w:t>Antes de utilizar el metodo pivot:</w:t>
+      </w:r>
+    </w:p>
+    <w:p>
+      <w:r>
+        <w:t xml:space="preserve">  Producto      Mes  Ventas</w:t>
+        <w:br/>
+        <w:t>0        A    Enero     100</w:t>
+        <w:br/>
+        <w:t>1        A  Febrero     150</w:t>
+        <w:br/>
+        <w:t>2        B    Enero     200</w:t>
+        <w:br/>
+        <w:t>3        B  Febrero     250</w:t>
+        <w:br/>
+        <w:t>4        C    Enero     300</w:t>
+        <w:br/>
+        <w:t>5        C  Febrero     350</w:t>
+      </w:r>
+    </w:p>
+    <w:p>
+      <w:r>
+        <w:t>Despues de utilizar el metodo pivot:</w:t>
+      </w:r>
+    </w:p>
+    <w:p>
+      <w:r>
+        <w:t>Mes       Enero  Febrero</w:t>
+        <w:br/>
+        <w:t xml:space="preserve">Producto                </w:t>
+        <w:br/>
+        <w:t>A           100      150</w:t>
+        <w:br/>
+        <w:t>B           200      250</w:t>
+        <w:br/>
+        <w:t>C           300      350</w:t>
+      </w:r>
+    </w:p>
+    <w:p>
+      <w:pPr>
+        <w:pStyle w:val="Heading2"/>
+      </w:pPr>
+      <w:r>
+        <w:t>Formatear tablas de ancho a largo</w:t>
+      </w:r>
+    </w:p>
+    <w:p>
+      <w:r>
+        <w:t>Para formatear dataframes, para pasarlos de ancho a largo se utiliza el metodo melt, el cual te pide un dataframe y que llenes los parametros: id_vars,value_vars,var_name, value_name, el resultado es este:</w:t>
+      </w:r>
+    </w:p>
+    <w:p>
+      <w:r>
+        <w:t xml:space="preserve">  Producto      Mes  Ventas</w:t>
+        <w:br/>
+        <w:t>0        A    Enero     100</w:t>
+        <w:br/>
+        <w:t>1        B    Enero     200</w:t>
+        <w:br/>
+        <w:t>2        C    Enero     300</w:t>
+        <w:br/>
+        <w:t>3        A  Febrero     150</w:t>
+        <w:br/>
+        <w:t>4        B  Febrero     250</w:t>
+        <w:br/>
+        <w:t>5        C  Febrero     350</w:t>
+      </w:r>
+    </w:p>
+    <w:p>
+      <w:pPr>
+        <w:pStyle w:val="Heading2"/>
+      </w:pPr>
+      <w:r>
+        <w:t>Separar columnas</w:t>
+      </w:r>
+    </w:p>
+    <w:p>
+      <w:r>
+        <w:t xml:space="preserve">Para separar los datoscde una tabla de un dataframe en columnas se utiliza el metodo split de la propiedad str: .str.split, donde en el primer parametro se expecifica que elemento se debe separar del texto. </w:t>
+      </w:r>
+    </w:p>
+    <w:p>
+      <w:r>
+        <w:t>Antes de separar:</w:t>
+      </w:r>
+    </w:p>
+    <w:p>
+      <w:r>
+        <w:t xml:space="preserve">  Nombre_Completo</w:t>
+        <w:br/>
+        <w:t>0      Juan Perez</w:t>
+        <w:br/>
+        <w:t>1     Maria Gomez</w:t>
+        <w:br/>
+        <w:t>2   Luis Martinez</w:t>
+      </w:r>
+    </w:p>
+    <w:p>
+      <w:r>
+        <w:t xml:space="preserve">        Fecha</w:t>
+        <w:br/>
+        <w:t>0  01-01-2024</w:t>
+        <w:br/>
+        <w:t>1  15-02-2024</w:t>
+        <w:br/>
+        <w:t>2  30-03-2024</w:t>
+      </w:r>
+    </w:p>
+    <w:p>
+      <w:r>
+        <w:t>Despues de separar:</w:t>
+      </w:r>
+    </w:p>
+    <w:p>
+      <w:r>
+        <w:t xml:space="preserve">  Nombre_Completo Nombre  Apellido</w:t>
+        <w:br/>
+        <w:t>0      Juan Perez   Juan     Perez</w:t>
+        <w:br/>
+        <w:t>1     Maria Gomez  Maria     Gomez</w:t>
+        <w:br/>
+        <w:t>2   Luis Martinez   Luis  Martinez</w:t>
+      </w:r>
+    </w:p>
+    <w:p>
+      <w:r>
+        <w:t xml:space="preserve">        Fecha dia mes   año</w:t>
+        <w:br/>
+        <w:t>0  01-01-2024  01  01  2024</w:t>
+        <w:br/>
+        <w:t>1  15-02-2024  15  02  2024</w:t>
+        <w:br/>
+        <w:t>2  30-03-2024  30  03  2024</w:t>
+      </w:r>
+    </w:p>
+    <w:p>
+      <w:r>
+        <w:t xml:space="preserve">Para crear una fecha completa con las / se usa el metodo agg, y el metodo join de esta manera: .agg('/'.join,axis=1) </w:t>
+      </w:r>
+    </w:p>
+    <w:p>
+      <w:r>
+        <w:t>Resultado:</w:t>
+      </w:r>
+    </w:p>
+    <w:p>
+      <w:r>
+        <w:t xml:space="preserve">        Fecha dia mes   año Fecha_completa</w:t>
+        <w:br/>
+        <w:t>0  01-01-2024  01  01  2024     01/01/2024</w:t>
+        <w:br/>
+        <w:t>1  15-02-2024  15  02  2024     15/02/2024</w:t>
+        <w:br/>
+        <w:t>2  30-03-2024  30  03  2024     30/03/2024</w:t>
       </w:r>
     </w:p>
     <w:sectPr>

</xml_diff>

<commit_message>
columnas categoricas y variables dummy
</commit_message>
<xml_diff>
--- a/Output/documento de practicas.docx
+++ b/Output/documento de practicas.docx
@@ -1034,6 +1034,172 @@
         <w:t>1  15-02-2024  15  02  2024     15/02/2024</w:t>
         <w:br/>
         <w:t>2  30-03-2024  30  03  2024     30/03/2024</w:t>
+      </w:r>
+    </w:p>
+    <w:p>
+      <w:pPr>
+        <w:pStyle w:val="Heading2"/>
+      </w:pPr>
+      <w:r>
+        <w:t>Conversion de datos categoricos</w:t>
+      </w:r>
+    </w:p>
+    <w:p>
+      <w:r>
+        <w:t xml:space="preserve">Para la conversion de datos categoricos se puede utilizar el metodo de codificacion ordinal que consiste en darle un valor a las variables categoricas para poder darles un orden  lógico o jerárquico  </w:t>
+      </w:r>
+    </w:p>
+    <w:p>
+      <w:r>
+        <w:t>Datatframe si en el orden categorico:</w:t>
+      </w:r>
+    </w:p>
+    <w:p>
+      <w:r>
+        <w:t xml:space="preserve">  producto categoria calidad  ventas</w:t>
+        <w:br/>
+        <w:t>0  Manzana     Fruta    Alta      50</w:t>
+        <w:br/>
+        <w:t>1   Banana     Fruta   Media      30</w:t>
+        <w:br/>
+        <w:t>2   Cereza     Fruta    Baja      70</w:t>
+        <w:br/>
+        <w:t>3  Durazno     Fruta    Alta      85</w:t>
+        <w:br/>
+        <w:t>4     Pera     Fruta   Media      40</w:t>
+      </w:r>
+    </w:p>
+    <w:p>
+      <w:r>
+        <w:t>Despues:</w:t>
+      </w:r>
+    </w:p>
+    <w:p>
+      <w:r>
+        <w:t xml:space="preserve">  producto categoria calidad  ventas  Categoria ordinal</w:t>
+        <w:br/>
+        <w:t>0  Manzana     Fruta    Alta      50                  3</w:t>
+        <w:br/>
+        <w:t>1   Banana     Fruta   Media      30                  2</w:t>
+        <w:br/>
+        <w:t>2   Cereza     Fruta    Baja      70                  1</w:t>
+        <w:br/>
+        <w:t>3  Durazno     Fruta    Alta      85                  3</w:t>
+        <w:br/>
+        <w:t>4     Pera     Fruta   Media      40                  2</w:t>
+      </w:r>
+    </w:p>
+    <w:p>
+      <w:r>
+        <w:t>La codificacion one hot permite convertir cada columna categoria a binaria:</w:t>
+      </w:r>
+    </w:p>
+    <w:p>
+      <w:r>
+        <w:t xml:space="preserve">  producto categoria  ventas  Categoria ordinal  calidad_Alta  calidad_Baja  calidad_Media</w:t>
+        <w:br/>
+        <w:t>0  Manzana     Fruta      50                  3          True         False          False</w:t>
+        <w:br/>
+        <w:t>1   Banana     Fruta      30                  2         False         False           True</w:t>
+        <w:br/>
+        <w:t>2   Cereza     Fruta      70                  1         False          True          False</w:t>
+        <w:br/>
+        <w:t>3  Durazno     Fruta      85                  3          True         False          False</w:t>
+        <w:br/>
+        <w:t>4     Pera     Fruta      40                  2         False         False           True</w:t>
+      </w:r>
+    </w:p>
+    <w:p>
+      <w:pPr>
+        <w:pStyle w:val="Heading2"/>
+      </w:pPr>
+      <w:r>
+        <w:t>Variables dummy</w:t>
+      </w:r>
+    </w:p>
+    <w:p>
+      <w:r>
+        <w:t>Las variables dummy son variables categoricas que toman valores binarios, usando el metodo get_dummies se crean columnas binarias con estos valores</w:t>
+      </w:r>
+    </w:p>
+    <w:p>
+      <w:r>
+        <w:t>Antes de la conversión:</w:t>
+      </w:r>
+    </w:p>
+    <w:p>
+      <w:r>
+        <w:t xml:space="preserve">    vehiculo   color  precio  ventas</w:t>
+        <w:br/>
+        <w:t>0       Auto    Rojo   20000     150</w:t>
+        <w:br/>
+        <w:t>1  Camioneta    Azul   30000     120</w:t>
+        <w:br/>
+        <w:t>2       Moto   Negro   15000     130</w:t>
+        <w:br/>
+        <w:t>3     Camion  Blanco   40000      60</w:t>
+        <w:br/>
+        <w:t>4       Auto    Rojo   18000     180</w:t>
+      </w:r>
+    </w:p>
+    <w:p>
+      <w:r>
+        <w:t>Despues:</w:t>
+      </w:r>
+    </w:p>
+    <w:p>
+      <w:r>
+        <w:t xml:space="preserve">   precio  ventas  vehiculo_Auto  vehiculo_Camion  vehiculo_Camioneta  vehiculo_Moto  color_Azul  color_Blanco  color_Negro  color_Rojo</w:t>
+        <w:br/>
+        <w:t>0   20000     150           True            False               False          False       False         False        False        True</w:t>
+        <w:br/>
+        <w:t>1   30000     120          False            False                True          False        True         False        False       False</w:t>
+        <w:br/>
+        <w:t>2   15000     130          False            False               False           True       False         False         True       False</w:t>
+        <w:br/>
+        <w:t>3   40000      60          False             True               False          False       False          True        False       False</w:t>
+        <w:br/>
+        <w:t>4   18000     180           True            False               False          False       False         False        False        True</w:t>
+      </w:r>
+    </w:p>
+    <w:p>
+      <w:r>
+        <w:t>Usando el parametro drop_first, se elimina la multicolinealidad que consiste en eliminar las columnas que son redundates</w:t>
+      </w:r>
+    </w:p>
+    <w:p>
+      <w:r>
+        <w:t xml:space="preserve">   precio  ventas  vehiculo_Camion  vehiculo_Camioneta  vehiculo_Moto  color_Blanco  color_Negro  color_Rojo</w:t>
+        <w:br/>
+        <w:t>0   20000     150            False               False          False         False        False        True</w:t>
+        <w:br/>
+        <w:t>1   30000     120            False                True          False         False        False       False</w:t>
+        <w:br/>
+        <w:t>2   15000     130            False               False           True         False         True       False</w:t>
+        <w:br/>
+        <w:t>3   40000      60             True               False          False          True        False       False</w:t>
+        <w:br/>
+        <w:t>4   18000     180            False               False          False         False        False        True</w:t>
+      </w:r>
+    </w:p>
+    <w:p>
+      <w:r>
+        <w:t>Si quiero que los valores de las columnas dummy se muestren con texto descriptivos, se puede usar el metodo map, pero usando una expresion lambda en vez de booleanos:</w:t>
+      </w:r>
+    </w:p>
+    <w:p>
+      <w:r>
+        <w:t xml:space="preserve">  vehiculo_Camion vehiculo_Camioneta vehiculo_Moto color_Blanco color_Negro color_Rojo</w:t>
+        <w:br/>
+        <w:t>0              No                 No            No           No          No         Si</w:t>
+        <w:br/>
+        <w:t>1              No                 Si            No           No          No         No</w:t>
+        <w:br/>
+        <w:t>2              No                 No            Si           No          Si         No</w:t>
+        <w:br/>
+        <w:t>3              Si                 No            No           Si          No         No</w:t>
+        <w:br/>
+        <w:t>4              No                 No            No           No          No         Si</w:t>
       </w:r>
     </w:p>
     <w:sectPr>

</xml_diff>

<commit_message>
Funciones agregadas y personalizadas
</commit_message>
<xml_diff>
--- a/Output/documento de practicas.docx
+++ b/Output/documento de practicas.docx
@@ -1200,6 +1200,235 @@
         <w:t>3              Si                 No            No           Si          No         No</w:t>
         <w:br/>
         <w:t>4              No                 No            No           No          No         Si</w:t>
+      </w:r>
+    </w:p>
+    <w:p>
+      <w:pPr>
+        <w:pStyle w:val="Heading2"/>
+      </w:pPr>
+      <w:r>
+        <w:t>Funciones de agregación</w:t>
+      </w:r>
+    </w:p>
+    <w:p>
+      <w:r>
+        <w:t>Para las funciones de agregacion usando el metodo groupby se debe especificar la columna categorica, los valores los cuales seran agrupados y el calculo que se realizara</w:t>
+      </w:r>
+    </w:p>
+    <w:p>
+      <w:r>
+        <w:t>Datos sin agrupar</w:t>
+      </w:r>
+    </w:p>
+    <w:p>
+      <w:r>
+        <w:t xml:space="preserve">  producto categoría  ventas  precio_unitario      fecha</w:t>
+        <w:br/>
+        <w:t>0  Manzana     Fruta      50              0.5 2024-01-01</w:t>
+        <w:br/>
+        <w:t>1  Manzana     Fruta      30              0.5 2024-01-02</w:t>
+        <w:br/>
+        <w:t>2   Banana     Fruta      20              0.3 2024-01-03</w:t>
+        <w:br/>
+        <w:t>3   Banana  Legumbre      15              0.3 2024-01-04</w:t>
+        <w:br/>
+        <w:t>4   Cereza     Fruta      10              0.8 2024-01-05</w:t>
+        <w:br/>
+        <w:t>5   Cereza     Fruta      25              0.8 2024-01-06</w:t>
+        <w:br/>
+        <w:t>6  Manzana     Fruta      45              0.5 2024-01-07</w:t>
+        <w:br/>
+        <w:t>7   Banana  Legumbre      55              0.3 2024-01-08</w:t>
+        <w:br/>
+        <w:t>8   Cereza     Fruta      40              0.8 2024-01-09</w:t>
+      </w:r>
+    </w:p>
+    <w:p>
+      <w:r>
+        <w:t xml:space="preserve">Datos de suma de ventas agrupados por producto, df.groupby('producto')['ventas'].sum():  </w:t>
+      </w:r>
+    </w:p>
+    <w:p>
+      <w:r>
+        <w:t>producto</w:t>
+        <w:br/>
+        <w:t>Banana      90</w:t>
+        <w:br/>
+        <w:t>Cereza      75</w:t>
+        <w:br/>
+        <w:t>Manzana    125</w:t>
+      </w:r>
+    </w:p>
+    <w:p>
+      <w:r>
+        <w:t xml:space="preserve">Datos del promedio de precio por unidad agrupados por producto, df.groupby('producto')['precio_unitario'].mean() </w:t>
+      </w:r>
+    </w:p>
+    <w:p>
+      <w:r>
+        <w:t>producto</w:t>
+        <w:br/>
+        <w:t>Banana     0.3</w:t>
+        <w:br/>
+        <w:t>Cereza     0.8</w:t>
+        <w:br/>
+        <w:t>Manzana    0.5</w:t>
+      </w:r>
+    </w:p>
+    <w:p>
+      <w:r>
+        <w:t>Con el metodo agg se puede agregar multiples funciones, ejemplo:</w:t>
+      </w:r>
+    </w:p>
+    <w:p>
+      <w:r>
+        <w:t xml:space="preserve">          sum  min  max</w:t>
+        <w:br/>
+        <w:t xml:space="preserve">producto               </w:t>
+        <w:br/>
+        <w:t>Banana     90   15   55</w:t>
+        <w:br/>
+        <w:t>Cereza     75   10   40</w:t>
+        <w:br/>
+        <w:t>Manzana   125   30   50</w:t>
+      </w:r>
+    </w:p>
+    <w:p>
+      <w:r>
+        <w:t xml:space="preserve">Si quiero cambiar los datos agrupados convertidos en una serie a un dataframe se utiliza el metodo .reset_index() </w:t>
+      </w:r>
+    </w:p>
+    <w:p>
+      <w:r>
+        <w:t xml:space="preserve">  producto  sum  min  max</w:t>
+        <w:br/>
+        <w:t>0   Banana   90   15   55</w:t>
+        <w:br/>
+        <w:t>1   Cereza   75   10   40</w:t>
+        <w:br/>
+        <w:t>2  Manzana  125   30   50</w:t>
+      </w:r>
+    </w:p>
+    <w:p>
+      <w:r>
+        <w:t xml:space="preserve">Se puede agrupar varias columnas con groupby y crear varias funciones con el metodo agg: </w:t>
+      </w:r>
+    </w:p>
+    <w:p>
+      <w:r>
+        <w:t xml:space="preserve">                    total_sales  average_price</w:t>
+        <w:br/>
+        <w:t xml:space="preserve">categoría producto                            </w:t>
+        <w:br/>
+        <w:t>Fruta     Banana             20            0.3</w:t>
+        <w:br/>
+        <w:t xml:space="preserve">          Cereza             75            0.8</w:t>
+        <w:br/>
+        <w:t xml:space="preserve">          Manzana           125            0.5</w:t>
+        <w:br/>
+        <w:t>Legumbre  Banana             70            0.3</w:t>
+      </w:r>
+    </w:p>
+    <w:p>
+      <w:pPr>
+        <w:pStyle w:val="Heading2"/>
+      </w:pPr>
+      <w:r>
+        <w:t>Funciones personalizadas</w:t>
+      </w:r>
+    </w:p>
+    <w:p>
+      <w:r>
+        <w:t>Usan el metodo apply, se puede integrar funciones personalizadas</w:t>
+      </w:r>
+    </w:p>
+    <w:p>
+      <w:r>
+        <w:t>Dataframe original:</w:t>
+      </w:r>
+    </w:p>
+    <w:p>
+      <w:r>
+        <w:t xml:space="preserve">  producto categoría  ventas  precio_unitario      fecha</w:t>
+        <w:br/>
+        <w:t>0  Manzana     Fruta      50              0.5 2024-01-01</w:t>
+        <w:br/>
+        <w:t>1  Manzana     Fruta      30              0.5 2024-01-02</w:t>
+        <w:br/>
+        <w:t>2   Banana     Fruta      20              0.3 2024-01-03</w:t>
+        <w:br/>
+        <w:t>3   Banana     Fruta      15              0.3 2024-01-04</w:t>
+        <w:br/>
+        <w:t>4   Cereza     Fruta      10              0.8 2024-01-05</w:t>
+        <w:br/>
+        <w:t>5   Cereza     Fruta      25              0.8 2024-01-06</w:t>
+        <w:br/>
+        <w:t>6  Manzana     Fruta      45              0.5 2024-01-07</w:t>
+        <w:br/>
+        <w:t>7   Banana     Fruta      55              0.3 2024-01-08</w:t>
+        <w:br/>
+        <w:t>8   Cereza     Fruta      40              0.8 2024-01-09</w:t>
+      </w:r>
+    </w:p>
+    <w:p>
+      <w:r>
+        <w:t>dataframe con los ingresos totales:</w:t>
+      </w:r>
+    </w:p>
+    <w:p>
+      <w:r>
+        <w:t xml:space="preserve">  producto categoría  ventas  precio_unitario      fecha  Ingresos totales</w:t>
+        <w:br/>
+        <w:t>0  Manzana     Fruta      50              0.5 2024-01-01              25.0</w:t>
+        <w:br/>
+        <w:t>1  Manzana     Fruta      30              0.5 2024-01-02              15.0</w:t>
+        <w:br/>
+        <w:t>2   Banana     Fruta      20              0.3 2024-01-03               6.0</w:t>
+        <w:br/>
+        <w:t>3   Banana     Fruta      15              0.3 2024-01-04               4.5</w:t>
+        <w:br/>
+        <w:t>4   Cereza     Fruta      10              0.8 2024-01-05               8.0</w:t>
+        <w:br/>
+        <w:t>5   Cereza     Fruta      25              0.8 2024-01-06              20.0</w:t>
+        <w:br/>
+        <w:t>6  Manzana     Fruta      45              0.5 2024-01-07              22.5</w:t>
+        <w:br/>
+        <w:t>7   Banana     Fruta      55              0.3 2024-01-08              16.5</w:t>
+        <w:br/>
+        <w:t>8   Cereza     Fruta      40              0.8 2024-01-09              32.0</w:t>
+      </w:r>
+    </w:p>
+    <w:p>
+      <w:r>
+        <w:t>dataframe con la clasificacion de las ventas:</w:t>
+      </w:r>
+    </w:p>
+    <w:p>
+      <w:r>
+        <w:t xml:space="preserve">  producto categoría  ventas  precio_unitario      fecha  Ingresos totales clasificaciones</w:t>
+        <w:br/>
+        <w:t>0  Manzana     Fruta      50              0.5 2024-01-01              25.0            Alto</w:t>
+        <w:br/>
+        <w:t>1  Manzana     Fruta      30              0.5 2024-01-02              15.0           Medio</w:t>
+        <w:br/>
+        <w:t>2   Banana     Fruta      20              0.3 2024-01-03               6.0           Medio</w:t>
+        <w:br/>
+        <w:t>3   Banana     Fruta      15              0.3 2024-01-04               4.5            Bajo</w:t>
+        <w:br/>
+        <w:t>4   Cereza     Fruta      10              0.8 2024-01-05               8.0            Bajo</w:t>
+        <w:br/>
+        <w:t>5   Cereza     Fruta      25              0.8 2024-01-06              20.0           Medio</w:t>
+        <w:br/>
+        <w:t>6  Manzana     Fruta      45              0.5 2024-01-07              22.5            Alto</w:t>
+        <w:br/>
+        <w:t>7   Banana     Fruta      55              0.3 2024-01-08              16.5            Alto</w:t>
+        <w:br/>
+        <w:t>8   Cereza     Fruta      40              0.8 2024-01-09              32.0           Medio</w:t>
+      </w:r>
+    </w:p>
+    <w:p>
+      <w:r>
+        <w:t>dataframe con el porcentaje de las ventas:</w:t>
       </w:r>
     </w:p>
     <w:sectPr>

</xml_diff>

<commit_message>
Exportacion de datos,manejo de json, html y xml
</commit_message>
<xml_diff>
--- a/Output/documento de practicas.docx
+++ b/Output/documento de practicas.docx
@@ -1541,6 +1541,191 @@
         <w:t>1   Cereza     Fruta      75           60.0</w:t>
         <w:br/>
         <w:t>2  Manzana     Fruta     125           62.5</w:t>
+      </w:r>
+    </w:p>
+    <w:p>
+      <w:pPr>
+        <w:pStyle w:val="Heading2"/>
+      </w:pPr>
+      <w:r>
+        <w:t>Exportación de datos</w:t>
+      </w:r>
+    </w:p>
+    <w:p>
+      <w:r>
+        <w:t>Para exportar datos se debe primero convertir el conjunto de datos en un dataframe, despues se elige el formato para exportar, de los cuales estan:</w:t>
+        <w:br/>
+        <w:t xml:space="preserve">    to_csv</w:t>
+        <w:br/>
+        <w:t xml:space="preserve">    to_excel</w:t>
+        <w:br/>
+        <w:t xml:space="preserve">    to_parquet</w:t>
+        <w:br/>
+        <w:t xml:space="preserve">    to_html</w:t>
+        <w:br/>
+        <w:t xml:space="preserve">    etc.</w:t>
+        <w:br/>
+        <w:t xml:space="preserve">                           </w:t>
+      </w:r>
+    </w:p>
+    <w:p>
+      <w:r>
+        <w:t xml:space="preserve">Al elegir cualquiera de los formatos para exportar se debe ingresar el nombre que tendra el archivo y su extensión de esta manera: to_excel('Output/documento excel.xlsx',index=True) donde la propiedad index indica si deberia estar numerada cada fila del dataframe. </w:t>
+      </w:r>
+    </w:p>
+    <w:p>
+      <w:r>
+        <w:t>Recomendaciones para el guardado de archivos:</w:t>
+        <w:br/>
+        <w:t xml:space="preserve">    En archivos csv, el parametro sep es para separar los delimitadores.</w:t>
+        <w:br/>
+        <w:t xml:space="preserve">    float_format='%.2f' Para expecificar que solo haya 2 decimales</w:t>
+        <w:br/>
+        <w:t xml:space="preserve">    El parametro compression es para especificar el formato en el que se comprimirá el archivo</w:t>
+        <w:br/>
+        <w:t xml:space="preserve">    el parametro compression permite los siguientes procesos compression={'method': 'zip', 'archive_name': 'datos_comprimido.xlsx'}</w:t>
+        <w:br/>
+        <w:t xml:space="preserve">    el parametro encoding, permite codificar el archivo a multiples formatos: encoding='utf-8'</w:t>
+        <w:br/>
+        <w:t xml:space="preserve">    Con el parametro na_rep puedes especificar con que rellenar los datos nulos o vacios, ej: na_rep='N/A'        </w:t>
+      </w:r>
+    </w:p>
+    <w:p>
+      <w:pPr>
+        <w:pStyle w:val="Heading2"/>
+      </w:pPr>
+      <w:r>
+        <w:t>Manejo de json</w:t>
+      </w:r>
+    </w:p>
+    <w:p>
+      <w:r>
+        <w:t xml:space="preserve">Para pasar cadenas de json al metodo  pd.read_json, es necesario convertir esas cadenas en un formato StringIO de la siguiente forma: </w:t>
+      </w:r>
+    </w:p>
+    <w:p>
+      <w:r>
+        <w:t>json_data = '''</w:t>
+        <w:br/>
+        <w:t>[</w:t>
+        <w:br/>
+        <w:t xml:space="preserve">    {"producto": "A", "ventas": 100},</w:t>
+        <w:br/>
+        <w:t xml:space="preserve">    {"producto": "B", "ventas": 200},</w:t>
+        <w:br/>
+        <w:t xml:space="preserve">    {"producto": "C", "ventas": 300}</w:t>
+        <w:br/>
+        <w:t>]</w:t>
+        <w:br/>
+        <w:t>'''</w:t>
+        <w:br/>
+        <w:br/>
+        <w:t># Envolver la cadena JSON en un objeto StringIO</w:t>
+        <w:br/>
+        <w:t>json_stream = StringIO(json_data)</w:t>
+        <w:br/>
+        <w:br/>
+        <w:t xml:space="preserve">Es necesario hacer estas importaciones: from io import StringIO </w:t>
+      </w:r>
+    </w:p>
+    <w:p>
+      <w:r>
+        <w:t>Diferentes orientaciones que se pueden utilizar a exportar en json:</w:t>
+      </w:r>
+    </w:p>
+    <w:p>
+      <w:r>
+        <w:t>orient='split':</w:t>
+      </w:r>
+    </w:p>
+    <w:p>
+      <w:r>
+        <w:t>{"columns":["Nombre","Edad","Ciudad"],"index":[0,1,2],"data":[["Ana",23,"Madrid"],["Juan",45,"Barcelona"],["Pedro",34,"Valencia"]]}</w:t>
+      </w:r>
+    </w:p>
+    <w:p>
+      <w:r>
+        <w:t>orient='records' uso de la propiedad lines = True (unicamente utilizable con esta orientación):</w:t>
+      </w:r>
+    </w:p>
+    <w:p>
+      <w:r>
+        <w:t>{"Nombre":"Ana","Edad":23,"Ciudad":"Madrid"}</w:t>
+        <w:br/>
+        <w:t>{"Nombre":"Juan","Edad":45,"Ciudad":"Barcelona"}</w:t>
+        <w:br/>
+        <w:t>{"Nombre":"Pedro","Edad":34,"Ciudad":"Valencia"}</w:t>
+        <w:br/>
+      </w:r>
+    </w:p>
+    <w:p>
+      <w:r>
+        <w:t>orient='index'</w:t>
+      </w:r>
+    </w:p>
+    <w:p>
+      <w:r>
+        <w:t>{"0":{"Nombre":"Ana","Edad":23,"Ciudad":"Madrid"},"1":{"Nombre":"Juan","Edad":45,"Ciudad":"Barcelona"},"2":{"Nombre":"Pedro","Edad":34,"Ciudad":"Valencia"}}</w:t>
+      </w:r>
+    </w:p>
+    <w:p>
+      <w:r>
+        <w:t>orient='columns:'</w:t>
+      </w:r>
+    </w:p>
+    <w:p>
+      <w:r>
+        <w:t>{"Nombre":{"0":"Ana","1":"Juan","2":"Pedro"},"Edad":{"0":23,"1":45,"2":34},"Ciudad":{"0":"Madrid","1":"Barcelona","2":"Valencia"}}</w:t>
+      </w:r>
+    </w:p>
+    <w:p>
+      <w:r>
+        <w:t>orient='values':</w:t>
+      </w:r>
+    </w:p>
+    <w:p>
+      <w:r>
+        <w:t>[["Ana",23,"Madrid"],["Juan",45,"Barcelona"],["Pedro",34,"Valencia"]]</w:t>
+      </w:r>
+    </w:p>
+    <w:p>
+      <w:pPr>
+        <w:pStyle w:val="Heading2"/>
+      </w:pPr>
+      <w:r>
+        <w:t>Manejo de xml y html</w:t>
+      </w:r>
+    </w:p>
+    <w:p>
+      <w:r>
+        <w:t xml:space="preserve">Para la lectura de archivos xml se usa el metodo read_xml, si no es un archivo, se usa StringIO de la libreria io al igual que los json  </w:t>
+      </w:r>
+    </w:p>
+    <w:p>
+      <w:r>
+        <w:t xml:space="preserve">      id                author                  title     genre  price publish_date</w:t>
+        <w:br/>
+        <w:t>0  bk101  Gambardella, Matthew  XML Developer's Guide  Computer  44.95   2000-10-01</w:t>
+        <w:br/>
+        <w:t>1  bk102            Ralls, Kim          Midnight Rain   Fantasy   5.95   2000-12-16</w:t>
+        <w:br/>
+        <w:t>2  bk103           Corets, Eva        Maeve Ascendant   Fantasy   5.95   2000-11-17</w:t>
+      </w:r>
+    </w:p>
+    <w:p>
+      <w:r>
+        <w:t>Si un documento html posee varias tablas usando tables[n] donde n es el numero de tabla que se busca acceder:</w:t>
+      </w:r>
+    </w:p>
+    <w:p>
+      <w:r>
+        <w:t xml:space="preserve">              Producto    CategorÃ­a  Precio</w:t>
+        <w:br/>
+        <w:t>0  Ordenador PortÃ¡til  ElectrÃ³nica   800.0</w:t>
+        <w:br/>
+        <w:t>1      Mesa de Comedor       Muebles   300.0</w:t>
+        <w:br/>
+        <w:t>2     Silla de Oficina       Muebles   120.0</w:t>
       </w:r>
     </w:p>
     <w:sectPr>

</xml_diff>

<commit_message>
Uso de sql y orm
</commit_message>
<xml_diff>
--- a/Output/documento de practicas.docx
+++ b/Output/documento de practicas.docx
@@ -1726,6 +1726,42 @@
         <w:t>1      Mesa de Comedor       Muebles   300.0</w:t>
         <w:br/>
         <w:t>2     Silla de Oficina       Muebles   120.0</w:t>
+      </w:r>
+    </w:p>
+    <w:p>
+      <w:pPr>
+        <w:pStyle w:val="Heading2"/>
+      </w:pPr>
+      <w:r>
+        <w:t>Uso de sql</w:t>
+      </w:r>
+    </w:p>
+    <w:p>
+      <w:r>
+        <w:t>Para crear un base de datos de sqlite se usa el metodo create_engine de sqlalchemy, el parametro que exige es este: sqlite:///Output/nombre_de_la_basededatos.db, (Las primeras 3 diagonales son obligatorias cuando no hay un nombre de usuario, contraseña o demas parametros)</w:t>
+      </w:r>
+    </w:p>
+    <w:p>
+      <w:r>
+        <w:t>Con el metodo to_sql de un dataframe puedes hacer que se guarden los datos en una tabla de una base de datos.</w:t>
+      </w:r>
+    </w:p>
+    <w:p>
+      <w:r>
+        <w:t>Parametros:</w:t>
+        <w:br/>
+        <w:t xml:space="preserve">    name: (obligatorio), Especifica el nombre de la tabla en la base de datos donde se guardará el DataFrame.</w:t>
+        <w:br/>
+        <w:t xml:space="preserve">    con: (obligatorio), La conexión a la base de datos, creada previamente con SQLAlchemy (usando create_engine).</w:t>
+        <w:br/>
+        <w:t xml:space="preserve">    if_exists: Especifica que hacer si la tabla ya existe.</w:t>
+        <w:br/>
+        <w:t xml:space="preserve">    index: Pametro booleano para indicar si se debe guardar el indice en la base de datos</w:t>
+      </w:r>
+    </w:p>
+    <w:p>
+      <w:r>
+        <w:t>Con el metodo read_sql se puede pasar una query para realizar una operación en db, toma como parametro la conexión 'con'</w:t>
       </w:r>
     </w:p>
     <w:sectPr>

</xml_diff>

<commit_message>
Conversion a fechas y extraccion
</commit_message>
<xml_diff>
--- a/Output/documento de practicas.docx
+++ b/Output/documento de practicas.docx
@@ -1988,6 +1988,141 @@
         <w:t>2023-01-15     323</w:t>
         <w:br/>
         <w:t>Freq: W-SUN</w:t>
+      </w:r>
+    </w:p>
+    <w:p>
+      <w:r>
+        <w:t>Para el formateo de fechas se usa el metodo  pd.to_datetime función que convierte una columna de tipo texto, enteros u otros formatos a un objeto de fecha y hora (datetime64)., con el parametro format se puede asignar un formato especifico a las fechas.</w:t>
+      </w:r>
+    </w:p>
+    <w:p>
+      <w:r>
+        <w:t>Fechas del dataframe sin formatear</w:t>
+      </w:r>
+    </w:p>
+    <w:p>
+      <w:r>
+        <w:t xml:space="preserve">            fecha</w:t>
+        <w:br/>
+        <w:t>0      2024-08-01</w:t>
+        <w:br/>
+        <w:t>1      01/08/2024</w:t>
+        <w:br/>
+        <w:t>2  August 1, 2024</w:t>
+        <w:br/>
+        <w:t>3        20240801</w:t>
+      </w:r>
+    </w:p>
+    <w:p>
+      <w:r>
+        <w:t>Fechas convertidas con to_datetime y formateadas con format='mixed' (Formato mixto)</w:t>
+      </w:r>
+    </w:p>
+    <w:p>
+      <w:r>
+        <w:t xml:space="preserve">       fecha</w:t>
+        <w:br/>
+        <w:t>0 2024-08-01</w:t>
+        <w:br/>
+        <w:t>1 2024-01-08</w:t>
+        <w:br/>
+        <w:t>2 2024-08-01</w:t>
+        <w:br/>
+        <w:t>3 2024-08-01</w:t>
+      </w:r>
+    </w:p>
+    <w:p>
+      <w:r>
+        <w:t>con el metodo .dt.strftime('%d-%m-%Y') puedes formatear columnas en formato datetime en columnas string formateadas en una patron especifico</w:t>
+      </w:r>
+    </w:p>
+    <w:p>
+      <w:r>
+        <w:t xml:space="preserve">Fecha formateada en '%d-%m-%Y' dia-mes-año: </w:t>
+      </w:r>
+    </w:p>
+    <w:p>
+      <w:r>
+        <w:t xml:space="preserve">       fecha fecha_formateada</w:t>
+        <w:br/>
+        <w:t>0 2024-08-01       01-08-2024</w:t>
+        <w:br/>
+        <w:t>1 2024-01-08       08-01-2024</w:t>
+        <w:br/>
+        <w:t>2 2024-08-01       01-08-2024</w:t>
+        <w:br/>
+        <w:t>3 2024-08-01       01-08-2024</w:t>
+      </w:r>
+    </w:p>
+    <w:p>
+      <w:r>
+        <w:t xml:space="preserve">El argumento errors='coerce' en el método pd.to_datetime() se utiliza para manejar errores durante la conversión de datos a formato de fecha y hora (datetime). Si pandas encuentra un valor que no puede ser convertido a una fecha válida, en lugar de generar un error, asignará un valor especial llamado NaT ('Not a Time') </w:t>
+      </w:r>
+    </w:p>
+    <w:p>
+      <w:r>
+        <w:t>Para la extracción de partes de una fecha (como dia mes o año) se utiliza dt.day|dt.month|dt.year</w:t>
+      </w:r>
+    </w:p>
+    <w:p>
+      <w:r>
+        <w:t xml:space="preserve">       fecha  dia  mes   año</w:t>
+        <w:br/>
+        <w:t>0 2024-08-01    1    8  2024</w:t>
+        <w:br/>
+        <w:t>1 2024-01-08    8    1  2024</w:t>
+        <w:br/>
+        <w:t>2 2024-08-01    1    8  2024</w:t>
+        <w:br/>
+        <w:t>3 2024-08-01    1    8  2024</w:t>
+      </w:r>
+    </w:p>
+    <w:p>
+      <w:r>
+        <w:t>Para la extraccion del tiempo (hora, minuto, segundo) se utiliza dt.hour|dt.minute|dt.second</w:t>
+      </w:r>
+    </w:p>
+    <w:p>
+      <w:r>
+        <w:t>Fechas con horas:</w:t>
+      </w:r>
+    </w:p>
+    <w:p>
+      <w:r>
+        <w:t xml:space="preserve">           fecha_hora</w:t>
+        <w:br/>
+        <w:t>0 2024-08-01 14:30:00</w:t>
+        <w:br/>
+        <w:t>1 2023-12-15 09:45:30</w:t>
+        <w:br/>
+        <w:t>2 2025-07-20 22:10:15</w:t>
+      </w:r>
+    </w:p>
+    <w:p>
+      <w:r>
+        <w:t xml:space="preserve">           fecha_hora  hora  minuto  segundo</w:t>
+        <w:br/>
+        <w:t>0 2024-08-01 14:30:00    14      30        0</w:t>
+        <w:br/>
+        <w:t>1 2023-12-15 09:45:30     9      45       30</w:t>
+        <w:br/>
+        <w:t>2 2025-07-20 22:10:15    22      10       15</w:t>
+      </w:r>
+    </w:p>
+    <w:p>
+      <w:r>
+        <w:t>El método dt.isocalendar() se utiliza para obtener información relacionada con el calendario ISO para una columna de fechas. El método devuelve un DataFrame con tres columnas: year/week/day:</w:t>
+      </w:r>
+    </w:p>
+    <w:p>
+      <w:r>
+        <w:t xml:space="preserve">   year  week  day</w:t>
+        <w:br/>
+        <w:t>0  2024    31    4</w:t>
+        <w:br/>
+        <w:t>1  2023    50    5</w:t>
+        <w:br/>
+        <w:t>2  2025    29    7</w:t>
       </w:r>
     </w:p>
     <w:sectPr>

</xml_diff>

<commit_message>
Implementacion del metodo to_table en las primeras 3 funciones
</commit_message>
<xml_diff>
--- a/Output/documento de practicas.docx
+++ b/Output/documento de practicas.docx
@@ -120,15 +120,6 @@
     </w:tbl>
     <w:p>
       <w:r>
-        <w:t xml:space="preserve">  nombre  edad     ciudad</w:t>
-        <w:br/>
-        <w:t>0   Juan    28     Madrid</w:t>
-        <w:br/>
-        <w:t>1    Ana    22  Barcelona</w:t>
-      </w:r>
-    </w:p>
-    <w:p>
-      <w:r>
         <w:t>para saltar tabulaciones agrega el parametro delimiter al pd.read asi:</w:t>
         <w:br/>
         <w:t xml:space="preserve">               pd.read_csv(source, delimiter='\t')</w:t>
@@ -141,17 +132,146 @@
         <w:t xml:space="preserve">              se debe saltar las filas con el parametro skiprows = n</w:t>
       </w:r>
     </w:p>
-    <w:p>
-      <w:r>
-        <w:t xml:space="preserve">  nombre  edad     ciudad</w:t>
-        <w:br/>
-        <w:t>0   Juan    28     Madrid</w:t>
-        <w:br/>
-        <w:t>1    Ana    22  Barcelona</w:t>
-        <w:br/>
-        <w:t>2   Luis    35   Valencia</w:t>
-      </w:r>
-    </w:p>
+    <w:tbl>
+      <w:tblPr>
+        <w:tblStyle w:val="TableGrid"/>
+        <w:tblW w:type="auto" w:w="0"/>
+        <w:tblLook w:firstColumn="1" w:firstRow="1" w:lastColumn="0" w:lastRow="0" w:noHBand="0" w:noVBand="1" w:val="04A0"/>
+      </w:tblPr>
+      <w:tblGrid>
+        <w:gridCol w:w="2880"/>
+        <w:gridCol w:w="2880"/>
+        <w:gridCol w:w="2880"/>
+      </w:tblGrid>
+      <w:tr>
+        <w:tc>
+          <w:tcPr>
+            <w:tcW w:type="dxa" w:w="2880"/>
+          </w:tcPr>
+          <w:p>
+            <w:r>
+              <w:t>nombre</w:t>
+            </w:r>
+          </w:p>
+        </w:tc>
+        <w:tc>
+          <w:tcPr>
+            <w:tcW w:type="dxa" w:w="2880"/>
+          </w:tcPr>
+          <w:p>
+            <w:r>
+              <w:t>edad</w:t>
+            </w:r>
+          </w:p>
+        </w:tc>
+        <w:tc>
+          <w:tcPr>
+            <w:tcW w:type="dxa" w:w="2880"/>
+          </w:tcPr>
+          <w:p>
+            <w:r>
+              <w:t>ciudad</w:t>
+            </w:r>
+          </w:p>
+        </w:tc>
+      </w:tr>
+      <w:tr>
+        <w:tc>
+          <w:tcPr>
+            <w:tcW w:type="dxa" w:w="2880"/>
+          </w:tcPr>
+          <w:p>
+            <w:r>
+              <w:t>Juan</w:t>
+            </w:r>
+          </w:p>
+        </w:tc>
+        <w:tc>
+          <w:tcPr>
+            <w:tcW w:type="dxa" w:w="2880"/>
+          </w:tcPr>
+          <w:p>
+            <w:r>
+              <w:t>28</w:t>
+            </w:r>
+          </w:p>
+        </w:tc>
+        <w:tc>
+          <w:tcPr>
+            <w:tcW w:type="dxa" w:w="2880"/>
+          </w:tcPr>
+          <w:p>
+            <w:r>
+              <w:t>Madrid</w:t>
+            </w:r>
+          </w:p>
+        </w:tc>
+      </w:tr>
+      <w:tr>
+        <w:tc>
+          <w:tcPr>
+            <w:tcW w:type="dxa" w:w="2880"/>
+          </w:tcPr>
+          <w:p>
+            <w:r>
+              <w:t>Ana</w:t>
+            </w:r>
+          </w:p>
+        </w:tc>
+        <w:tc>
+          <w:tcPr>
+            <w:tcW w:type="dxa" w:w="2880"/>
+          </w:tcPr>
+          <w:p>
+            <w:r>
+              <w:t>22</w:t>
+            </w:r>
+          </w:p>
+        </w:tc>
+        <w:tc>
+          <w:tcPr>
+            <w:tcW w:type="dxa" w:w="2880"/>
+          </w:tcPr>
+          <w:p>
+            <w:r>
+              <w:t>Barcelona</w:t>
+            </w:r>
+          </w:p>
+        </w:tc>
+      </w:tr>
+      <w:tr>
+        <w:tc>
+          <w:tcPr>
+            <w:tcW w:type="dxa" w:w="2880"/>
+          </w:tcPr>
+          <w:p>
+            <w:r>
+              <w:t>Luis</w:t>
+            </w:r>
+          </w:p>
+        </w:tc>
+        <w:tc>
+          <w:tcPr>
+            <w:tcW w:type="dxa" w:w="2880"/>
+          </w:tcPr>
+          <w:p>
+            <w:r>
+              <w:t>35</w:t>
+            </w:r>
+          </w:p>
+        </w:tc>
+        <w:tc>
+          <w:tcPr>
+            <w:tcW w:type="dxa" w:w="2880"/>
+          </w:tcPr>
+          <w:p>
+            <w:r>
+              <w:t>Valencia</w:t>
+            </w:r>
+          </w:p>
+        </w:tc>
+      </w:tr>
+    </w:tbl>
     <w:p>
       <w:r>
         <w:t>Dependiendo el caso agregar el parametro: engine='python'</w:t>
@@ -288,21 +408,332 @@
         <w:t>Para eliminar los datos faltantes se utiliza el metodo .dropna()</w:t>
       </w:r>
     </w:p>
-    <w:p>
-      <w:r>
-        <w:t xml:space="preserve">   ID Nombre  Edad     Ciudad  Salario</w:t>
-        <w:br/>
-        <w:t>0   1   Juan  30.0     Madrid   3000.0</w:t>
-        <w:br/>
-        <w:t>1   2    Ana  22.0  Barcelona   3200.0</w:t>
-        <w:br/>
-        <w:t>2   3   Luis  35.0   Valencia   3500.0</w:t>
-        <w:br/>
-        <w:t>3   4  María  29.0    Sevilla   4000.0</w:t>
-        <w:br/>
-        <w:t>6   7  Pedro  20.0   Valencia   3700.0</w:t>
-      </w:r>
-    </w:p>
+    <w:tbl>
+      <w:tblPr>
+        <w:tblStyle w:val="TableGrid"/>
+        <w:tblW w:type="auto" w:w="0"/>
+        <w:tblLook w:firstColumn="1" w:firstRow="1" w:lastColumn="0" w:lastRow="0" w:noHBand="0" w:noVBand="1" w:val="04A0"/>
+      </w:tblPr>
+      <w:tblGrid>
+        <w:gridCol w:w="1728"/>
+        <w:gridCol w:w="1728"/>
+        <w:gridCol w:w="1728"/>
+        <w:gridCol w:w="1728"/>
+        <w:gridCol w:w="1728"/>
+      </w:tblGrid>
+      <w:tr>
+        <w:tc>
+          <w:tcPr>
+            <w:tcW w:type="dxa" w:w="1728"/>
+          </w:tcPr>
+          <w:p>
+            <w:r>
+              <w:t>ID</w:t>
+            </w:r>
+          </w:p>
+        </w:tc>
+        <w:tc>
+          <w:tcPr>
+            <w:tcW w:type="dxa" w:w="1728"/>
+          </w:tcPr>
+          <w:p>
+            <w:r>
+              <w:t>Nombre</w:t>
+            </w:r>
+          </w:p>
+        </w:tc>
+        <w:tc>
+          <w:tcPr>
+            <w:tcW w:type="dxa" w:w="1728"/>
+          </w:tcPr>
+          <w:p>
+            <w:r>
+              <w:t>Edad</w:t>
+            </w:r>
+          </w:p>
+        </w:tc>
+        <w:tc>
+          <w:tcPr>
+            <w:tcW w:type="dxa" w:w="1728"/>
+          </w:tcPr>
+          <w:p>
+            <w:r>
+              <w:t>Ciudad</w:t>
+            </w:r>
+          </w:p>
+        </w:tc>
+        <w:tc>
+          <w:tcPr>
+            <w:tcW w:type="dxa" w:w="1728"/>
+          </w:tcPr>
+          <w:p>
+            <w:r>
+              <w:t>Salario</w:t>
+            </w:r>
+          </w:p>
+        </w:tc>
+      </w:tr>
+      <w:tr>
+        <w:tc>
+          <w:tcPr>
+            <w:tcW w:type="dxa" w:w="1728"/>
+          </w:tcPr>
+          <w:p>
+            <w:r>
+              <w:t>1</w:t>
+            </w:r>
+          </w:p>
+        </w:tc>
+        <w:tc>
+          <w:tcPr>
+            <w:tcW w:type="dxa" w:w="1728"/>
+          </w:tcPr>
+          <w:p>
+            <w:r>
+              <w:t>Juan</w:t>
+            </w:r>
+          </w:p>
+        </w:tc>
+        <w:tc>
+          <w:tcPr>
+            <w:tcW w:type="dxa" w:w="1728"/>
+          </w:tcPr>
+          <w:p>
+            <w:r>
+              <w:t>30.0</w:t>
+            </w:r>
+          </w:p>
+        </w:tc>
+        <w:tc>
+          <w:tcPr>
+            <w:tcW w:type="dxa" w:w="1728"/>
+          </w:tcPr>
+          <w:p>
+            <w:r>
+              <w:t>Madrid</w:t>
+            </w:r>
+          </w:p>
+        </w:tc>
+        <w:tc>
+          <w:tcPr>
+            <w:tcW w:type="dxa" w:w="1728"/>
+          </w:tcPr>
+          <w:p>
+            <w:r>
+              <w:t>3000.0</w:t>
+            </w:r>
+          </w:p>
+        </w:tc>
+      </w:tr>
+      <w:tr>
+        <w:tc>
+          <w:tcPr>
+            <w:tcW w:type="dxa" w:w="1728"/>
+          </w:tcPr>
+          <w:p>
+            <w:r>
+              <w:t>2</w:t>
+            </w:r>
+          </w:p>
+        </w:tc>
+        <w:tc>
+          <w:tcPr>
+            <w:tcW w:type="dxa" w:w="1728"/>
+          </w:tcPr>
+          <w:p>
+            <w:r>
+              <w:t>Ana</w:t>
+            </w:r>
+          </w:p>
+        </w:tc>
+        <w:tc>
+          <w:tcPr>
+            <w:tcW w:type="dxa" w:w="1728"/>
+          </w:tcPr>
+          <w:p>
+            <w:r>
+              <w:t>22.0</w:t>
+            </w:r>
+          </w:p>
+        </w:tc>
+        <w:tc>
+          <w:tcPr>
+            <w:tcW w:type="dxa" w:w="1728"/>
+          </w:tcPr>
+          <w:p>
+            <w:r>
+              <w:t>Barcelona</w:t>
+            </w:r>
+          </w:p>
+        </w:tc>
+        <w:tc>
+          <w:tcPr>
+            <w:tcW w:type="dxa" w:w="1728"/>
+          </w:tcPr>
+          <w:p>
+            <w:r>
+              <w:t>3200.0</w:t>
+            </w:r>
+          </w:p>
+        </w:tc>
+      </w:tr>
+      <w:tr>
+        <w:tc>
+          <w:tcPr>
+            <w:tcW w:type="dxa" w:w="1728"/>
+          </w:tcPr>
+          <w:p>
+            <w:r>
+              <w:t>3</w:t>
+            </w:r>
+          </w:p>
+        </w:tc>
+        <w:tc>
+          <w:tcPr>
+            <w:tcW w:type="dxa" w:w="1728"/>
+          </w:tcPr>
+          <w:p>
+            <w:r>
+              <w:t>Luis</w:t>
+            </w:r>
+          </w:p>
+        </w:tc>
+        <w:tc>
+          <w:tcPr>
+            <w:tcW w:type="dxa" w:w="1728"/>
+          </w:tcPr>
+          <w:p>
+            <w:r>
+              <w:t>35.0</w:t>
+            </w:r>
+          </w:p>
+        </w:tc>
+        <w:tc>
+          <w:tcPr>
+            <w:tcW w:type="dxa" w:w="1728"/>
+          </w:tcPr>
+          <w:p>
+            <w:r>
+              <w:t>Valencia</w:t>
+            </w:r>
+          </w:p>
+        </w:tc>
+        <w:tc>
+          <w:tcPr>
+            <w:tcW w:type="dxa" w:w="1728"/>
+          </w:tcPr>
+          <w:p>
+            <w:r>
+              <w:t>3500.0</w:t>
+            </w:r>
+          </w:p>
+        </w:tc>
+      </w:tr>
+      <w:tr>
+        <w:tc>
+          <w:tcPr>
+            <w:tcW w:type="dxa" w:w="1728"/>
+          </w:tcPr>
+          <w:p>
+            <w:r>
+              <w:t>4</w:t>
+            </w:r>
+          </w:p>
+        </w:tc>
+        <w:tc>
+          <w:tcPr>
+            <w:tcW w:type="dxa" w:w="1728"/>
+          </w:tcPr>
+          <w:p>
+            <w:r>
+              <w:t>María</w:t>
+            </w:r>
+          </w:p>
+        </w:tc>
+        <w:tc>
+          <w:tcPr>
+            <w:tcW w:type="dxa" w:w="1728"/>
+          </w:tcPr>
+          <w:p>
+            <w:r>
+              <w:t>29.0</w:t>
+            </w:r>
+          </w:p>
+        </w:tc>
+        <w:tc>
+          <w:tcPr>
+            <w:tcW w:type="dxa" w:w="1728"/>
+          </w:tcPr>
+          <w:p>
+            <w:r>
+              <w:t>Sevilla</w:t>
+            </w:r>
+          </w:p>
+        </w:tc>
+        <w:tc>
+          <w:tcPr>
+            <w:tcW w:type="dxa" w:w="1728"/>
+          </w:tcPr>
+          <w:p>
+            <w:r>
+              <w:t>4000.0</w:t>
+            </w:r>
+          </w:p>
+        </w:tc>
+      </w:tr>
+      <w:tr>
+        <w:tc>
+          <w:tcPr>
+            <w:tcW w:type="dxa" w:w="1728"/>
+          </w:tcPr>
+          <w:p>
+            <w:r>
+              <w:t>7</w:t>
+            </w:r>
+          </w:p>
+        </w:tc>
+        <w:tc>
+          <w:tcPr>
+            <w:tcW w:type="dxa" w:w="1728"/>
+          </w:tcPr>
+          <w:p>
+            <w:r>
+              <w:t>Pedro</w:t>
+            </w:r>
+          </w:p>
+        </w:tc>
+        <w:tc>
+          <w:tcPr>
+            <w:tcW w:type="dxa" w:w="1728"/>
+          </w:tcPr>
+          <w:p>
+            <w:r>
+              <w:t>20.0</w:t>
+            </w:r>
+          </w:p>
+        </w:tc>
+        <w:tc>
+          <w:tcPr>
+            <w:tcW w:type="dxa" w:w="1728"/>
+          </w:tcPr>
+          <w:p>
+            <w:r>
+              <w:t>Valencia</w:t>
+            </w:r>
+          </w:p>
+        </w:tc>
+        <w:tc>
+          <w:tcPr>
+            <w:tcW w:type="dxa" w:w="1728"/>
+          </w:tcPr>
+          <w:p>
+            <w:r>
+              <w:t>3700.0</w:t>
+            </w:r>
+          </w:p>
+        </w:tc>
+      </w:tr>
+    </w:tbl>
     <w:p>
       <w:r>
         <w:t>Si quiero eliminar las columnas con  datos faltantes se utiliza el parametro axis=1</w:t>
@@ -342,121 +773,2365 @@
         <w:t xml:space="preserve">               y especificar que deseas rellenar</w:t>
       </w:r>
     </w:p>
-    <w:p>
-      <w:r>
-        <w:t xml:space="preserve">   ID       Nombre  Edad     Ciudad  Salario</w:t>
-        <w:br/>
-        <w:t>0   1         Juan  30.0     Madrid   3000.0</w:t>
-        <w:br/>
-        <w:t>1   2          Ana  22.0  Barcelona   3200.0</w:t>
-        <w:br/>
-        <w:t>2   3         Luis  35.0   Valencia   3500.0</w:t>
-        <w:br/>
-        <w:t>3   4        María  29.0    Sevilla   4000.0</w:t>
-        <w:br/>
-        <w:t>4   5       Carlos   NaN     Madrid   3200.0</w:t>
-        <w:br/>
-        <w:t>5   6        Laura  30.0     Madrid      NaN</w:t>
-        <w:br/>
-        <w:t>6   7        Pedro  20.0   Valencia   3700.0</w:t>
-        <w:br/>
-        <w:t>7   8  Desconocido  22.0   Valencia   3400.0</w:t>
-        <w:br/>
-        <w:t>8   9        Lucía   NaN        NaN   3600.0</w:t>
-        <w:br/>
-        <w:t>9  10         Hugo  25.0    Sevilla      NaN</w:t>
-      </w:r>
-    </w:p>
+    <w:tbl>
+      <w:tblPr>
+        <w:tblStyle w:val="TableGrid"/>
+        <w:tblW w:type="auto" w:w="0"/>
+        <w:tblLook w:firstColumn="1" w:firstRow="1" w:lastColumn="0" w:lastRow="0" w:noHBand="0" w:noVBand="1" w:val="04A0"/>
+      </w:tblPr>
+      <w:tblGrid>
+        <w:gridCol w:w="1728"/>
+        <w:gridCol w:w="1728"/>
+        <w:gridCol w:w="1728"/>
+        <w:gridCol w:w="1728"/>
+        <w:gridCol w:w="1728"/>
+      </w:tblGrid>
+      <w:tr>
+        <w:tc>
+          <w:tcPr>
+            <w:tcW w:type="dxa" w:w="1728"/>
+          </w:tcPr>
+          <w:p>
+            <w:r>
+              <w:t>ID</w:t>
+            </w:r>
+          </w:p>
+        </w:tc>
+        <w:tc>
+          <w:tcPr>
+            <w:tcW w:type="dxa" w:w="1728"/>
+          </w:tcPr>
+          <w:p>
+            <w:r>
+              <w:t>Nombre</w:t>
+            </w:r>
+          </w:p>
+        </w:tc>
+        <w:tc>
+          <w:tcPr>
+            <w:tcW w:type="dxa" w:w="1728"/>
+          </w:tcPr>
+          <w:p>
+            <w:r>
+              <w:t>Edad</w:t>
+            </w:r>
+          </w:p>
+        </w:tc>
+        <w:tc>
+          <w:tcPr>
+            <w:tcW w:type="dxa" w:w="1728"/>
+          </w:tcPr>
+          <w:p>
+            <w:r>
+              <w:t>Ciudad</w:t>
+            </w:r>
+          </w:p>
+        </w:tc>
+        <w:tc>
+          <w:tcPr>
+            <w:tcW w:type="dxa" w:w="1728"/>
+          </w:tcPr>
+          <w:p>
+            <w:r>
+              <w:t>Salario</w:t>
+            </w:r>
+          </w:p>
+        </w:tc>
+      </w:tr>
+      <w:tr>
+        <w:tc>
+          <w:tcPr>
+            <w:tcW w:type="dxa" w:w="1728"/>
+          </w:tcPr>
+          <w:p>
+            <w:r>
+              <w:t>1</w:t>
+            </w:r>
+          </w:p>
+        </w:tc>
+        <w:tc>
+          <w:tcPr>
+            <w:tcW w:type="dxa" w:w="1728"/>
+          </w:tcPr>
+          <w:p>
+            <w:r>
+              <w:t>Juan</w:t>
+            </w:r>
+          </w:p>
+        </w:tc>
+        <w:tc>
+          <w:tcPr>
+            <w:tcW w:type="dxa" w:w="1728"/>
+          </w:tcPr>
+          <w:p>
+            <w:r>
+              <w:t>30.0</w:t>
+            </w:r>
+          </w:p>
+        </w:tc>
+        <w:tc>
+          <w:tcPr>
+            <w:tcW w:type="dxa" w:w="1728"/>
+          </w:tcPr>
+          <w:p>
+            <w:r>
+              <w:t>Madrid</w:t>
+            </w:r>
+          </w:p>
+        </w:tc>
+        <w:tc>
+          <w:tcPr>
+            <w:tcW w:type="dxa" w:w="1728"/>
+          </w:tcPr>
+          <w:p>
+            <w:r>
+              <w:t>3000.0</w:t>
+            </w:r>
+          </w:p>
+        </w:tc>
+      </w:tr>
+      <w:tr>
+        <w:tc>
+          <w:tcPr>
+            <w:tcW w:type="dxa" w:w="1728"/>
+          </w:tcPr>
+          <w:p>
+            <w:r>
+              <w:t>2</w:t>
+            </w:r>
+          </w:p>
+        </w:tc>
+        <w:tc>
+          <w:tcPr>
+            <w:tcW w:type="dxa" w:w="1728"/>
+          </w:tcPr>
+          <w:p>
+            <w:r>
+              <w:t>Ana</w:t>
+            </w:r>
+          </w:p>
+        </w:tc>
+        <w:tc>
+          <w:tcPr>
+            <w:tcW w:type="dxa" w:w="1728"/>
+          </w:tcPr>
+          <w:p>
+            <w:r>
+              <w:t>22.0</w:t>
+            </w:r>
+          </w:p>
+        </w:tc>
+        <w:tc>
+          <w:tcPr>
+            <w:tcW w:type="dxa" w:w="1728"/>
+          </w:tcPr>
+          <w:p>
+            <w:r>
+              <w:t>Barcelona</w:t>
+            </w:r>
+          </w:p>
+        </w:tc>
+        <w:tc>
+          <w:tcPr>
+            <w:tcW w:type="dxa" w:w="1728"/>
+          </w:tcPr>
+          <w:p>
+            <w:r>
+              <w:t>3200.0</w:t>
+            </w:r>
+          </w:p>
+        </w:tc>
+      </w:tr>
+      <w:tr>
+        <w:tc>
+          <w:tcPr>
+            <w:tcW w:type="dxa" w:w="1728"/>
+          </w:tcPr>
+          <w:p>
+            <w:r>
+              <w:t>3</w:t>
+            </w:r>
+          </w:p>
+        </w:tc>
+        <w:tc>
+          <w:tcPr>
+            <w:tcW w:type="dxa" w:w="1728"/>
+          </w:tcPr>
+          <w:p>
+            <w:r>
+              <w:t>Luis</w:t>
+            </w:r>
+          </w:p>
+        </w:tc>
+        <w:tc>
+          <w:tcPr>
+            <w:tcW w:type="dxa" w:w="1728"/>
+          </w:tcPr>
+          <w:p>
+            <w:r>
+              <w:t>35.0</w:t>
+            </w:r>
+          </w:p>
+        </w:tc>
+        <w:tc>
+          <w:tcPr>
+            <w:tcW w:type="dxa" w:w="1728"/>
+          </w:tcPr>
+          <w:p>
+            <w:r>
+              <w:t>Valencia</w:t>
+            </w:r>
+          </w:p>
+        </w:tc>
+        <w:tc>
+          <w:tcPr>
+            <w:tcW w:type="dxa" w:w="1728"/>
+          </w:tcPr>
+          <w:p>
+            <w:r>
+              <w:t>3500.0</w:t>
+            </w:r>
+          </w:p>
+        </w:tc>
+      </w:tr>
+      <w:tr>
+        <w:tc>
+          <w:tcPr>
+            <w:tcW w:type="dxa" w:w="1728"/>
+          </w:tcPr>
+          <w:p>
+            <w:r>
+              <w:t>4</w:t>
+            </w:r>
+          </w:p>
+        </w:tc>
+        <w:tc>
+          <w:tcPr>
+            <w:tcW w:type="dxa" w:w="1728"/>
+          </w:tcPr>
+          <w:p>
+            <w:r>
+              <w:t>María</w:t>
+            </w:r>
+          </w:p>
+        </w:tc>
+        <w:tc>
+          <w:tcPr>
+            <w:tcW w:type="dxa" w:w="1728"/>
+          </w:tcPr>
+          <w:p>
+            <w:r>
+              <w:t>29.0</w:t>
+            </w:r>
+          </w:p>
+        </w:tc>
+        <w:tc>
+          <w:tcPr>
+            <w:tcW w:type="dxa" w:w="1728"/>
+          </w:tcPr>
+          <w:p>
+            <w:r>
+              <w:t>Sevilla</w:t>
+            </w:r>
+          </w:p>
+        </w:tc>
+        <w:tc>
+          <w:tcPr>
+            <w:tcW w:type="dxa" w:w="1728"/>
+          </w:tcPr>
+          <w:p>
+            <w:r>
+              <w:t>4000.0</w:t>
+            </w:r>
+          </w:p>
+        </w:tc>
+      </w:tr>
+      <w:tr>
+        <w:tc>
+          <w:tcPr>
+            <w:tcW w:type="dxa" w:w="1728"/>
+          </w:tcPr>
+          <w:p>
+            <w:r>
+              <w:t>5</w:t>
+            </w:r>
+          </w:p>
+        </w:tc>
+        <w:tc>
+          <w:tcPr>
+            <w:tcW w:type="dxa" w:w="1728"/>
+          </w:tcPr>
+          <w:p>
+            <w:r>
+              <w:t>Carlos</w:t>
+            </w:r>
+          </w:p>
+        </w:tc>
+        <w:tc>
+          <w:tcPr>
+            <w:tcW w:type="dxa" w:w="1728"/>
+          </w:tcPr>
+          <w:p>
+            <w:r>
+              <w:t>nan</w:t>
+            </w:r>
+          </w:p>
+        </w:tc>
+        <w:tc>
+          <w:tcPr>
+            <w:tcW w:type="dxa" w:w="1728"/>
+          </w:tcPr>
+          <w:p>
+            <w:r>
+              <w:t>Madrid</w:t>
+            </w:r>
+          </w:p>
+        </w:tc>
+        <w:tc>
+          <w:tcPr>
+            <w:tcW w:type="dxa" w:w="1728"/>
+          </w:tcPr>
+          <w:p>
+            <w:r>
+              <w:t>3200.0</w:t>
+            </w:r>
+          </w:p>
+        </w:tc>
+      </w:tr>
+      <w:tr>
+        <w:tc>
+          <w:tcPr>
+            <w:tcW w:type="dxa" w:w="1728"/>
+          </w:tcPr>
+          <w:p>
+            <w:r>
+              <w:t>6</w:t>
+            </w:r>
+          </w:p>
+        </w:tc>
+        <w:tc>
+          <w:tcPr>
+            <w:tcW w:type="dxa" w:w="1728"/>
+          </w:tcPr>
+          <w:p>
+            <w:r>
+              <w:t>Laura</w:t>
+            </w:r>
+          </w:p>
+        </w:tc>
+        <w:tc>
+          <w:tcPr>
+            <w:tcW w:type="dxa" w:w="1728"/>
+          </w:tcPr>
+          <w:p>
+            <w:r>
+              <w:t>30.0</w:t>
+            </w:r>
+          </w:p>
+        </w:tc>
+        <w:tc>
+          <w:tcPr>
+            <w:tcW w:type="dxa" w:w="1728"/>
+          </w:tcPr>
+          <w:p>
+            <w:r>
+              <w:t>Madrid</w:t>
+            </w:r>
+          </w:p>
+        </w:tc>
+        <w:tc>
+          <w:tcPr>
+            <w:tcW w:type="dxa" w:w="1728"/>
+          </w:tcPr>
+          <w:p>
+            <w:r>
+              <w:t>nan</w:t>
+            </w:r>
+          </w:p>
+        </w:tc>
+      </w:tr>
+      <w:tr>
+        <w:tc>
+          <w:tcPr>
+            <w:tcW w:type="dxa" w:w="1728"/>
+          </w:tcPr>
+          <w:p>
+            <w:r>
+              <w:t>7</w:t>
+            </w:r>
+          </w:p>
+        </w:tc>
+        <w:tc>
+          <w:tcPr>
+            <w:tcW w:type="dxa" w:w="1728"/>
+          </w:tcPr>
+          <w:p>
+            <w:r>
+              <w:t>Pedro</w:t>
+            </w:r>
+          </w:p>
+        </w:tc>
+        <w:tc>
+          <w:tcPr>
+            <w:tcW w:type="dxa" w:w="1728"/>
+          </w:tcPr>
+          <w:p>
+            <w:r>
+              <w:t>20.0</w:t>
+            </w:r>
+          </w:p>
+        </w:tc>
+        <w:tc>
+          <w:tcPr>
+            <w:tcW w:type="dxa" w:w="1728"/>
+          </w:tcPr>
+          <w:p>
+            <w:r>
+              <w:t>Valencia</w:t>
+            </w:r>
+          </w:p>
+        </w:tc>
+        <w:tc>
+          <w:tcPr>
+            <w:tcW w:type="dxa" w:w="1728"/>
+          </w:tcPr>
+          <w:p>
+            <w:r>
+              <w:t>3700.0</w:t>
+            </w:r>
+          </w:p>
+        </w:tc>
+      </w:tr>
+      <w:tr>
+        <w:tc>
+          <w:tcPr>
+            <w:tcW w:type="dxa" w:w="1728"/>
+          </w:tcPr>
+          <w:p>
+            <w:r>
+              <w:t>8</w:t>
+            </w:r>
+          </w:p>
+        </w:tc>
+        <w:tc>
+          <w:tcPr>
+            <w:tcW w:type="dxa" w:w="1728"/>
+          </w:tcPr>
+          <w:p>
+            <w:r>
+              <w:t>Desconocido</w:t>
+            </w:r>
+          </w:p>
+        </w:tc>
+        <w:tc>
+          <w:tcPr>
+            <w:tcW w:type="dxa" w:w="1728"/>
+          </w:tcPr>
+          <w:p>
+            <w:r>
+              <w:t>22.0</w:t>
+            </w:r>
+          </w:p>
+        </w:tc>
+        <w:tc>
+          <w:tcPr>
+            <w:tcW w:type="dxa" w:w="1728"/>
+          </w:tcPr>
+          <w:p>
+            <w:r>
+              <w:t>Valencia</w:t>
+            </w:r>
+          </w:p>
+        </w:tc>
+        <w:tc>
+          <w:tcPr>
+            <w:tcW w:type="dxa" w:w="1728"/>
+          </w:tcPr>
+          <w:p>
+            <w:r>
+              <w:t>3400.0</w:t>
+            </w:r>
+          </w:p>
+        </w:tc>
+      </w:tr>
+      <w:tr>
+        <w:tc>
+          <w:tcPr>
+            <w:tcW w:type="dxa" w:w="1728"/>
+          </w:tcPr>
+          <w:p>
+            <w:r>
+              <w:t>9</w:t>
+            </w:r>
+          </w:p>
+        </w:tc>
+        <w:tc>
+          <w:tcPr>
+            <w:tcW w:type="dxa" w:w="1728"/>
+          </w:tcPr>
+          <w:p>
+            <w:r>
+              <w:t>Lucía</w:t>
+            </w:r>
+          </w:p>
+        </w:tc>
+        <w:tc>
+          <w:tcPr>
+            <w:tcW w:type="dxa" w:w="1728"/>
+          </w:tcPr>
+          <w:p>
+            <w:r>
+              <w:t>nan</w:t>
+            </w:r>
+          </w:p>
+        </w:tc>
+        <w:tc>
+          <w:tcPr>
+            <w:tcW w:type="dxa" w:w="1728"/>
+          </w:tcPr>
+          <w:p>
+            <w:r>
+              <w:t>nan</w:t>
+            </w:r>
+          </w:p>
+        </w:tc>
+        <w:tc>
+          <w:tcPr>
+            <w:tcW w:type="dxa" w:w="1728"/>
+          </w:tcPr>
+          <w:p>
+            <w:r>
+              <w:t>3600.0</w:t>
+            </w:r>
+          </w:p>
+        </w:tc>
+      </w:tr>
+      <w:tr>
+        <w:tc>
+          <w:tcPr>
+            <w:tcW w:type="dxa" w:w="1728"/>
+          </w:tcPr>
+          <w:p>
+            <w:r>
+              <w:t>10</w:t>
+            </w:r>
+          </w:p>
+        </w:tc>
+        <w:tc>
+          <w:tcPr>
+            <w:tcW w:type="dxa" w:w="1728"/>
+          </w:tcPr>
+          <w:p>
+            <w:r>
+              <w:t>Hugo</w:t>
+            </w:r>
+          </w:p>
+        </w:tc>
+        <w:tc>
+          <w:tcPr>
+            <w:tcW w:type="dxa" w:w="1728"/>
+          </w:tcPr>
+          <w:p>
+            <w:r>
+              <w:t>25.0</w:t>
+            </w:r>
+          </w:p>
+        </w:tc>
+        <w:tc>
+          <w:tcPr>
+            <w:tcW w:type="dxa" w:w="1728"/>
+          </w:tcPr>
+          <w:p>
+            <w:r>
+              <w:t>Sevilla</w:t>
+            </w:r>
+          </w:p>
+        </w:tc>
+        <w:tc>
+          <w:tcPr>
+            <w:tcW w:type="dxa" w:w="1728"/>
+          </w:tcPr>
+          <w:p>
+            <w:r>
+              <w:t>nan</w:t>
+            </w:r>
+          </w:p>
+        </w:tc>
+      </w:tr>
+    </w:tbl>
     <w:p>
       <w:r>
         <w:t>Para rellenar datos numericos como el salario se puede rellenar con la media</w:t>
       </w:r>
     </w:p>
-    <w:p>
-      <w:r>
-        <w:t xml:space="preserve">   ID       Nombre  Edad     Ciudad  Salario</w:t>
-        <w:br/>
-        <w:t>0   1         Juan  30.0     Madrid   3000.0</w:t>
-        <w:br/>
-        <w:t>1   2          Ana  22.0  Barcelona   3200.0</w:t>
-        <w:br/>
-        <w:t>2   3         Luis  35.0   Valencia   3500.0</w:t>
-        <w:br/>
-        <w:t>3   4        María  29.0    Sevilla   4000.0</w:t>
-        <w:br/>
-        <w:t>4   5       Carlos   NaN     Madrid   3200.0</w:t>
-        <w:br/>
-        <w:t>5   6        Laura  30.0     Madrid   3450.0</w:t>
-        <w:br/>
-        <w:t>6   7        Pedro  20.0   Valencia   3700.0</w:t>
-        <w:br/>
-        <w:t>7   8  Desconocido  22.0   Valencia   3400.0</w:t>
-        <w:br/>
-        <w:t>8   9        Lucía   NaN        NaN   3600.0</w:t>
-        <w:br/>
-        <w:t>9  10         Hugo  25.0    Sevilla   3450.0</w:t>
-      </w:r>
-    </w:p>
+    <w:tbl>
+      <w:tblPr>
+        <w:tblStyle w:val="TableGrid"/>
+        <w:tblW w:type="auto" w:w="0"/>
+        <w:tblLook w:firstColumn="1" w:firstRow="1" w:lastColumn="0" w:lastRow="0" w:noHBand="0" w:noVBand="1" w:val="04A0"/>
+      </w:tblPr>
+      <w:tblGrid>
+        <w:gridCol w:w="1728"/>
+        <w:gridCol w:w="1728"/>
+        <w:gridCol w:w="1728"/>
+        <w:gridCol w:w="1728"/>
+        <w:gridCol w:w="1728"/>
+      </w:tblGrid>
+      <w:tr>
+        <w:tc>
+          <w:tcPr>
+            <w:tcW w:type="dxa" w:w="1728"/>
+          </w:tcPr>
+          <w:p>
+            <w:r>
+              <w:t>ID</w:t>
+            </w:r>
+          </w:p>
+        </w:tc>
+        <w:tc>
+          <w:tcPr>
+            <w:tcW w:type="dxa" w:w="1728"/>
+          </w:tcPr>
+          <w:p>
+            <w:r>
+              <w:t>Nombre</w:t>
+            </w:r>
+          </w:p>
+        </w:tc>
+        <w:tc>
+          <w:tcPr>
+            <w:tcW w:type="dxa" w:w="1728"/>
+          </w:tcPr>
+          <w:p>
+            <w:r>
+              <w:t>Edad</w:t>
+            </w:r>
+          </w:p>
+        </w:tc>
+        <w:tc>
+          <w:tcPr>
+            <w:tcW w:type="dxa" w:w="1728"/>
+          </w:tcPr>
+          <w:p>
+            <w:r>
+              <w:t>Ciudad</w:t>
+            </w:r>
+          </w:p>
+        </w:tc>
+        <w:tc>
+          <w:tcPr>
+            <w:tcW w:type="dxa" w:w="1728"/>
+          </w:tcPr>
+          <w:p>
+            <w:r>
+              <w:t>Salario</w:t>
+            </w:r>
+          </w:p>
+        </w:tc>
+      </w:tr>
+      <w:tr>
+        <w:tc>
+          <w:tcPr>
+            <w:tcW w:type="dxa" w:w="1728"/>
+          </w:tcPr>
+          <w:p>
+            <w:r>
+              <w:t>1</w:t>
+            </w:r>
+          </w:p>
+        </w:tc>
+        <w:tc>
+          <w:tcPr>
+            <w:tcW w:type="dxa" w:w="1728"/>
+          </w:tcPr>
+          <w:p>
+            <w:r>
+              <w:t>Juan</w:t>
+            </w:r>
+          </w:p>
+        </w:tc>
+        <w:tc>
+          <w:tcPr>
+            <w:tcW w:type="dxa" w:w="1728"/>
+          </w:tcPr>
+          <w:p>
+            <w:r>
+              <w:t>30.0</w:t>
+            </w:r>
+          </w:p>
+        </w:tc>
+        <w:tc>
+          <w:tcPr>
+            <w:tcW w:type="dxa" w:w="1728"/>
+          </w:tcPr>
+          <w:p>
+            <w:r>
+              <w:t>Madrid</w:t>
+            </w:r>
+          </w:p>
+        </w:tc>
+        <w:tc>
+          <w:tcPr>
+            <w:tcW w:type="dxa" w:w="1728"/>
+          </w:tcPr>
+          <w:p>
+            <w:r>
+              <w:t>3000.0</w:t>
+            </w:r>
+          </w:p>
+        </w:tc>
+      </w:tr>
+      <w:tr>
+        <w:tc>
+          <w:tcPr>
+            <w:tcW w:type="dxa" w:w="1728"/>
+          </w:tcPr>
+          <w:p>
+            <w:r>
+              <w:t>2</w:t>
+            </w:r>
+          </w:p>
+        </w:tc>
+        <w:tc>
+          <w:tcPr>
+            <w:tcW w:type="dxa" w:w="1728"/>
+          </w:tcPr>
+          <w:p>
+            <w:r>
+              <w:t>Ana</w:t>
+            </w:r>
+          </w:p>
+        </w:tc>
+        <w:tc>
+          <w:tcPr>
+            <w:tcW w:type="dxa" w:w="1728"/>
+          </w:tcPr>
+          <w:p>
+            <w:r>
+              <w:t>22.0</w:t>
+            </w:r>
+          </w:p>
+        </w:tc>
+        <w:tc>
+          <w:tcPr>
+            <w:tcW w:type="dxa" w:w="1728"/>
+          </w:tcPr>
+          <w:p>
+            <w:r>
+              <w:t>Barcelona</w:t>
+            </w:r>
+          </w:p>
+        </w:tc>
+        <w:tc>
+          <w:tcPr>
+            <w:tcW w:type="dxa" w:w="1728"/>
+          </w:tcPr>
+          <w:p>
+            <w:r>
+              <w:t>3200.0</w:t>
+            </w:r>
+          </w:p>
+        </w:tc>
+      </w:tr>
+      <w:tr>
+        <w:tc>
+          <w:tcPr>
+            <w:tcW w:type="dxa" w:w="1728"/>
+          </w:tcPr>
+          <w:p>
+            <w:r>
+              <w:t>3</w:t>
+            </w:r>
+          </w:p>
+        </w:tc>
+        <w:tc>
+          <w:tcPr>
+            <w:tcW w:type="dxa" w:w="1728"/>
+          </w:tcPr>
+          <w:p>
+            <w:r>
+              <w:t>Luis</w:t>
+            </w:r>
+          </w:p>
+        </w:tc>
+        <w:tc>
+          <w:tcPr>
+            <w:tcW w:type="dxa" w:w="1728"/>
+          </w:tcPr>
+          <w:p>
+            <w:r>
+              <w:t>35.0</w:t>
+            </w:r>
+          </w:p>
+        </w:tc>
+        <w:tc>
+          <w:tcPr>
+            <w:tcW w:type="dxa" w:w="1728"/>
+          </w:tcPr>
+          <w:p>
+            <w:r>
+              <w:t>Valencia</w:t>
+            </w:r>
+          </w:p>
+        </w:tc>
+        <w:tc>
+          <w:tcPr>
+            <w:tcW w:type="dxa" w:w="1728"/>
+          </w:tcPr>
+          <w:p>
+            <w:r>
+              <w:t>3500.0</w:t>
+            </w:r>
+          </w:p>
+        </w:tc>
+      </w:tr>
+      <w:tr>
+        <w:tc>
+          <w:tcPr>
+            <w:tcW w:type="dxa" w:w="1728"/>
+          </w:tcPr>
+          <w:p>
+            <w:r>
+              <w:t>4</w:t>
+            </w:r>
+          </w:p>
+        </w:tc>
+        <w:tc>
+          <w:tcPr>
+            <w:tcW w:type="dxa" w:w="1728"/>
+          </w:tcPr>
+          <w:p>
+            <w:r>
+              <w:t>María</w:t>
+            </w:r>
+          </w:p>
+        </w:tc>
+        <w:tc>
+          <w:tcPr>
+            <w:tcW w:type="dxa" w:w="1728"/>
+          </w:tcPr>
+          <w:p>
+            <w:r>
+              <w:t>29.0</w:t>
+            </w:r>
+          </w:p>
+        </w:tc>
+        <w:tc>
+          <w:tcPr>
+            <w:tcW w:type="dxa" w:w="1728"/>
+          </w:tcPr>
+          <w:p>
+            <w:r>
+              <w:t>Sevilla</w:t>
+            </w:r>
+          </w:p>
+        </w:tc>
+        <w:tc>
+          <w:tcPr>
+            <w:tcW w:type="dxa" w:w="1728"/>
+          </w:tcPr>
+          <w:p>
+            <w:r>
+              <w:t>4000.0</w:t>
+            </w:r>
+          </w:p>
+        </w:tc>
+      </w:tr>
+      <w:tr>
+        <w:tc>
+          <w:tcPr>
+            <w:tcW w:type="dxa" w:w="1728"/>
+          </w:tcPr>
+          <w:p>
+            <w:r>
+              <w:t>5</w:t>
+            </w:r>
+          </w:p>
+        </w:tc>
+        <w:tc>
+          <w:tcPr>
+            <w:tcW w:type="dxa" w:w="1728"/>
+          </w:tcPr>
+          <w:p>
+            <w:r>
+              <w:t>Carlos</w:t>
+            </w:r>
+          </w:p>
+        </w:tc>
+        <w:tc>
+          <w:tcPr>
+            <w:tcW w:type="dxa" w:w="1728"/>
+          </w:tcPr>
+          <w:p>
+            <w:r>
+              <w:t>nan</w:t>
+            </w:r>
+          </w:p>
+        </w:tc>
+        <w:tc>
+          <w:tcPr>
+            <w:tcW w:type="dxa" w:w="1728"/>
+          </w:tcPr>
+          <w:p>
+            <w:r>
+              <w:t>Madrid</w:t>
+            </w:r>
+          </w:p>
+        </w:tc>
+        <w:tc>
+          <w:tcPr>
+            <w:tcW w:type="dxa" w:w="1728"/>
+          </w:tcPr>
+          <w:p>
+            <w:r>
+              <w:t>3200.0</w:t>
+            </w:r>
+          </w:p>
+        </w:tc>
+      </w:tr>
+      <w:tr>
+        <w:tc>
+          <w:tcPr>
+            <w:tcW w:type="dxa" w:w="1728"/>
+          </w:tcPr>
+          <w:p>
+            <w:r>
+              <w:t>6</w:t>
+            </w:r>
+          </w:p>
+        </w:tc>
+        <w:tc>
+          <w:tcPr>
+            <w:tcW w:type="dxa" w:w="1728"/>
+          </w:tcPr>
+          <w:p>
+            <w:r>
+              <w:t>Laura</w:t>
+            </w:r>
+          </w:p>
+        </w:tc>
+        <w:tc>
+          <w:tcPr>
+            <w:tcW w:type="dxa" w:w="1728"/>
+          </w:tcPr>
+          <w:p>
+            <w:r>
+              <w:t>30.0</w:t>
+            </w:r>
+          </w:p>
+        </w:tc>
+        <w:tc>
+          <w:tcPr>
+            <w:tcW w:type="dxa" w:w="1728"/>
+          </w:tcPr>
+          <w:p>
+            <w:r>
+              <w:t>Madrid</w:t>
+            </w:r>
+          </w:p>
+        </w:tc>
+        <w:tc>
+          <w:tcPr>
+            <w:tcW w:type="dxa" w:w="1728"/>
+          </w:tcPr>
+          <w:p>
+            <w:r>
+              <w:t>3450.0</w:t>
+            </w:r>
+          </w:p>
+        </w:tc>
+      </w:tr>
+      <w:tr>
+        <w:tc>
+          <w:tcPr>
+            <w:tcW w:type="dxa" w:w="1728"/>
+          </w:tcPr>
+          <w:p>
+            <w:r>
+              <w:t>7</w:t>
+            </w:r>
+          </w:p>
+        </w:tc>
+        <w:tc>
+          <w:tcPr>
+            <w:tcW w:type="dxa" w:w="1728"/>
+          </w:tcPr>
+          <w:p>
+            <w:r>
+              <w:t>Pedro</w:t>
+            </w:r>
+          </w:p>
+        </w:tc>
+        <w:tc>
+          <w:tcPr>
+            <w:tcW w:type="dxa" w:w="1728"/>
+          </w:tcPr>
+          <w:p>
+            <w:r>
+              <w:t>20.0</w:t>
+            </w:r>
+          </w:p>
+        </w:tc>
+        <w:tc>
+          <w:tcPr>
+            <w:tcW w:type="dxa" w:w="1728"/>
+          </w:tcPr>
+          <w:p>
+            <w:r>
+              <w:t>Valencia</w:t>
+            </w:r>
+          </w:p>
+        </w:tc>
+        <w:tc>
+          <w:tcPr>
+            <w:tcW w:type="dxa" w:w="1728"/>
+          </w:tcPr>
+          <w:p>
+            <w:r>
+              <w:t>3700.0</w:t>
+            </w:r>
+          </w:p>
+        </w:tc>
+      </w:tr>
+      <w:tr>
+        <w:tc>
+          <w:tcPr>
+            <w:tcW w:type="dxa" w:w="1728"/>
+          </w:tcPr>
+          <w:p>
+            <w:r>
+              <w:t>8</w:t>
+            </w:r>
+          </w:p>
+        </w:tc>
+        <w:tc>
+          <w:tcPr>
+            <w:tcW w:type="dxa" w:w="1728"/>
+          </w:tcPr>
+          <w:p>
+            <w:r>
+              <w:t>Desconocido</w:t>
+            </w:r>
+          </w:p>
+        </w:tc>
+        <w:tc>
+          <w:tcPr>
+            <w:tcW w:type="dxa" w:w="1728"/>
+          </w:tcPr>
+          <w:p>
+            <w:r>
+              <w:t>22.0</w:t>
+            </w:r>
+          </w:p>
+        </w:tc>
+        <w:tc>
+          <w:tcPr>
+            <w:tcW w:type="dxa" w:w="1728"/>
+          </w:tcPr>
+          <w:p>
+            <w:r>
+              <w:t>Valencia</w:t>
+            </w:r>
+          </w:p>
+        </w:tc>
+        <w:tc>
+          <w:tcPr>
+            <w:tcW w:type="dxa" w:w="1728"/>
+          </w:tcPr>
+          <w:p>
+            <w:r>
+              <w:t>3400.0</w:t>
+            </w:r>
+          </w:p>
+        </w:tc>
+      </w:tr>
+      <w:tr>
+        <w:tc>
+          <w:tcPr>
+            <w:tcW w:type="dxa" w:w="1728"/>
+          </w:tcPr>
+          <w:p>
+            <w:r>
+              <w:t>9</w:t>
+            </w:r>
+          </w:p>
+        </w:tc>
+        <w:tc>
+          <w:tcPr>
+            <w:tcW w:type="dxa" w:w="1728"/>
+          </w:tcPr>
+          <w:p>
+            <w:r>
+              <w:t>Lucía</w:t>
+            </w:r>
+          </w:p>
+        </w:tc>
+        <w:tc>
+          <w:tcPr>
+            <w:tcW w:type="dxa" w:w="1728"/>
+          </w:tcPr>
+          <w:p>
+            <w:r>
+              <w:t>nan</w:t>
+            </w:r>
+          </w:p>
+        </w:tc>
+        <w:tc>
+          <w:tcPr>
+            <w:tcW w:type="dxa" w:w="1728"/>
+          </w:tcPr>
+          <w:p>
+            <w:r>
+              <w:t>nan</w:t>
+            </w:r>
+          </w:p>
+        </w:tc>
+        <w:tc>
+          <w:tcPr>
+            <w:tcW w:type="dxa" w:w="1728"/>
+          </w:tcPr>
+          <w:p>
+            <w:r>
+              <w:t>3600.0</w:t>
+            </w:r>
+          </w:p>
+        </w:tc>
+      </w:tr>
+      <w:tr>
+        <w:tc>
+          <w:tcPr>
+            <w:tcW w:type="dxa" w:w="1728"/>
+          </w:tcPr>
+          <w:p>
+            <w:r>
+              <w:t>10</w:t>
+            </w:r>
+          </w:p>
+        </w:tc>
+        <w:tc>
+          <w:tcPr>
+            <w:tcW w:type="dxa" w:w="1728"/>
+          </w:tcPr>
+          <w:p>
+            <w:r>
+              <w:t>Hugo</w:t>
+            </w:r>
+          </w:p>
+        </w:tc>
+        <w:tc>
+          <w:tcPr>
+            <w:tcW w:type="dxa" w:w="1728"/>
+          </w:tcPr>
+          <w:p>
+            <w:r>
+              <w:t>25.0</w:t>
+            </w:r>
+          </w:p>
+        </w:tc>
+        <w:tc>
+          <w:tcPr>
+            <w:tcW w:type="dxa" w:w="1728"/>
+          </w:tcPr>
+          <w:p>
+            <w:r>
+              <w:t>Sevilla</w:t>
+            </w:r>
+          </w:p>
+        </w:tc>
+        <w:tc>
+          <w:tcPr>
+            <w:tcW w:type="dxa" w:w="1728"/>
+          </w:tcPr>
+          <w:p>
+            <w:r>
+              <w:t>3450.0</w:t>
+            </w:r>
+          </w:p>
+        </w:tc>
+      </w:tr>
+    </w:tbl>
     <w:p>
       <w:r>
         <w:t>Para  datos numericos como la edad, es mas util  la mediana:</w:t>
       </w:r>
     </w:p>
-    <w:p>
-      <w:r>
-        <w:t xml:space="preserve">   ID       Nombre  Edad     Ciudad  Salario</w:t>
-        <w:br/>
-        <w:t>0   1         Juan  30.0     Madrid   3000.0</w:t>
-        <w:br/>
-        <w:t>1   2          Ana  22.0  Barcelona   3200.0</w:t>
-        <w:br/>
-        <w:t>2   3         Luis  35.0   Valencia   3500.0</w:t>
-        <w:br/>
-        <w:t>3   4        María  29.0    Sevilla   4000.0</w:t>
-        <w:br/>
-        <w:t>4   5       Carlos  27.0     Madrid   3200.0</w:t>
-        <w:br/>
-        <w:t>5   6        Laura  30.0     Madrid   3450.0</w:t>
-        <w:br/>
-        <w:t>6   7        Pedro  20.0   Valencia   3700.0</w:t>
-        <w:br/>
-        <w:t>7   8  Desconocido  22.0   Valencia   3400.0</w:t>
-        <w:br/>
-        <w:t>8   9        Lucía  27.0        NaN   3600.0</w:t>
-        <w:br/>
-        <w:t>9  10         Hugo  25.0    Sevilla   3450.0</w:t>
-      </w:r>
-    </w:p>
+    <w:tbl>
+      <w:tblPr>
+        <w:tblStyle w:val="TableGrid"/>
+        <w:tblW w:type="auto" w:w="0"/>
+        <w:tblLook w:firstColumn="1" w:firstRow="1" w:lastColumn="0" w:lastRow="0" w:noHBand="0" w:noVBand="1" w:val="04A0"/>
+      </w:tblPr>
+      <w:tblGrid>
+        <w:gridCol w:w="1728"/>
+        <w:gridCol w:w="1728"/>
+        <w:gridCol w:w="1728"/>
+        <w:gridCol w:w="1728"/>
+        <w:gridCol w:w="1728"/>
+      </w:tblGrid>
+      <w:tr>
+        <w:tc>
+          <w:tcPr>
+            <w:tcW w:type="dxa" w:w="1728"/>
+          </w:tcPr>
+          <w:p>
+            <w:r>
+              <w:t>ID</w:t>
+            </w:r>
+          </w:p>
+        </w:tc>
+        <w:tc>
+          <w:tcPr>
+            <w:tcW w:type="dxa" w:w="1728"/>
+          </w:tcPr>
+          <w:p>
+            <w:r>
+              <w:t>Nombre</w:t>
+            </w:r>
+          </w:p>
+        </w:tc>
+        <w:tc>
+          <w:tcPr>
+            <w:tcW w:type="dxa" w:w="1728"/>
+          </w:tcPr>
+          <w:p>
+            <w:r>
+              <w:t>Edad</w:t>
+            </w:r>
+          </w:p>
+        </w:tc>
+        <w:tc>
+          <w:tcPr>
+            <w:tcW w:type="dxa" w:w="1728"/>
+          </w:tcPr>
+          <w:p>
+            <w:r>
+              <w:t>Ciudad</w:t>
+            </w:r>
+          </w:p>
+        </w:tc>
+        <w:tc>
+          <w:tcPr>
+            <w:tcW w:type="dxa" w:w="1728"/>
+          </w:tcPr>
+          <w:p>
+            <w:r>
+              <w:t>Salario</w:t>
+            </w:r>
+          </w:p>
+        </w:tc>
+      </w:tr>
+      <w:tr>
+        <w:tc>
+          <w:tcPr>
+            <w:tcW w:type="dxa" w:w="1728"/>
+          </w:tcPr>
+          <w:p>
+            <w:r>
+              <w:t>1</w:t>
+            </w:r>
+          </w:p>
+        </w:tc>
+        <w:tc>
+          <w:tcPr>
+            <w:tcW w:type="dxa" w:w="1728"/>
+          </w:tcPr>
+          <w:p>
+            <w:r>
+              <w:t>Juan</w:t>
+            </w:r>
+          </w:p>
+        </w:tc>
+        <w:tc>
+          <w:tcPr>
+            <w:tcW w:type="dxa" w:w="1728"/>
+          </w:tcPr>
+          <w:p>
+            <w:r>
+              <w:t>30.0</w:t>
+            </w:r>
+          </w:p>
+        </w:tc>
+        <w:tc>
+          <w:tcPr>
+            <w:tcW w:type="dxa" w:w="1728"/>
+          </w:tcPr>
+          <w:p>
+            <w:r>
+              <w:t>Madrid</w:t>
+            </w:r>
+          </w:p>
+        </w:tc>
+        <w:tc>
+          <w:tcPr>
+            <w:tcW w:type="dxa" w:w="1728"/>
+          </w:tcPr>
+          <w:p>
+            <w:r>
+              <w:t>3000.0</w:t>
+            </w:r>
+          </w:p>
+        </w:tc>
+      </w:tr>
+      <w:tr>
+        <w:tc>
+          <w:tcPr>
+            <w:tcW w:type="dxa" w:w="1728"/>
+          </w:tcPr>
+          <w:p>
+            <w:r>
+              <w:t>2</w:t>
+            </w:r>
+          </w:p>
+        </w:tc>
+        <w:tc>
+          <w:tcPr>
+            <w:tcW w:type="dxa" w:w="1728"/>
+          </w:tcPr>
+          <w:p>
+            <w:r>
+              <w:t>Ana</w:t>
+            </w:r>
+          </w:p>
+        </w:tc>
+        <w:tc>
+          <w:tcPr>
+            <w:tcW w:type="dxa" w:w="1728"/>
+          </w:tcPr>
+          <w:p>
+            <w:r>
+              <w:t>22.0</w:t>
+            </w:r>
+          </w:p>
+        </w:tc>
+        <w:tc>
+          <w:tcPr>
+            <w:tcW w:type="dxa" w:w="1728"/>
+          </w:tcPr>
+          <w:p>
+            <w:r>
+              <w:t>Barcelona</w:t>
+            </w:r>
+          </w:p>
+        </w:tc>
+        <w:tc>
+          <w:tcPr>
+            <w:tcW w:type="dxa" w:w="1728"/>
+          </w:tcPr>
+          <w:p>
+            <w:r>
+              <w:t>3200.0</w:t>
+            </w:r>
+          </w:p>
+        </w:tc>
+      </w:tr>
+      <w:tr>
+        <w:tc>
+          <w:tcPr>
+            <w:tcW w:type="dxa" w:w="1728"/>
+          </w:tcPr>
+          <w:p>
+            <w:r>
+              <w:t>3</w:t>
+            </w:r>
+          </w:p>
+        </w:tc>
+        <w:tc>
+          <w:tcPr>
+            <w:tcW w:type="dxa" w:w="1728"/>
+          </w:tcPr>
+          <w:p>
+            <w:r>
+              <w:t>Luis</w:t>
+            </w:r>
+          </w:p>
+        </w:tc>
+        <w:tc>
+          <w:tcPr>
+            <w:tcW w:type="dxa" w:w="1728"/>
+          </w:tcPr>
+          <w:p>
+            <w:r>
+              <w:t>35.0</w:t>
+            </w:r>
+          </w:p>
+        </w:tc>
+        <w:tc>
+          <w:tcPr>
+            <w:tcW w:type="dxa" w:w="1728"/>
+          </w:tcPr>
+          <w:p>
+            <w:r>
+              <w:t>Valencia</w:t>
+            </w:r>
+          </w:p>
+        </w:tc>
+        <w:tc>
+          <w:tcPr>
+            <w:tcW w:type="dxa" w:w="1728"/>
+          </w:tcPr>
+          <w:p>
+            <w:r>
+              <w:t>3500.0</w:t>
+            </w:r>
+          </w:p>
+        </w:tc>
+      </w:tr>
+      <w:tr>
+        <w:tc>
+          <w:tcPr>
+            <w:tcW w:type="dxa" w:w="1728"/>
+          </w:tcPr>
+          <w:p>
+            <w:r>
+              <w:t>4</w:t>
+            </w:r>
+          </w:p>
+        </w:tc>
+        <w:tc>
+          <w:tcPr>
+            <w:tcW w:type="dxa" w:w="1728"/>
+          </w:tcPr>
+          <w:p>
+            <w:r>
+              <w:t>María</w:t>
+            </w:r>
+          </w:p>
+        </w:tc>
+        <w:tc>
+          <w:tcPr>
+            <w:tcW w:type="dxa" w:w="1728"/>
+          </w:tcPr>
+          <w:p>
+            <w:r>
+              <w:t>29.0</w:t>
+            </w:r>
+          </w:p>
+        </w:tc>
+        <w:tc>
+          <w:tcPr>
+            <w:tcW w:type="dxa" w:w="1728"/>
+          </w:tcPr>
+          <w:p>
+            <w:r>
+              <w:t>Sevilla</w:t>
+            </w:r>
+          </w:p>
+        </w:tc>
+        <w:tc>
+          <w:tcPr>
+            <w:tcW w:type="dxa" w:w="1728"/>
+          </w:tcPr>
+          <w:p>
+            <w:r>
+              <w:t>4000.0</w:t>
+            </w:r>
+          </w:p>
+        </w:tc>
+      </w:tr>
+      <w:tr>
+        <w:tc>
+          <w:tcPr>
+            <w:tcW w:type="dxa" w:w="1728"/>
+          </w:tcPr>
+          <w:p>
+            <w:r>
+              <w:t>5</w:t>
+            </w:r>
+          </w:p>
+        </w:tc>
+        <w:tc>
+          <w:tcPr>
+            <w:tcW w:type="dxa" w:w="1728"/>
+          </w:tcPr>
+          <w:p>
+            <w:r>
+              <w:t>Carlos</w:t>
+            </w:r>
+          </w:p>
+        </w:tc>
+        <w:tc>
+          <w:tcPr>
+            <w:tcW w:type="dxa" w:w="1728"/>
+          </w:tcPr>
+          <w:p>
+            <w:r>
+              <w:t>27.0</w:t>
+            </w:r>
+          </w:p>
+        </w:tc>
+        <w:tc>
+          <w:tcPr>
+            <w:tcW w:type="dxa" w:w="1728"/>
+          </w:tcPr>
+          <w:p>
+            <w:r>
+              <w:t>Madrid</w:t>
+            </w:r>
+          </w:p>
+        </w:tc>
+        <w:tc>
+          <w:tcPr>
+            <w:tcW w:type="dxa" w:w="1728"/>
+          </w:tcPr>
+          <w:p>
+            <w:r>
+              <w:t>3200.0</w:t>
+            </w:r>
+          </w:p>
+        </w:tc>
+      </w:tr>
+      <w:tr>
+        <w:tc>
+          <w:tcPr>
+            <w:tcW w:type="dxa" w:w="1728"/>
+          </w:tcPr>
+          <w:p>
+            <w:r>
+              <w:t>6</w:t>
+            </w:r>
+          </w:p>
+        </w:tc>
+        <w:tc>
+          <w:tcPr>
+            <w:tcW w:type="dxa" w:w="1728"/>
+          </w:tcPr>
+          <w:p>
+            <w:r>
+              <w:t>Laura</w:t>
+            </w:r>
+          </w:p>
+        </w:tc>
+        <w:tc>
+          <w:tcPr>
+            <w:tcW w:type="dxa" w:w="1728"/>
+          </w:tcPr>
+          <w:p>
+            <w:r>
+              <w:t>30.0</w:t>
+            </w:r>
+          </w:p>
+        </w:tc>
+        <w:tc>
+          <w:tcPr>
+            <w:tcW w:type="dxa" w:w="1728"/>
+          </w:tcPr>
+          <w:p>
+            <w:r>
+              <w:t>Madrid</w:t>
+            </w:r>
+          </w:p>
+        </w:tc>
+        <w:tc>
+          <w:tcPr>
+            <w:tcW w:type="dxa" w:w="1728"/>
+          </w:tcPr>
+          <w:p>
+            <w:r>
+              <w:t>3450.0</w:t>
+            </w:r>
+          </w:p>
+        </w:tc>
+      </w:tr>
+      <w:tr>
+        <w:tc>
+          <w:tcPr>
+            <w:tcW w:type="dxa" w:w="1728"/>
+          </w:tcPr>
+          <w:p>
+            <w:r>
+              <w:t>7</w:t>
+            </w:r>
+          </w:p>
+        </w:tc>
+        <w:tc>
+          <w:tcPr>
+            <w:tcW w:type="dxa" w:w="1728"/>
+          </w:tcPr>
+          <w:p>
+            <w:r>
+              <w:t>Pedro</w:t>
+            </w:r>
+          </w:p>
+        </w:tc>
+        <w:tc>
+          <w:tcPr>
+            <w:tcW w:type="dxa" w:w="1728"/>
+          </w:tcPr>
+          <w:p>
+            <w:r>
+              <w:t>20.0</w:t>
+            </w:r>
+          </w:p>
+        </w:tc>
+        <w:tc>
+          <w:tcPr>
+            <w:tcW w:type="dxa" w:w="1728"/>
+          </w:tcPr>
+          <w:p>
+            <w:r>
+              <w:t>Valencia</w:t>
+            </w:r>
+          </w:p>
+        </w:tc>
+        <w:tc>
+          <w:tcPr>
+            <w:tcW w:type="dxa" w:w="1728"/>
+          </w:tcPr>
+          <w:p>
+            <w:r>
+              <w:t>3700.0</w:t>
+            </w:r>
+          </w:p>
+        </w:tc>
+      </w:tr>
+      <w:tr>
+        <w:tc>
+          <w:tcPr>
+            <w:tcW w:type="dxa" w:w="1728"/>
+          </w:tcPr>
+          <w:p>
+            <w:r>
+              <w:t>8</w:t>
+            </w:r>
+          </w:p>
+        </w:tc>
+        <w:tc>
+          <w:tcPr>
+            <w:tcW w:type="dxa" w:w="1728"/>
+          </w:tcPr>
+          <w:p>
+            <w:r>
+              <w:t>Desconocido</w:t>
+            </w:r>
+          </w:p>
+        </w:tc>
+        <w:tc>
+          <w:tcPr>
+            <w:tcW w:type="dxa" w:w="1728"/>
+          </w:tcPr>
+          <w:p>
+            <w:r>
+              <w:t>22.0</w:t>
+            </w:r>
+          </w:p>
+        </w:tc>
+        <w:tc>
+          <w:tcPr>
+            <w:tcW w:type="dxa" w:w="1728"/>
+          </w:tcPr>
+          <w:p>
+            <w:r>
+              <w:t>Valencia</w:t>
+            </w:r>
+          </w:p>
+        </w:tc>
+        <w:tc>
+          <w:tcPr>
+            <w:tcW w:type="dxa" w:w="1728"/>
+          </w:tcPr>
+          <w:p>
+            <w:r>
+              <w:t>3400.0</w:t>
+            </w:r>
+          </w:p>
+        </w:tc>
+      </w:tr>
+      <w:tr>
+        <w:tc>
+          <w:tcPr>
+            <w:tcW w:type="dxa" w:w="1728"/>
+          </w:tcPr>
+          <w:p>
+            <w:r>
+              <w:t>9</w:t>
+            </w:r>
+          </w:p>
+        </w:tc>
+        <w:tc>
+          <w:tcPr>
+            <w:tcW w:type="dxa" w:w="1728"/>
+          </w:tcPr>
+          <w:p>
+            <w:r>
+              <w:t>Lucía</w:t>
+            </w:r>
+          </w:p>
+        </w:tc>
+        <w:tc>
+          <w:tcPr>
+            <w:tcW w:type="dxa" w:w="1728"/>
+          </w:tcPr>
+          <w:p>
+            <w:r>
+              <w:t>27.0</w:t>
+            </w:r>
+          </w:p>
+        </w:tc>
+        <w:tc>
+          <w:tcPr>
+            <w:tcW w:type="dxa" w:w="1728"/>
+          </w:tcPr>
+          <w:p>
+            <w:r>
+              <w:t>nan</w:t>
+            </w:r>
+          </w:p>
+        </w:tc>
+        <w:tc>
+          <w:tcPr>
+            <w:tcW w:type="dxa" w:w="1728"/>
+          </w:tcPr>
+          <w:p>
+            <w:r>
+              <w:t>3600.0</w:t>
+            </w:r>
+          </w:p>
+        </w:tc>
+      </w:tr>
+      <w:tr>
+        <w:tc>
+          <w:tcPr>
+            <w:tcW w:type="dxa" w:w="1728"/>
+          </w:tcPr>
+          <w:p>
+            <w:r>
+              <w:t>10</w:t>
+            </w:r>
+          </w:p>
+        </w:tc>
+        <w:tc>
+          <w:tcPr>
+            <w:tcW w:type="dxa" w:w="1728"/>
+          </w:tcPr>
+          <w:p>
+            <w:r>
+              <w:t>Hugo</w:t>
+            </w:r>
+          </w:p>
+        </w:tc>
+        <w:tc>
+          <w:tcPr>
+            <w:tcW w:type="dxa" w:w="1728"/>
+          </w:tcPr>
+          <w:p>
+            <w:r>
+              <w:t>25.0</w:t>
+            </w:r>
+          </w:p>
+        </w:tc>
+        <w:tc>
+          <w:tcPr>
+            <w:tcW w:type="dxa" w:w="1728"/>
+          </w:tcPr>
+          <w:p>
+            <w:r>
+              <w:t>Sevilla</w:t>
+            </w:r>
+          </w:p>
+        </w:tc>
+        <w:tc>
+          <w:tcPr>
+            <w:tcW w:type="dxa" w:w="1728"/>
+          </w:tcPr>
+          <w:p>
+            <w:r>
+              <w:t>3450.0</w:t>
+            </w:r>
+          </w:p>
+        </w:tc>
+      </w:tr>
+    </w:tbl>
     <w:p>
       <w:r>
         <w:t>Para rellenar datos como la cuidad, seria util el uso de la moda</w:t>
       </w:r>
     </w:p>
-    <w:p>
-      <w:r>
-        <w:t xml:space="preserve">   ID       Nombre  Edad     Ciudad  Salario</w:t>
-        <w:br/>
-        <w:t>0   1         Juan  30.0     Madrid   3000.0</w:t>
-        <w:br/>
-        <w:t>1   2          Ana  22.0  Barcelona   3200.0</w:t>
-        <w:br/>
-        <w:t>2   3         Luis  35.0   Valencia   3500.0</w:t>
-        <w:br/>
-        <w:t>3   4        María  29.0    Sevilla   4000.0</w:t>
-        <w:br/>
-        <w:t>4   5       Carlos  27.0     Madrid   3200.0</w:t>
-        <w:br/>
-        <w:t>5   6        Laura  30.0     Madrid   3450.0</w:t>
-        <w:br/>
-        <w:t>6   7        Pedro  20.0   Valencia   3700.0</w:t>
-        <w:br/>
-        <w:t>7   8  Desconocido  22.0   Valencia   3400.0</w:t>
-        <w:br/>
-        <w:t>8   9        Lucía  27.0     Madrid   3600.0</w:t>
-        <w:br/>
-        <w:t>9  10         Hugo  25.0    Sevilla   3450.0</w:t>
-      </w:r>
-    </w:p>
+    <w:tbl>
+      <w:tblPr>
+        <w:tblStyle w:val="TableGrid"/>
+        <w:tblW w:type="auto" w:w="0"/>
+        <w:tblLook w:firstColumn="1" w:firstRow="1" w:lastColumn="0" w:lastRow="0" w:noHBand="0" w:noVBand="1" w:val="04A0"/>
+      </w:tblPr>
+      <w:tblGrid>
+        <w:gridCol w:w="1728"/>
+        <w:gridCol w:w="1728"/>
+        <w:gridCol w:w="1728"/>
+        <w:gridCol w:w="1728"/>
+        <w:gridCol w:w="1728"/>
+      </w:tblGrid>
+      <w:tr>
+        <w:tc>
+          <w:tcPr>
+            <w:tcW w:type="dxa" w:w="1728"/>
+          </w:tcPr>
+          <w:p>
+            <w:r>
+              <w:t>ID</w:t>
+            </w:r>
+          </w:p>
+        </w:tc>
+        <w:tc>
+          <w:tcPr>
+            <w:tcW w:type="dxa" w:w="1728"/>
+          </w:tcPr>
+          <w:p>
+            <w:r>
+              <w:t>Nombre</w:t>
+            </w:r>
+          </w:p>
+        </w:tc>
+        <w:tc>
+          <w:tcPr>
+            <w:tcW w:type="dxa" w:w="1728"/>
+          </w:tcPr>
+          <w:p>
+            <w:r>
+              <w:t>Edad</w:t>
+            </w:r>
+          </w:p>
+        </w:tc>
+        <w:tc>
+          <w:tcPr>
+            <w:tcW w:type="dxa" w:w="1728"/>
+          </w:tcPr>
+          <w:p>
+            <w:r>
+              <w:t>Ciudad</w:t>
+            </w:r>
+          </w:p>
+        </w:tc>
+        <w:tc>
+          <w:tcPr>
+            <w:tcW w:type="dxa" w:w="1728"/>
+          </w:tcPr>
+          <w:p>
+            <w:r>
+              <w:t>Salario</w:t>
+            </w:r>
+          </w:p>
+        </w:tc>
+      </w:tr>
+      <w:tr>
+        <w:tc>
+          <w:tcPr>
+            <w:tcW w:type="dxa" w:w="1728"/>
+          </w:tcPr>
+          <w:p>
+            <w:r>
+              <w:t>1</w:t>
+            </w:r>
+          </w:p>
+        </w:tc>
+        <w:tc>
+          <w:tcPr>
+            <w:tcW w:type="dxa" w:w="1728"/>
+          </w:tcPr>
+          <w:p>
+            <w:r>
+              <w:t>Juan</w:t>
+            </w:r>
+          </w:p>
+        </w:tc>
+        <w:tc>
+          <w:tcPr>
+            <w:tcW w:type="dxa" w:w="1728"/>
+          </w:tcPr>
+          <w:p>
+            <w:r>
+              <w:t>30.0</w:t>
+            </w:r>
+          </w:p>
+        </w:tc>
+        <w:tc>
+          <w:tcPr>
+            <w:tcW w:type="dxa" w:w="1728"/>
+          </w:tcPr>
+          <w:p>
+            <w:r>
+              <w:t>Madrid</w:t>
+            </w:r>
+          </w:p>
+        </w:tc>
+        <w:tc>
+          <w:tcPr>
+            <w:tcW w:type="dxa" w:w="1728"/>
+          </w:tcPr>
+          <w:p>
+            <w:r>
+              <w:t>3000.0</w:t>
+            </w:r>
+          </w:p>
+        </w:tc>
+      </w:tr>
+      <w:tr>
+        <w:tc>
+          <w:tcPr>
+            <w:tcW w:type="dxa" w:w="1728"/>
+          </w:tcPr>
+          <w:p>
+            <w:r>
+              <w:t>2</w:t>
+            </w:r>
+          </w:p>
+        </w:tc>
+        <w:tc>
+          <w:tcPr>
+            <w:tcW w:type="dxa" w:w="1728"/>
+          </w:tcPr>
+          <w:p>
+            <w:r>
+              <w:t>Ana</w:t>
+            </w:r>
+          </w:p>
+        </w:tc>
+        <w:tc>
+          <w:tcPr>
+            <w:tcW w:type="dxa" w:w="1728"/>
+          </w:tcPr>
+          <w:p>
+            <w:r>
+              <w:t>22.0</w:t>
+            </w:r>
+          </w:p>
+        </w:tc>
+        <w:tc>
+          <w:tcPr>
+            <w:tcW w:type="dxa" w:w="1728"/>
+          </w:tcPr>
+          <w:p>
+            <w:r>
+              <w:t>Barcelona</w:t>
+            </w:r>
+          </w:p>
+        </w:tc>
+        <w:tc>
+          <w:tcPr>
+            <w:tcW w:type="dxa" w:w="1728"/>
+          </w:tcPr>
+          <w:p>
+            <w:r>
+              <w:t>3200.0</w:t>
+            </w:r>
+          </w:p>
+        </w:tc>
+      </w:tr>
+      <w:tr>
+        <w:tc>
+          <w:tcPr>
+            <w:tcW w:type="dxa" w:w="1728"/>
+          </w:tcPr>
+          <w:p>
+            <w:r>
+              <w:t>3</w:t>
+            </w:r>
+          </w:p>
+        </w:tc>
+        <w:tc>
+          <w:tcPr>
+            <w:tcW w:type="dxa" w:w="1728"/>
+          </w:tcPr>
+          <w:p>
+            <w:r>
+              <w:t>Luis</w:t>
+            </w:r>
+          </w:p>
+        </w:tc>
+        <w:tc>
+          <w:tcPr>
+            <w:tcW w:type="dxa" w:w="1728"/>
+          </w:tcPr>
+          <w:p>
+            <w:r>
+              <w:t>35.0</w:t>
+            </w:r>
+          </w:p>
+        </w:tc>
+        <w:tc>
+          <w:tcPr>
+            <w:tcW w:type="dxa" w:w="1728"/>
+          </w:tcPr>
+          <w:p>
+            <w:r>
+              <w:t>Valencia</w:t>
+            </w:r>
+          </w:p>
+        </w:tc>
+        <w:tc>
+          <w:tcPr>
+            <w:tcW w:type="dxa" w:w="1728"/>
+          </w:tcPr>
+          <w:p>
+            <w:r>
+              <w:t>3500.0</w:t>
+            </w:r>
+          </w:p>
+        </w:tc>
+      </w:tr>
+      <w:tr>
+        <w:tc>
+          <w:tcPr>
+            <w:tcW w:type="dxa" w:w="1728"/>
+          </w:tcPr>
+          <w:p>
+            <w:r>
+              <w:t>4</w:t>
+            </w:r>
+          </w:p>
+        </w:tc>
+        <w:tc>
+          <w:tcPr>
+            <w:tcW w:type="dxa" w:w="1728"/>
+          </w:tcPr>
+          <w:p>
+            <w:r>
+              <w:t>María</w:t>
+            </w:r>
+          </w:p>
+        </w:tc>
+        <w:tc>
+          <w:tcPr>
+            <w:tcW w:type="dxa" w:w="1728"/>
+          </w:tcPr>
+          <w:p>
+            <w:r>
+              <w:t>29.0</w:t>
+            </w:r>
+          </w:p>
+        </w:tc>
+        <w:tc>
+          <w:tcPr>
+            <w:tcW w:type="dxa" w:w="1728"/>
+          </w:tcPr>
+          <w:p>
+            <w:r>
+              <w:t>Sevilla</w:t>
+            </w:r>
+          </w:p>
+        </w:tc>
+        <w:tc>
+          <w:tcPr>
+            <w:tcW w:type="dxa" w:w="1728"/>
+          </w:tcPr>
+          <w:p>
+            <w:r>
+              <w:t>4000.0</w:t>
+            </w:r>
+          </w:p>
+        </w:tc>
+      </w:tr>
+      <w:tr>
+        <w:tc>
+          <w:tcPr>
+            <w:tcW w:type="dxa" w:w="1728"/>
+          </w:tcPr>
+          <w:p>
+            <w:r>
+              <w:t>5</w:t>
+            </w:r>
+          </w:p>
+        </w:tc>
+        <w:tc>
+          <w:tcPr>
+            <w:tcW w:type="dxa" w:w="1728"/>
+          </w:tcPr>
+          <w:p>
+            <w:r>
+              <w:t>Carlos</w:t>
+            </w:r>
+          </w:p>
+        </w:tc>
+        <w:tc>
+          <w:tcPr>
+            <w:tcW w:type="dxa" w:w="1728"/>
+          </w:tcPr>
+          <w:p>
+            <w:r>
+              <w:t>27.0</w:t>
+            </w:r>
+          </w:p>
+        </w:tc>
+        <w:tc>
+          <w:tcPr>
+            <w:tcW w:type="dxa" w:w="1728"/>
+          </w:tcPr>
+          <w:p>
+            <w:r>
+              <w:t>Madrid</w:t>
+            </w:r>
+          </w:p>
+        </w:tc>
+        <w:tc>
+          <w:tcPr>
+            <w:tcW w:type="dxa" w:w="1728"/>
+          </w:tcPr>
+          <w:p>
+            <w:r>
+              <w:t>3200.0</w:t>
+            </w:r>
+          </w:p>
+        </w:tc>
+      </w:tr>
+      <w:tr>
+        <w:tc>
+          <w:tcPr>
+            <w:tcW w:type="dxa" w:w="1728"/>
+          </w:tcPr>
+          <w:p>
+            <w:r>
+              <w:t>6</w:t>
+            </w:r>
+          </w:p>
+        </w:tc>
+        <w:tc>
+          <w:tcPr>
+            <w:tcW w:type="dxa" w:w="1728"/>
+          </w:tcPr>
+          <w:p>
+            <w:r>
+              <w:t>Laura</w:t>
+            </w:r>
+          </w:p>
+        </w:tc>
+        <w:tc>
+          <w:tcPr>
+            <w:tcW w:type="dxa" w:w="1728"/>
+          </w:tcPr>
+          <w:p>
+            <w:r>
+              <w:t>30.0</w:t>
+            </w:r>
+          </w:p>
+        </w:tc>
+        <w:tc>
+          <w:tcPr>
+            <w:tcW w:type="dxa" w:w="1728"/>
+          </w:tcPr>
+          <w:p>
+            <w:r>
+              <w:t>Madrid</w:t>
+            </w:r>
+          </w:p>
+        </w:tc>
+        <w:tc>
+          <w:tcPr>
+            <w:tcW w:type="dxa" w:w="1728"/>
+          </w:tcPr>
+          <w:p>
+            <w:r>
+              <w:t>3450.0</w:t>
+            </w:r>
+          </w:p>
+        </w:tc>
+      </w:tr>
+      <w:tr>
+        <w:tc>
+          <w:tcPr>
+            <w:tcW w:type="dxa" w:w="1728"/>
+          </w:tcPr>
+          <w:p>
+            <w:r>
+              <w:t>7</w:t>
+            </w:r>
+          </w:p>
+        </w:tc>
+        <w:tc>
+          <w:tcPr>
+            <w:tcW w:type="dxa" w:w="1728"/>
+          </w:tcPr>
+          <w:p>
+            <w:r>
+              <w:t>Pedro</w:t>
+            </w:r>
+          </w:p>
+        </w:tc>
+        <w:tc>
+          <w:tcPr>
+            <w:tcW w:type="dxa" w:w="1728"/>
+          </w:tcPr>
+          <w:p>
+            <w:r>
+              <w:t>20.0</w:t>
+            </w:r>
+          </w:p>
+        </w:tc>
+        <w:tc>
+          <w:tcPr>
+            <w:tcW w:type="dxa" w:w="1728"/>
+          </w:tcPr>
+          <w:p>
+            <w:r>
+              <w:t>Valencia</w:t>
+            </w:r>
+          </w:p>
+        </w:tc>
+        <w:tc>
+          <w:tcPr>
+            <w:tcW w:type="dxa" w:w="1728"/>
+          </w:tcPr>
+          <w:p>
+            <w:r>
+              <w:t>3700.0</w:t>
+            </w:r>
+          </w:p>
+        </w:tc>
+      </w:tr>
+      <w:tr>
+        <w:tc>
+          <w:tcPr>
+            <w:tcW w:type="dxa" w:w="1728"/>
+          </w:tcPr>
+          <w:p>
+            <w:r>
+              <w:t>8</w:t>
+            </w:r>
+          </w:p>
+        </w:tc>
+        <w:tc>
+          <w:tcPr>
+            <w:tcW w:type="dxa" w:w="1728"/>
+          </w:tcPr>
+          <w:p>
+            <w:r>
+              <w:t>Desconocido</w:t>
+            </w:r>
+          </w:p>
+        </w:tc>
+        <w:tc>
+          <w:tcPr>
+            <w:tcW w:type="dxa" w:w="1728"/>
+          </w:tcPr>
+          <w:p>
+            <w:r>
+              <w:t>22.0</w:t>
+            </w:r>
+          </w:p>
+        </w:tc>
+        <w:tc>
+          <w:tcPr>
+            <w:tcW w:type="dxa" w:w="1728"/>
+          </w:tcPr>
+          <w:p>
+            <w:r>
+              <w:t>Valencia</w:t>
+            </w:r>
+          </w:p>
+        </w:tc>
+        <w:tc>
+          <w:tcPr>
+            <w:tcW w:type="dxa" w:w="1728"/>
+          </w:tcPr>
+          <w:p>
+            <w:r>
+              <w:t>3400.0</w:t>
+            </w:r>
+          </w:p>
+        </w:tc>
+      </w:tr>
+      <w:tr>
+        <w:tc>
+          <w:tcPr>
+            <w:tcW w:type="dxa" w:w="1728"/>
+          </w:tcPr>
+          <w:p>
+            <w:r>
+              <w:t>9</w:t>
+            </w:r>
+          </w:p>
+        </w:tc>
+        <w:tc>
+          <w:tcPr>
+            <w:tcW w:type="dxa" w:w="1728"/>
+          </w:tcPr>
+          <w:p>
+            <w:r>
+              <w:t>Lucía</w:t>
+            </w:r>
+          </w:p>
+        </w:tc>
+        <w:tc>
+          <w:tcPr>
+            <w:tcW w:type="dxa" w:w="1728"/>
+          </w:tcPr>
+          <w:p>
+            <w:r>
+              <w:t>27.0</w:t>
+            </w:r>
+          </w:p>
+        </w:tc>
+        <w:tc>
+          <w:tcPr>
+            <w:tcW w:type="dxa" w:w="1728"/>
+          </w:tcPr>
+          <w:p>
+            <w:r>
+              <w:t>Madrid</w:t>
+            </w:r>
+          </w:p>
+        </w:tc>
+        <w:tc>
+          <w:tcPr>
+            <w:tcW w:type="dxa" w:w="1728"/>
+          </w:tcPr>
+          <w:p>
+            <w:r>
+              <w:t>3600.0</w:t>
+            </w:r>
+          </w:p>
+        </w:tc>
+      </w:tr>
+      <w:tr>
+        <w:tc>
+          <w:tcPr>
+            <w:tcW w:type="dxa" w:w="1728"/>
+          </w:tcPr>
+          <w:p>
+            <w:r>
+              <w:t>10</w:t>
+            </w:r>
+          </w:p>
+        </w:tc>
+        <w:tc>
+          <w:tcPr>
+            <w:tcW w:type="dxa" w:w="1728"/>
+          </w:tcPr>
+          <w:p>
+            <w:r>
+              <w:t>Hugo</w:t>
+            </w:r>
+          </w:p>
+        </w:tc>
+        <w:tc>
+          <w:tcPr>
+            <w:tcW w:type="dxa" w:w="1728"/>
+          </w:tcPr>
+          <w:p>
+            <w:r>
+              <w:t>25.0</w:t>
+            </w:r>
+          </w:p>
+        </w:tc>
+        <w:tc>
+          <w:tcPr>
+            <w:tcW w:type="dxa" w:w="1728"/>
+          </w:tcPr>
+          <w:p>
+            <w:r>
+              <w:t>Sevilla</w:t>
+            </w:r>
+          </w:p>
+        </w:tc>
+        <w:tc>
+          <w:tcPr>
+            <w:tcW w:type="dxa" w:w="1728"/>
+          </w:tcPr>
+          <w:p>
+            <w:r>
+              <w:t>3450.0</w:t>
+            </w:r>
+          </w:p>
+        </w:tc>
+      </w:tr>
+    </w:tbl>
     <w:p>
       <w:r>
         <w:t>Para especificar los datos en donde se deban eliminar las columnas</w:t>
@@ -464,29 +3139,540 @@
         <w:t xml:space="preserve">                            se utiliza la propiedad subset, ejemplo de subset= [Nombre]:</w:t>
       </w:r>
     </w:p>
-    <w:p>
-      <w:r>
-        <w:t xml:space="preserve">   ID  Nombre  Edad     Ciudad  Salario</w:t>
-        <w:br/>
-        <w:t>0   1    Juan  30.0     Madrid   3000.0</w:t>
-        <w:br/>
-        <w:t>1   2     Ana  22.0  Barcelona   3200.0</w:t>
-        <w:br/>
-        <w:t>2   3    Luis  35.0   Valencia   3500.0</w:t>
-        <w:br/>
-        <w:t>3   4   María  29.0    Sevilla   4000.0</w:t>
-        <w:br/>
-        <w:t>4   5  Carlos   NaN     Madrid   3200.0</w:t>
-        <w:br/>
-        <w:t>5   6   Laura  30.0     Madrid      NaN</w:t>
-        <w:br/>
-        <w:t>6   7   Pedro  20.0   Valencia   3700.0</w:t>
-        <w:br/>
-        <w:t>8   9   Lucía   NaN        NaN   3600.0</w:t>
-        <w:br/>
-        <w:t>9  10    Hugo  25.0    Sevilla      NaN</w:t>
-      </w:r>
-    </w:p>
+    <w:tbl>
+      <w:tblPr>
+        <w:tblStyle w:val="TableGrid"/>
+        <w:tblW w:type="auto" w:w="0"/>
+        <w:tblLook w:firstColumn="1" w:firstRow="1" w:lastColumn="0" w:lastRow="0" w:noHBand="0" w:noVBand="1" w:val="04A0"/>
+      </w:tblPr>
+      <w:tblGrid>
+        <w:gridCol w:w="1728"/>
+        <w:gridCol w:w="1728"/>
+        <w:gridCol w:w="1728"/>
+        <w:gridCol w:w="1728"/>
+        <w:gridCol w:w="1728"/>
+      </w:tblGrid>
+      <w:tr>
+        <w:tc>
+          <w:tcPr>
+            <w:tcW w:type="dxa" w:w="1728"/>
+          </w:tcPr>
+          <w:p>
+            <w:r>
+              <w:t>ID</w:t>
+            </w:r>
+          </w:p>
+        </w:tc>
+        <w:tc>
+          <w:tcPr>
+            <w:tcW w:type="dxa" w:w="1728"/>
+          </w:tcPr>
+          <w:p>
+            <w:r>
+              <w:t>Nombre</w:t>
+            </w:r>
+          </w:p>
+        </w:tc>
+        <w:tc>
+          <w:tcPr>
+            <w:tcW w:type="dxa" w:w="1728"/>
+          </w:tcPr>
+          <w:p>
+            <w:r>
+              <w:t>Edad</w:t>
+            </w:r>
+          </w:p>
+        </w:tc>
+        <w:tc>
+          <w:tcPr>
+            <w:tcW w:type="dxa" w:w="1728"/>
+          </w:tcPr>
+          <w:p>
+            <w:r>
+              <w:t>Ciudad</w:t>
+            </w:r>
+          </w:p>
+        </w:tc>
+        <w:tc>
+          <w:tcPr>
+            <w:tcW w:type="dxa" w:w="1728"/>
+          </w:tcPr>
+          <w:p>
+            <w:r>
+              <w:t>Salario</w:t>
+            </w:r>
+          </w:p>
+        </w:tc>
+      </w:tr>
+      <w:tr>
+        <w:tc>
+          <w:tcPr>
+            <w:tcW w:type="dxa" w:w="1728"/>
+          </w:tcPr>
+          <w:p>
+            <w:r>
+              <w:t>1</w:t>
+            </w:r>
+          </w:p>
+        </w:tc>
+        <w:tc>
+          <w:tcPr>
+            <w:tcW w:type="dxa" w:w="1728"/>
+          </w:tcPr>
+          <w:p>
+            <w:r>
+              <w:t>Juan</w:t>
+            </w:r>
+          </w:p>
+        </w:tc>
+        <w:tc>
+          <w:tcPr>
+            <w:tcW w:type="dxa" w:w="1728"/>
+          </w:tcPr>
+          <w:p>
+            <w:r>
+              <w:t>30.0</w:t>
+            </w:r>
+          </w:p>
+        </w:tc>
+        <w:tc>
+          <w:tcPr>
+            <w:tcW w:type="dxa" w:w="1728"/>
+          </w:tcPr>
+          <w:p>
+            <w:r>
+              <w:t>Madrid</w:t>
+            </w:r>
+          </w:p>
+        </w:tc>
+        <w:tc>
+          <w:tcPr>
+            <w:tcW w:type="dxa" w:w="1728"/>
+          </w:tcPr>
+          <w:p>
+            <w:r>
+              <w:t>3000.0</w:t>
+            </w:r>
+          </w:p>
+        </w:tc>
+      </w:tr>
+      <w:tr>
+        <w:tc>
+          <w:tcPr>
+            <w:tcW w:type="dxa" w:w="1728"/>
+          </w:tcPr>
+          <w:p>
+            <w:r>
+              <w:t>2</w:t>
+            </w:r>
+          </w:p>
+        </w:tc>
+        <w:tc>
+          <w:tcPr>
+            <w:tcW w:type="dxa" w:w="1728"/>
+          </w:tcPr>
+          <w:p>
+            <w:r>
+              <w:t>Ana</w:t>
+            </w:r>
+          </w:p>
+        </w:tc>
+        <w:tc>
+          <w:tcPr>
+            <w:tcW w:type="dxa" w:w="1728"/>
+          </w:tcPr>
+          <w:p>
+            <w:r>
+              <w:t>22.0</w:t>
+            </w:r>
+          </w:p>
+        </w:tc>
+        <w:tc>
+          <w:tcPr>
+            <w:tcW w:type="dxa" w:w="1728"/>
+          </w:tcPr>
+          <w:p>
+            <w:r>
+              <w:t>Barcelona</w:t>
+            </w:r>
+          </w:p>
+        </w:tc>
+        <w:tc>
+          <w:tcPr>
+            <w:tcW w:type="dxa" w:w="1728"/>
+          </w:tcPr>
+          <w:p>
+            <w:r>
+              <w:t>3200.0</w:t>
+            </w:r>
+          </w:p>
+        </w:tc>
+      </w:tr>
+      <w:tr>
+        <w:tc>
+          <w:tcPr>
+            <w:tcW w:type="dxa" w:w="1728"/>
+          </w:tcPr>
+          <w:p>
+            <w:r>
+              <w:t>3</w:t>
+            </w:r>
+          </w:p>
+        </w:tc>
+        <w:tc>
+          <w:tcPr>
+            <w:tcW w:type="dxa" w:w="1728"/>
+          </w:tcPr>
+          <w:p>
+            <w:r>
+              <w:t>Luis</w:t>
+            </w:r>
+          </w:p>
+        </w:tc>
+        <w:tc>
+          <w:tcPr>
+            <w:tcW w:type="dxa" w:w="1728"/>
+          </w:tcPr>
+          <w:p>
+            <w:r>
+              <w:t>35.0</w:t>
+            </w:r>
+          </w:p>
+        </w:tc>
+        <w:tc>
+          <w:tcPr>
+            <w:tcW w:type="dxa" w:w="1728"/>
+          </w:tcPr>
+          <w:p>
+            <w:r>
+              <w:t>Valencia</w:t>
+            </w:r>
+          </w:p>
+        </w:tc>
+        <w:tc>
+          <w:tcPr>
+            <w:tcW w:type="dxa" w:w="1728"/>
+          </w:tcPr>
+          <w:p>
+            <w:r>
+              <w:t>3500.0</w:t>
+            </w:r>
+          </w:p>
+        </w:tc>
+      </w:tr>
+      <w:tr>
+        <w:tc>
+          <w:tcPr>
+            <w:tcW w:type="dxa" w:w="1728"/>
+          </w:tcPr>
+          <w:p>
+            <w:r>
+              <w:t>4</w:t>
+            </w:r>
+          </w:p>
+        </w:tc>
+        <w:tc>
+          <w:tcPr>
+            <w:tcW w:type="dxa" w:w="1728"/>
+          </w:tcPr>
+          <w:p>
+            <w:r>
+              <w:t>María</w:t>
+            </w:r>
+          </w:p>
+        </w:tc>
+        <w:tc>
+          <w:tcPr>
+            <w:tcW w:type="dxa" w:w="1728"/>
+          </w:tcPr>
+          <w:p>
+            <w:r>
+              <w:t>29.0</w:t>
+            </w:r>
+          </w:p>
+        </w:tc>
+        <w:tc>
+          <w:tcPr>
+            <w:tcW w:type="dxa" w:w="1728"/>
+          </w:tcPr>
+          <w:p>
+            <w:r>
+              <w:t>Sevilla</w:t>
+            </w:r>
+          </w:p>
+        </w:tc>
+        <w:tc>
+          <w:tcPr>
+            <w:tcW w:type="dxa" w:w="1728"/>
+          </w:tcPr>
+          <w:p>
+            <w:r>
+              <w:t>4000.0</w:t>
+            </w:r>
+          </w:p>
+        </w:tc>
+      </w:tr>
+      <w:tr>
+        <w:tc>
+          <w:tcPr>
+            <w:tcW w:type="dxa" w:w="1728"/>
+          </w:tcPr>
+          <w:p>
+            <w:r>
+              <w:t>5</w:t>
+            </w:r>
+          </w:p>
+        </w:tc>
+        <w:tc>
+          <w:tcPr>
+            <w:tcW w:type="dxa" w:w="1728"/>
+          </w:tcPr>
+          <w:p>
+            <w:r>
+              <w:t>Carlos</w:t>
+            </w:r>
+          </w:p>
+        </w:tc>
+        <w:tc>
+          <w:tcPr>
+            <w:tcW w:type="dxa" w:w="1728"/>
+          </w:tcPr>
+          <w:p>
+            <w:r>
+              <w:t>nan</w:t>
+            </w:r>
+          </w:p>
+        </w:tc>
+        <w:tc>
+          <w:tcPr>
+            <w:tcW w:type="dxa" w:w="1728"/>
+          </w:tcPr>
+          <w:p>
+            <w:r>
+              <w:t>Madrid</w:t>
+            </w:r>
+          </w:p>
+        </w:tc>
+        <w:tc>
+          <w:tcPr>
+            <w:tcW w:type="dxa" w:w="1728"/>
+          </w:tcPr>
+          <w:p>
+            <w:r>
+              <w:t>3200.0</w:t>
+            </w:r>
+          </w:p>
+        </w:tc>
+      </w:tr>
+      <w:tr>
+        <w:tc>
+          <w:tcPr>
+            <w:tcW w:type="dxa" w:w="1728"/>
+          </w:tcPr>
+          <w:p>
+            <w:r>
+              <w:t>6</w:t>
+            </w:r>
+          </w:p>
+        </w:tc>
+        <w:tc>
+          <w:tcPr>
+            <w:tcW w:type="dxa" w:w="1728"/>
+          </w:tcPr>
+          <w:p>
+            <w:r>
+              <w:t>Laura</w:t>
+            </w:r>
+          </w:p>
+        </w:tc>
+        <w:tc>
+          <w:tcPr>
+            <w:tcW w:type="dxa" w:w="1728"/>
+          </w:tcPr>
+          <w:p>
+            <w:r>
+              <w:t>30.0</w:t>
+            </w:r>
+          </w:p>
+        </w:tc>
+        <w:tc>
+          <w:tcPr>
+            <w:tcW w:type="dxa" w:w="1728"/>
+          </w:tcPr>
+          <w:p>
+            <w:r>
+              <w:t>Madrid</w:t>
+            </w:r>
+          </w:p>
+        </w:tc>
+        <w:tc>
+          <w:tcPr>
+            <w:tcW w:type="dxa" w:w="1728"/>
+          </w:tcPr>
+          <w:p>
+            <w:r>
+              <w:t>nan</w:t>
+            </w:r>
+          </w:p>
+        </w:tc>
+      </w:tr>
+      <w:tr>
+        <w:tc>
+          <w:tcPr>
+            <w:tcW w:type="dxa" w:w="1728"/>
+          </w:tcPr>
+          <w:p>
+            <w:r>
+              <w:t>7</w:t>
+            </w:r>
+          </w:p>
+        </w:tc>
+        <w:tc>
+          <w:tcPr>
+            <w:tcW w:type="dxa" w:w="1728"/>
+          </w:tcPr>
+          <w:p>
+            <w:r>
+              <w:t>Pedro</w:t>
+            </w:r>
+          </w:p>
+        </w:tc>
+        <w:tc>
+          <w:tcPr>
+            <w:tcW w:type="dxa" w:w="1728"/>
+          </w:tcPr>
+          <w:p>
+            <w:r>
+              <w:t>20.0</w:t>
+            </w:r>
+          </w:p>
+        </w:tc>
+        <w:tc>
+          <w:tcPr>
+            <w:tcW w:type="dxa" w:w="1728"/>
+          </w:tcPr>
+          <w:p>
+            <w:r>
+              <w:t>Valencia</w:t>
+            </w:r>
+          </w:p>
+        </w:tc>
+        <w:tc>
+          <w:tcPr>
+            <w:tcW w:type="dxa" w:w="1728"/>
+          </w:tcPr>
+          <w:p>
+            <w:r>
+              <w:t>3700.0</w:t>
+            </w:r>
+          </w:p>
+        </w:tc>
+      </w:tr>
+      <w:tr>
+        <w:tc>
+          <w:tcPr>
+            <w:tcW w:type="dxa" w:w="1728"/>
+          </w:tcPr>
+          <w:p>
+            <w:r>
+              <w:t>9</w:t>
+            </w:r>
+          </w:p>
+        </w:tc>
+        <w:tc>
+          <w:tcPr>
+            <w:tcW w:type="dxa" w:w="1728"/>
+          </w:tcPr>
+          <w:p>
+            <w:r>
+              <w:t>Lucía</w:t>
+            </w:r>
+          </w:p>
+        </w:tc>
+        <w:tc>
+          <w:tcPr>
+            <w:tcW w:type="dxa" w:w="1728"/>
+          </w:tcPr>
+          <w:p>
+            <w:r>
+              <w:t>nan</w:t>
+            </w:r>
+          </w:p>
+        </w:tc>
+        <w:tc>
+          <w:tcPr>
+            <w:tcW w:type="dxa" w:w="1728"/>
+          </w:tcPr>
+          <w:p>
+            <w:r>
+              <w:t>nan</w:t>
+            </w:r>
+          </w:p>
+        </w:tc>
+        <w:tc>
+          <w:tcPr>
+            <w:tcW w:type="dxa" w:w="1728"/>
+          </w:tcPr>
+          <w:p>
+            <w:r>
+              <w:t>3600.0</w:t>
+            </w:r>
+          </w:p>
+        </w:tc>
+      </w:tr>
+      <w:tr>
+        <w:tc>
+          <w:tcPr>
+            <w:tcW w:type="dxa" w:w="1728"/>
+          </w:tcPr>
+          <w:p>
+            <w:r>
+              <w:t>10</w:t>
+            </w:r>
+          </w:p>
+        </w:tc>
+        <w:tc>
+          <w:tcPr>
+            <w:tcW w:type="dxa" w:w="1728"/>
+          </w:tcPr>
+          <w:p>
+            <w:r>
+              <w:t>Hugo</w:t>
+            </w:r>
+          </w:p>
+        </w:tc>
+        <w:tc>
+          <w:tcPr>
+            <w:tcW w:type="dxa" w:w="1728"/>
+          </w:tcPr>
+          <w:p>
+            <w:r>
+              <w:t>25.0</w:t>
+            </w:r>
+          </w:p>
+        </w:tc>
+        <w:tc>
+          <w:tcPr>
+            <w:tcW w:type="dxa" w:w="1728"/>
+          </w:tcPr>
+          <w:p>
+            <w:r>
+              <w:t>Sevilla</w:t>
+            </w:r>
+          </w:p>
+        </w:tc>
+        <w:tc>
+          <w:tcPr>
+            <w:tcW w:type="dxa" w:w="1728"/>
+          </w:tcPr>
+          <w:p>
+            <w:r>
+              <w:t>nan</w:t>
+            </w:r>
+          </w:p>
+        </w:tc>
+      </w:tr>
+    </w:tbl>
     <w:p>
       <w:pPr>
         <w:pStyle w:val="Heading2"/>

</xml_diff>

<commit_message>
implementacion de to table en concatenation hasta categorical data
</commit_message>
<xml_diff>
--- a/Output/documento de practicas.docx
+++ b/Output/documento de practicas.docx
@@ -4507,15 +4507,13 @@
     </w:p>
     <w:p>
       <w:r>
-        <w:t xml:space="preserve">                Salario</w:t>
+        <w:t>Rango_Edad</w:t>
         <w:br/>
-        <w:t xml:space="preserve">Rango_Edad             </w:t>
+        <w:t>20-25    3433.333333</w:t>
         <w:br/>
-        <w:t>20-25       3433.333333</w:t>
+        <w:t>25-30    3500.000000</w:t>
         <w:br/>
-        <w:t>25-30       3500.000000</w:t>
-        <w:br/>
-        <w:t>30-35       3500.000000</w:t>
+        <w:t>30-35    3500.000000</w:t>
       </w:r>
     </w:p>
     <w:p>
@@ -11051,37 +11049,457 @@
         <w:t xml:space="preserve">Para concatenar dos o mas dataframes se utiliza el metodo concat de esta manera: pd.concat([df_lima, df_bogota]), este es el resultado: </w:t>
       </w:r>
     </w:p>
-    <w:p>
-      <w:r>
-        <w:t xml:space="preserve">  Producto  Ventas  Ciudad</w:t>
-        <w:br/>
-        <w:t>0        A     250    Lima</w:t>
-        <w:br/>
-        <w:t>1        B     150    Lima</w:t>
-        <w:br/>
-        <w:t>0        A     100  Bogotá</w:t>
-        <w:br/>
-        <w:t>1        C     200  Bogotá</w:t>
-      </w:r>
-    </w:p>
+    <w:tbl>
+      <w:tblPr>
+        <w:tblStyle w:val="TableGrid"/>
+        <w:tblW w:type="auto" w:w="0"/>
+        <w:tblLook w:firstColumn="1" w:firstRow="1" w:lastColumn="0" w:lastRow="0" w:noHBand="0" w:noVBand="1" w:val="04A0"/>
+      </w:tblPr>
+      <w:tblGrid>
+        <w:gridCol w:w="2880"/>
+        <w:gridCol w:w="2880"/>
+        <w:gridCol w:w="2880"/>
+      </w:tblGrid>
+      <w:tr>
+        <w:tc>
+          <w:tcPr>
+            <w:tcW w:type="dxa" w:w="2880"/>
+          </w:tcPr>
+          <w:p>
+            <w:r>
+              <w:t>Producto</w:t>
+            </w:r>
+          </w:p>
+        </w:tc>
+        <w:tc>
+          <w:tcPr>
+            <w:tcW w:type="dxa" w:w="2880"/>
+          </w:tcPr>
+          <w:p>
+            <w:r>
+              <w:t>Ventas</w:t>
+            </w:r>
+          </w:p>
+        </w:tc>
+        <w:tc>
+          <w:tcPr>
+            <w:tcW w:type="dxa" w:w="2880"/>
+          </w:tcPr>
+          <w:p>
+            <w:r>
+              <w:t>Ciudad</w:t>
+            </w:r>
+          </w:p>
+        </w:tc>
+      </w:tr>
+      <w:tr>
+        <w:tc>
+          <w:tcPr>
+            <w:tcW w:type="dxa" w:w="2880"/>
+          </w:tcPr>
+          <w:p>
+            <w:r>
+              <w:t>A</w:t>
+            </w:r>
+          </w:p>
+        </w:tc>
+        <w:tc>
+          <w:tcPr>
+            <w:tcW w:type="dxa" w:w="2880"/>
+          </w:tcPr>
+          <w:p>
+            <w:r>
+              <w:t>250</w:t>
+            </w:r>
+          </w:p>
+        </w:tc>
+        <w:tc>
+          <w:tcPr>
+            <w:tcW w:type="dxa" w:w="2880"/>
+          </w:tcPr>
+          <w:p>
+            <w:r>
+              <w:t>Lima</w:t>
+            </w:r>
+          </w:p>
+        </w:tc>
+      </w:tr>
+      <w:tr>
+        <w:tc>
+          <w:tcPr>
+            <w:tcW w:type="dxa" w:w="2880"/>
+          </w:tcPr>
+          <w:p>
+            <w:r>
+              <w:t>B</w:t>
+            </w:r>
+          </w:p>
+        </w:tc>
+        <w:tc>
+          <w:tcPr>
+            <w:tcW w:type="dxa" w:w="2880"/>
+          </w:tcPr>
+          <w:p>
+            <w:r>
+              <w:t>150</w:t>
+            </w:r>
+          </w:p>
+        </w:tc>
+        <w:tc>
+          <w:tcPr>
+            <w:tcW w:type="dxa" w:w="2880"/>
+          </w:tcPr>
+          <w:p>
+            <w:r>
+              <w:t>Lima</w:t>
+            </w:r>
+          </w:p>
+        </w:tc>
+      </w:tr>
+      <w:tr>
+        <w:tc>
+          <w:tcPr>
+            <w:tcW w:type="dxa" w:w="2880"/>
+          </w:tcPr>
+          <w:p>
+            <w:r>
+              <w:t>A</w:t>
+            </w:r>
+          </w:p>
+        </w:tc>
+        <w:tc>
+          <w:tcPr>
+            <w:tcW w:type="dxa" w:w="2880"/>
+          </w:tcPr>
+          <w:p>
+            <w:r>
+              <w:t>100</w:t>
+            </w:r>
+          </w:p>
+        </w:tc>
+        <w:tc>
+          <w:tcPr>
+            <w:tcW w:type="dxa" w:w="2880"/>
+          </w:tcPr>
+          <w:p>
+            <w:r>
+              <w:t>Bogotá</w:t>
+            </w:r>
+          </w:p>
+        </w:tc>
+      </w:tr>
+      <w:tr>
+        <w:tc>
+          <w:tcPr>
+            <w:tcW w:type="dxa" w:w="2880"/>
+          </w:tcPr>
+          <w:p>
+            <w:r>
+              <w:t>C</w:t>
+            </w:r>
+          </w:p>
+        </w:tc>
+        <w:tc>
+          <w:tcPr>
+            <w:tcW w:type="dxa" w:w="2880"/>
+          </w:tcPr>
+          <w:p>
+            <w:r>
+              <w:t>200</w:t>
+            </w:r>
+          </w:p>
+        </w:tc>
+        <w:tc>
+          <w:tcPr>
+            <w:tcW w:type="dxa" w:w="2880"/>
+          </w:tcPr>
+          <w:p>
+            <w:r>
+              <w:t>Bogotá</w:t>
+            </w:r>
+          </w:p>
+        </w:tc>
+      </w:tr>
+    </w:tbl>
     <w:p>
       <w:r>
         <w:t xml:space="preserve">Al concatenar datframes es recomendable reiniciar indices usando la propiedad: reset_index(drop=True)  </w:t>
       </w:r>
     </w:p>
-    <w:p>
-      <w:r>
-        <w:t xml:space="preserve">  Producto  Ventas  Ciudad Producto  Inventario</w:t>
-        <w:br/>
-        <w:t>0        A     250    Lima        A        30.0</w:t>
-        <w:br/>
-        <w:t>1        B     150    Lima        B        45.0</w:t>
-        <w:br/>
-        <w:t>2        A     100  Bogotá      NaN         NaN</w:t>
-        <w:br/>
-        <w:t>3        C     200  Bogotá      NaN         NaN</w:t>
-      </w:r>
-    </w:p>
+    <w:tbl>
+      <w:tblPr>
+        <w:tblStyle w:val="TableGrid"/>
+        <w:tblW w:type="auto" w:w="0"/>
+        <w:tblLook w:firstColumn="1" w:firstRow="1" w:lastColumn="0" w:lastRow="0" w:noHBand="0" w:noVBand="1" w:val="04A0"/>
+      </w:tblPr>
+      <w:tblGrid>
+        <w:gridCol w:w="1728"/>
+        <w:gridCol w:w="1728"/>
+        <w:gridCol w:w="1728"/>
+        <w:gridCol w:w="1728"/>
+        <w:gridCol w:w="1728"/>
+      </w:tblGrid>
+      <w:tr>
+        <w:tc>
+          <w:tcPr>
+            <w:tcW w:type="dxa" w:w="1728"/>
+          </w:tcPr>
+          <w:p>
+            <w:r>
+              <w:t>Producto</w:t>
+            </w:r>
+          </w:p>
+        </w:tc>
+        <w:tc>
+          <w:tcPr>
+            <w:tcW w:type="dxa" w:w="1728"/>
+          </w:tcPr>
+          <w:p>
+            <w:r>
+              <w:t>Ventas</w:t>
+            </w:r>
+          </w:p>
+        </w:tc>
+        <w:tc>
+          <w:tcPr>
+            <w:tcW w:type="dxa" w:w="1728"/>
+          </w:tcPr>
+          <w:p>
+            <w:r>
+              <w:t>Ciudad</w:t>
+            </w:r>
+          </w:p>
+        </w:tc>
+        <w:tc>
+          <w:tcPr>
+            <w:tcW w:type="dxa" w:w="1728"/>
+          </w:tcPr>
+          <w:p>
+            <w:r>
+              <w:t>Producto</w:t>
+            </w:r>
+          </w:p>
+        </w:tc>
+        <w:tc>
+          <w:tcPr>
+            <w:tcW w:type="dxa" w:w="1728"/>
+          </w:tcPr>
+          <w:p>
+            <w:r>
+              <w:t>Inventario</w:t>
+            </w:r>
+          </w:p>
+        </w:tc>
+      </w:tr>
+      <w:tr>
+        <w:tc>
+          <w:tcPr>
+            <w:tcW w:type="dxa" w:w="1728"/>
+          </w:tcPr>
+          <w:p>
+            <w:r>
+              <w:t>A</w:t>
+            </w:r>
+          </w:p>
+        </w:tc>
+        <w:tc>
+          <w:tcPr>
+            <w:tcW w:type="dxa" w:w="1728"/>
+          </w:tcPr>
+          <w:p>
+            <w:r>
+              <w:t>250</w:t>
+            </w:r>
+          </w:p>
+        </w:tc>
+        <w:tc>
+          <w:tcPr>
+            <w:tcW w:type="dxa" w:w="1728"/>
+          </w:tcPr>
+          <w:p>
+            <w:r>
+              <w:t>Lima</w:t>
+            </w:r>
+          </w:p>
+        </w:tc>
+        <w:tc>
+          <w:tcPr>
+            <w:tcW w:type="dxa" w:w="1728"/>
+          </w:tcPr>
+          <w:p>
+            <w:r>
+              <w:t>A</w:t>
+            </w:r>
+          </w:p>
+        </w:tc>
+        <w:tc>
+          <w:tcPr>
+            <w:tcW w:type="dxa" w:w="1728"/>
+          </w:tcPr>
+          <w:p>
+            <w:r>
+              <w:t>30.0</w:t>
+            </w:r>
+          </w:p>
+        </w:tc>
+      </w:tr>
+      <w:tr>
+        <w:tc>
+          <w:tcPr>
+            <w:tcW w:type="dxa" w:w="1728"/>
+          </w:tcPr>
+          <w:p>
+            <w:r>
+              <w:t>B</w:t>
+            </w:r>
+          </w:p>
+        </w:tc>
+        <w:tc>
+          <w:tcPr>
+            <w:tcW w:type="dxa" w:w="1728"/>
+          </w:tcPr>
+          <w:p>
+            <w:r>
+              <w:t>150</w:t>
+            </w:r>
+          </w:p>
+        </w:tc>
+        <w:tc>
+          <w:tcPr>
+            <w:tcW w:type="dxa" w:w="1728"/>
+          </w:tcPr>
+          <w:p>
+            <w:r>
+              <w:t>Lima</w:t>
+            </w:r>
+          </w:p>
+        </w:tc>
+        <w:tc>
+          <w:tcPr>
+            <w:tcW w:type="dxa" w:w="1728"/>
+          </w:tcPr>
+          <w:p>
+            <w:r>
+              <w:t>B</w:t>
+            </w:r>
+          </w:p>
+        </w:tc>
+        <w:tc>
+          <w:tcPr>
+            <w:tcW w:type="dxa" w:w="1728"/>
+          </w:tcPr>
+          <w:p>
+            <w:r>
+              <w:t>45.0</w:t>
+            </w:r>
+          </w:p>
+        </w:tc>
+      </w:tr>
+      <w:tr>
+        <w:tc>
+          <w:tcPr>
+            <w:tcW w:type="dxa" w:w="1728"/>
+          </w:tcPr>
+          <w:p>
+            <w:r>
+              <w:t>A</w:t>
+            </w:r>
+          </w:p>
+        </w:tc>
+        <w:tc>
+          <w:tcPr>
+            <w:tcW w:type="dxa" w:w="1728"/>
+          </w:tcPr>
+          <w:p>
+            <w:r>
+              <w:t>100</w:t>
+            </w:r>
+          </w:p>
+        </w:tc>
+        <w:tc>
+          <w:tcPr>
+            <w:tcW w:type="dxa" w:w="1728"/>
+          </w:tcPr>
+          <w:p>
+            <w:r>
+              <w:t>Bogotá</w:t>
+            </w:r>
+          </w:p>
+        </w:tc>
+        <w:tc>
+          <w:tcPr>
+            <w:tcW w:type="dxa" w:w="1728"/>
+          </w:tcPr>
+          <w:p>
+            <w:r>
+              <w:t>nan</w:t>
+            </w:r>
+          </w:p>
+        </w:tc>
+        <w:tc>
+          <w:tcPr>
+            <w:tcW w:type="dxa" w:w="1728"/>
+          </w:tcPr>
+          <w:p>
+            <w:r>
+              <w:t>nan</w:t>
+            </w:r>
+          </w:p>
+        </w:tc>
+      </w:tr>
+      <w:tr>
+        <w:tc>
+          <w:tcPr>
+            <w:tcW w:type="dxa" w:w="1728"/>
+          </w:tcPr>
+          <w:p>
+            <w:r>
+              <w:t>C</w:t>
+            </w:r>
+          </w:p>
+        </w:tc>
+        <w:tc>
+          <w:tcPr>
+            <w:tcW w:type="dxa" w:w="1728"/>
+          </w:tcPr>
+          <w:p>
+            <w:r>
+              <w:t>200</w:t>
+            </w:r>
+          </w:p>
+        </w:tc>
+        <w:tc>
+          <w:tcPr>
+            <w:tcW w:type="dxa" w:w="1728"/>
+          </w:tcPr>
+          <w:p>
+            <w:r>
+              <w:t>Bogotá</w:t>
+            </w:r>
+          </w:p>
+        </w:tc>
+        <w:tc>
+          <w:tcPr>
+            <w:tcW w:type="dxa" w:w="1728"/>
+          </w:tcPr>
+          <w:p>
+            <w:r>
+              <w:t>nan</w:t>
+            </w:r>
+          </w:p>
+        </w:tc>
+        <w:tc>
+          <w:tcPr>
+            <w:tcW w:type="dxa" w:w="1728"/>
+          </w:tcPr>
+          <w:p>
+            <w:r>
+              <w:t>nan</w:t>
+            </w:r>
+          </w:p>
+        </w:tc>
+      </w:tr>
+    </w:tbl>
     <w:p>
       <w:pPr>
         <w:pStyle w:val="Heading2"/>
@@ -11100,23 +11518,242 @@
         <w:t>Antes de utilizar el metodo pivot:</w:t>
       </w:r>
     </w:p>
-    <w:p>
-      <w:r>
-        <w:t xml:space="preserve">  Producto      Mes  Ventas</w:t>
-        <w:br/>
-        <w:t>0        A    Enero     100</w:t>
-        <w:br/>
-        <w:t>1        A  Febrero     150</w:t>
-        <w:br/>
-        <w:t>2        B    Enero     200</w:t>
-        <w:br/>
-        <w:t>3        B  Febrero     250</w:t>
-        <w:br/>
-        <w:t>4        C    Enero     300</w:t>
-        <w:br/>
-        <w:t>5        C  Febrero     350</w:t>
-      </w:r>
-    </w:p>
+    <w:tbl>
+      <w:tblPr>
+        <w:tblStyle w:val="TableGrid"/>
+        <w:tblW w:type="auto" w:w="0"/>
+        <w:tblLook w:firstColumn="1" w:firstRow="1" w:lastColumn="0" w:lastRow="0" w:noHBand="0" w:noVBand="1" w:val="04A0"/>
+      </w:tblPr>
+      <w:tblGrid>
+        <w:gridCol w:w="2880"/>
+        <w:gridCol w:w="2880"/>
+        <w:gridCol w:w="2880"/>
+      </w:tblGrid>
+      <w:tr>
+        <w:tc>
+          <w:tcPr>
+            <w:tcW w:type="dxa" w:w="2880"/>
+          </w:tcPr>
+          <w:p>
+            <w:r>
+              <w:t>Producto</w:t>
+            </w:r>
+          </w:p>
+        </w:tc>
+        <w:tc>
+          <w:tcPr>
+            <w:tcW w:type="dxa" w:w="2880"/>
+          </w:tcPr>
+          <w:p>
+            <w:r>
+              <w:t>Mes</w:t>
+            </w:r>
+          </w:p>
+        </w:tc>
+        <w:tc>
+          <w:tcPr>
+            <w:tcW w:type="dxa" w:w="2880"/>
+          </w:tcPr>
+          <w:p>
+            <w:r>
+              <w:t>Ventas</w:t>
+            </w:r>
+          </w:p>
+        </w:tc>
+      </w:tr>
+      <w:tr>
+        <w:tc>
+          <w:tcPr>
+            <w:tcW w:type="dxa" w:w="2880"/>
+          </w:tcPr>
+          <w:p>
+            <w:r>
+              <w:t>A</w:t>
+            </w:r>
+          </w:p>
+        </w:tc>
+        <w:tc>
+          <w:tcPr>
+            <w:tcW w:type="dxa" w:w="2880"/>
+          </w:tcPr>
+          <w:p>
+            <w:r>
+              <w:t>Enero</w:t>
+            </w:r>
+          </w:p>
+        </w:tc>
+        <w:tc>
+          <w:tcPr>
+            <w:tcW w:type="dxa" w:w="2880"/>
+          </w:tcPr>
+          <w:p>
+            <w:r>
+              <w:t>100</w:t>
+            </w:r>
+          </w:p>
+        </w:tc>
+      </w:tr>
+      <w:tr>
+        <w:tc>
+          <w:tcPr>
+            <w:tcW w:type="dxa" w:w="2880"/>
+          </w:tcPr>
+          <w:p>
+            <w:r>
+              <w:t>A</w:t>
+            </w:r>
+          </w:p>
+        </w:tc>
+        <w:tc>
+          <w:tcPr>
+            <w:tcW w:type="dxa" w:w="2880"/>
+          </w:tcPr>
+          <w:p>
+            <w:r>
+              <w:t>Febrero</w:t>
+            </w:r>
+          </w:p>
+        </w:tc>
+        <w:tc>
+          <w:tcPr>
+            <w:tcW w:type="dxa" w:w="2880"/>
+          </w:tcPr>
+          <w:p>
+            <w:r>
+              <w:t>150</w:t>
+            </w:r>
+          </w:p>
+        </w:tc>
+      </w:tr>
+      <w:tr>
+        <w:tc>
+          <w:tcPr>
+            <w:tcW w:type="dxa" w:w="2880"/>
+          </w:tcPr>
+          <w:p>
+            <w:r>
+              <w:t>B</w:t>
+            </w:r>
+          </w:p>
+        </w:tc>
+        <w:tc>
+          <w:tcPr>
+            <w:tcW w:type="dxa" w:w="2880"/>
+          </w:tcPr>
+          <w:p>
+            <w:r>
+              <w:t>Enero</w:t>
+            </w:r>
+          </w:p>
+        </w:tc>
+        <w:tc>
+          <w:tcPr>
+            <w:tcW w:type="dxa" w:w="2880"/>
+          </w:tcPr>
+          <w:p>
+            <w:r>
+              <w:t>200</w:t>
+            </w:r>
+          </w:p>
+        </w:tc>
+      </w:tr>
+      <w:tr>
+        <w:tc>
+          <w:tcPr>
+            <w:tcW w:type="dxa" w:w="2880"/>
+          </w:tcPr>
+          <w:p>
+            <w:r>
+              <w:t>B</w:t>
+            </w:r>
+          </w:p>
+        </w:tc>
+        <w:tc>
+          <w:tcPr>
+            <w:tcW w:type="dxa" w:w="2880"/>
+          </w:tcPr>
+          <w:p>
+            <w:r>
+              <w:t>Febrero</w:t>
+            </w:r>
+          </w:p>
+        </w:tc>
+        <w:tc>
+          <w:tcPr>
+            <w:tcW w:type="dxa" w:w="2880"/>
+          </w:tcPr>
+          <w:p>
+            <w:r>
+              <w:t>250</w:t>
+            </w:r>
+          </w:p>
+        </w:tc>
+      </w:tr>
+      <w:tr>
+        <w:tc>
+          <w:tcPr>
+            <w:tcW w:type="dxa" w:w="2880"/>
+          </w:tcPr>
+          <w:p>
+            <w:r>
+              <w:t>C</w:t>
+            </w:r>
+          </w:p>
+        </w:tc>
+        <w:tc>
+          <w:tcPr>
+            <w:tcW w:type="dxa" w:w="2880"/>
+          </w:tcPr>
+          <w:p>
+            <w:r>
+              <w:t>Enero</w:t>
+            </w:r>
+          </w:p>
+        </w:tc>
+        <w:tc>
+          <w:tcPr>
+            <w:tcW w:type="dxa" w:w="2880"/>
+          </w:tcPr>
+          <w:p>
+            <w:r>
+              <w:t>300</w:t>
+            </w:r>
+          </w:p>
+        </w:tc>
+      </w:tr>
+      <w:tr>
+        <w:tc>
+          <w:tcPr>
+            <w:tcW w:type="dxa" w:w="2880"/>
+          </w:tcPr>
+          <w:p>
+            <w:r>
+              <w:t>C</w:t>
+            </w:r>
+          </w:p>
+        </w:tc>
+        <w:tc>
+          <w:tcPr>
+            <w:tcW w:type="dxa" w:w="2880"/>
+          </w:tcPr>
+          <w:p>
+            <w:r>
+              <w:t>Febrero</w:t>
+            </w:r>
+          </w:p>
+        </w:tc>
+        <w:tc>
+          <w:tcPr>
+            <w:tcW w:type="dxa" w:w="2880"/>
+          </w:tcPr>
+          <w:p>
+            <w:r>
+              <w:t>350</w:t>
+            </w:r>
+          </w:p>
+        </w:tc>
+      </w:tr>
+    </w:tbl>
     <w:p>
       <w:r>
         <w:t>Despues de utilizar el metodo pivot:</w:t>
@@ -11148,23 +11785,242 @@
         <w:t>Para formatear dataframes, para pasarlos de ancho a largo se utiliza el metodo melt, el cual te pide un dataframe y que llenes los parametros: id_vars,value_vars,var_name, value_name, el resultado es este:</w:t>
       </w:r>
     </w:p>
-    <w:p>
-      <w:r>
-        <w:t xml:space="preserve">  Producto      Mes  Ventas</w:t>
-        <w:br/>
-        <w:t>0        A    Enero     100</w:t>
-        <w:br/>
-        <w:t>1        B    Enero     200</w:t>
-        <w:br/>
-        <w:t>2        C    Enero     300</w:t>
-        <w:br/>
-        <w:t>3        A  Febrero     150</w:t>
-        <w:br/>
-        <w:t>4        B  Febrero     250</w:t>
-        <w:br/>
-        <w:t>5        C  Febrero     350</w:t>
-      </w:r>
-    </w:p>
+    <w:tbl>
+      <w:tblPr>
+        <w:tblStyle w:val="TableGrid"/>
+        <w:tblW w:type="auto" w:w="0"/>
+        <w:tblLook w:firstColumn="1" w:firstRow="1" w:lastColumn="0" w:lastRow="0" w:noHBand="0" w:noVBand="1" w:val="04A0"/>
+      </w:tblPr>
+      <w:tblGrid>
+        <w:gridCol w:w="2880"/>
+        <w:gridCol w:w="2880"/>
+        <w:gridCol w:w="2880"/>
+      </w:tblGrid>
+      <w:tr>
+        <w:tc>
+          <w:tcPr>
+            <w:tcW w:type="dxa" w:w="2880"/>
+          </w:tcPr>
+          <w:p>
+            <w:r>
+              <w:t>Producto</w:t>
+            </w:r>
+          </w:p>
+        </w:tc>
+        <w:tc>
+          <w:tcPr>
+            <w:tcW w:type="dxa" w:w="2880"/>
+          </w:tcPr>
+          <w:p>
+            <w:r>
+              <w:t>Mes</w:t>
+            </w:r>
+          </w:p>
+        </w:tc>
+        <w:tc>
+          <w:tcPr>
+            <w:tcW w:type="dxa" w:w="2880"/>
+          </w:tcPr>
+          <w:p>
+            <w:r>
+              <w:t>Ventas</w:t>
+            </w:r>
+          </w:p>
+        </w:tc>
+      </w:tr>
+      <w:tr>
+        <w:tc>
+          <w:tcPr>
+            <w:tcW w:type="dxa" w:w="2880"/>
+          </w:tcPr>
+          <w:p>
+            <w:r>
+              <w:t>A</w:t>
+            </w:r>
+          </w:p>
+        </w:tc>
+        <w:tc>
+          <w:tcPr>
+            <w:tcW w:type="dxa" w:w="2880"/>
+          </w:tcPr>
+          <w:p>
+            <w:r>
+              <w:t>Enero</w:t>
+            </w:r>
+          </w:p>
+        </w:tc>
+        <w:tc>
+          <w:tcPr>
+            <w:tcW w:type="dxa" w:w="2880"/>
+          </w:tcPr>
+          <w:p>
+            <w:r>
+              <w:t>100</w:t>
+            </w:r>
+          </w:p>
+        </w:tc>
+      </w:tr>
+      <w:tr>
+        <w:tc>
+          <w:tcPr>
+            <w:tcW w:type="dxa" w:w="2880"/>
+          </w:tcPr>
+          <w:p>
+            <w:r>
+              <w:t>B</w:t>
+            </w:r>
+          </w:p>
+        </w:tc>
+        <w:tc>
+          <w:tcPr>
+            <w:tcW w:type="dxa" w:w="2880"/>
+          </w:tcPr>
+          <w:p>
+            <w:r>
+              <w:t>Enero</w:t>
+            </w:r>
+          </w:p>
+        </w:tc>
+        <w:tc>
+          <w:tcPr>
+            <w:tcW w:type="dxa" w:w="2880"/>
+          </w:tcPr>
+          <w:p>
+            <w:r>
+              <w:t>200</w:t>
+            </w:r>
+          </w:p>
+        </w:tc>
+      </w:tr>
+      <w:tr>
+        <w:tc>
+          <w:tcPr>
+            <w:tcW w:type="dxa" w:w="2880"/>
+          </w:tcPr>
+          <w:p>
+            <w:r>
+              <w:t>C</w:t>
+            </w:r>
+          </w:p>
+        </w:tc>
+        <w:tc>
+          <w:tcPr>
+            <w:tcW w:type="dxa" w:w="2880"/>
+          </w:tcPr>
+          <w:p>
+            <w:r>
+              <w:t>Enero</w:t>
+            </w:r>
+          </w:p>
+        </w:tc>
+        <w:tc>
+          <w:tcPr>
+            <w:tcW w:type="dxa" w:w="2880"/>
+          </w:tcPr>
+          <w:p>
+            <w:r>
+              <w:t>300</w:t>
+            </w:r>
+          </w:p>
+        </w:tc>
+      </w:tr>
+      <w:tr>
+        <w:tc>
+          <w:tcPr>
+            <w:tcW w:type="dxa" w:w="2880"/>
+          </w:tcPr>
+          <w:p>
+            <w:r>
+              <w:t>A</w:t>
+            </w:r>
+          </w:p>
+        </w:tc>
+        <w:tc>
+          <w:tcPr>
+            <w:tcW w:type="dxa" w:w="2880"/>
+          </w:tcPr>
+          <w:p>
+            <w:r>
+              <w:t>Febrero</w:t>
+            </w:r>
+          </w:p>
+        </w:tc>
+        <w:tc>
+          <w:tcPr>
+            <w:tcW w:type="dxa" w:w="2880"/>
+          </w:tcPr>
+          <w:p>
+            <w:r>
+              <w:t>150</w:t>
+            </w:r>
+          </w:p>
+        </w:tc>
+      </w:tr>
+      <w:tr>
+        <w:tc>
+          <w:tcPr>
+            <w:tcW w:type="dxa" w:w="2880"/>
+          </w:tcPr>
+          <w:p>
+            <w:r>
+              <w:t>B</w:t>
+            </w:r>
+          </w:p>
+        </w:tc>
+        <w:tc>
+          <w:tcPr>
+            <w:tcW w:type="dxa" w:w="2880"/>
+          </w:tcPr>
+          <w:p>
+            <w:r>
+              <w:t>Febrero</w:t>
+            </w:r>
+          </w:p>
+        </w:tc>
+        <w:tc>
+          <w:tcPr>
+            <w:tcW w:type="dxa" w:w="2880"/>
+          </w:tcPr>
+          <w:p>
+            <w:r>
+              <w:t>250</w:t>
+            </w:r>
+          </w:p>
+        </w:tc>
+      </w:tr>
+      <w:tr>
+        <w:tc>
+          <w:tcPr>
+            <w:tcW w:type="dxa" w:w="2880"/>
+          </w:tcPr>
+          <w:p>
+            <w:r>
+              <w:t>C</w:t>
+            </w:r>
+          </w:p>
+        </w:tc>
+        <w:tc>
+          <w:tcPr>
+            <w:tcW w:type="dxa" w:w="2880"/>
+          </w:tcPr>
+          <w:p>
+            <w:r>
+              <w:t>Febrero</w:t>
+            </w:r>
+          </w:p>
+        </w:tc>
+        <w:tc>
+          <w:tcPr>
+            <w:tcW w:type="dxa" w:w="2880"/>
+          </w:tcPr>
+          <w:p>
+            <w:r>
+              <w:t>350</w:t>
+            </w:r>
+          </w:p>
+        </w:tc>
+      </w:tr>
+    </w:tbl>
     <w:p>
       <w:pPr>
         <w:pStyle w:val="Heading2"/>
@@ -11183,55 +12039,458 @@
         <w:t>Antes de separar:</w:t>
       </w:r>
     </w:p>
+    <w:tbl>
+      <w:tblPr>
+        <w:tblStyle w:val="TableGrid"/>
+        <w:tblW w:type="auto" w:w="0"/>
+        <w:tblLook w:firstColumn="1" w:firstRow="1" w:lastColumn="0" w:lastRow="0" w:noHBand="0" w:noVBand="1" w:val="04A0"/>
+      </w:tblPr>
+      <w:tblGrid>
+        <w:gridCol w:w="8640"/>
+      </w:tblGrid>
+      <w:tr>
+        <w:tc>
+          <w:tcPr>
+            <w:tcW w:type="dxa" w:w="8640"/>
+          </w:tcPr>
+          <w:p>
+            <w:r>
+              <w:t>Nombre_Completo</w:t>
+            </w:r>
+          </w:p>
+        </w:tc>
+      </w:tr>
+      <w:tr>
+        <w:tc>
+          <w:tcPr>
+            <w:tcW w:type="dxa" w:w="8640"/>
+          </w:tcPr>
+          <w:p>
+            <w:r>
+              <w:t>Juan Perez</w:t>
+            </w:r>
+          </w:p>
+        </w:tc>
+      </w:tr>
+      <w:tr>
+        <w:tc>
+          <w:tcPr>
+            <w:tcW w:type="dxa" w:w="8640"/>
+          </w:tcPr>
+          <w:p>
+            <w:r>
+              <w:t>Maria Gomez</w:t>
+            </w:r>
+          </w:p>
+        </w:tc>
+      </w:tr>
+      <w:tr>
+        <w:tc>
+          <w:tcPr>
+            <w:tcW w:type="dxa" w:w="8640"/>
+          </w:tcPr>
+          <w:p>
+            <w:r>
+              <w:t>Luis Martinez</w:t>
+            </w:r>
+          </w:p>
+        </w:tc>
+      </w:tr>
+    </w:tbl>
     <w:p>
       <w:r>
-        <w:t xml:space="preserve">  Nombre_Completo</w:t>
         <w:br/>
-        <w:t>0      Juan Perez</w:t>
-        <w:br/>
-        <w:t>1     Maria Gomez</w:t>
-        <w:br/>
-        <w:t>2   Luis Martinez</w:t>
       </w:r>
     </w:p>
-    <w:p>
-      <w:r>
-        <w:t xml:space="preserve">        Fecha</w:t>
-        <w:br/>
-        <w:t>0  01-01-2024</w:t>
-        <w:br/>
-        <w:t>1  15-02-2024</w:t>
-        <w:br/>
-        <w:t>2  30-03-2024</w:t>
-      </w:r>
-    </w:p>
+    <w:tbl>
+      <w:tblPr>
+        <w:tblStyle w:val="TableGrid"/>
+        <w:tblW w:type="auto" w:w="0"/>
+        <w:tblLook w:firstColumn="1" w:firstRow="1" w:lastColumn="0" w:lastRow="0" w:noHBand="0" w:noVBand="1" w:val="04A0"/>
+      </w:tblPr>
+      <w:tblGrid>
+        <w:gridCol w:w="8640"/>
+      </w:tblGrid>
+      <w:tr>
+        <w:tc>
+          <w:tcPr>
+            <w:tcW w:type="dxa" w:w="8640"/>
+          </w:tcPr>
+          <w:p>
+            <w:r>
+              <w:t>Fecha</w:t>
+            </w:r>
+          </w:p>
+        </w:tc>
+      </w:tr>
+      <w:tr>
+        <w:tc>
+          <w:tcPr>
+            <w:tcW w:type="dxa" w:w="8640"/>
+          </w:tcPr>
+          <w:p>
+            <w:r>
+              <w:t>01-01-2024</w:t>
+            </w:r>
+          </w:p>
+        </w:tc>
+      </w:tr>
+      <w:tr>
+        <w:tc>
+          <w:tcPr>
+            <w:tcW w:type="dxa" w:w="8640"/>
+          </w:tcPr>
+          <w:p>
+            <w:r>
+              <w:t>15-02-2024</w:t>
+            </w:r>
+          </w:p>
+        </w:tc>
+      </w:tr>
+      <w:tr>
+        <w:tc>
+          <w:tcPr>
+            <w:tcW w:type="dxa" w:w="8640"/>
+          </w:tcPr>
+          <w:p>
+            <w:r>
+              <w:t>30-03-2024</w:t>
+            </w:r>
+          </w:p>
+        </w:tc>
+      </w:tr>
+    </w:tbl>
     <w:p>
       <w:r>
         <w:t>Despues de separar:</w:t>
       </w:r>
     </w:p>
+    <w:tbl>
+      <w:tblPr>
+        <w:tblStyle w:val="TableGrid"/>
+        <w:tblW w:type="auto" w:w="0"/>
+        <w:tblLook w:firstColumn="1" w:firstRow="1" w:lastColumn="0" w:lastRow="0" w:noHBand="0" w:noVBand="1" w:val="04A0"/>
+      </w:tblPr>
+      <w:tblGrid>
+        <w:gridCol w:w="2880"/>
+        <w:gridCol w:w="2880"/>
+        <w:gridCol w:w="2880"/>
+      </w:tblGrid>
+      <w:tr>
+        <w:tc>
+          <w:tcPr>
+            <w:tcW w:type="dxa" w:w="2880"/>
+          </w:tcPr>
+          <w:p>
+            <w:r>
+              <w:t>Nombre_Completo</w:t>
+            </w:r>
+          </w:p>
+        </w:tc>
+        <w:tc>
+          <w:tcPr>
+            <w:tcW w:type="dxa" w:w="2880"/>
+          </w:tcPr>
+          <w:p>
+            <w:r>
+              <w:t>Nombre</w:t>
+            </w:r>
+          </w:p>
+        </w:tc>
+        <w:tc>
+          <w:tcPr>
+            <w:tcW w:type="dxa" w:w="2880"/>
+          </w:tcPr>
+          <w:p>
+            <w:r>
+              <w:t>Apellido</w:t>
+            </w:r>
+          </w:p>
+        </w:tc>
+      </w:tr>
+      <w:tr>
+        <w:tc>
+          <w:tcPr>
+            <w:tcW w:type="dxa" w:w="2880"/>
+          </w:tcPr>
+          <w:p>
+            <w:r>
+              <w:t>Juan Perez</w:t>
+            </w:r>
+          </w:p>
+        </w:tc>
+        <w:tc>
+          <w:tcPr>
+            <w:tcW w:type="dxa" w:w="2880"/>
+          </w:tcPr>
+          <w:p>
+            <w:r>
+              <w:t>Juan</w:t>
+            </w:r>
+          </w:p>
+        </w:tc>
+        <w:tc>
+          <w:tcPr>
+            <w:tcW w:type="dxa" w:w="2880"/>
+          </w:tcPr>
+          <w:p>
+            <w:r>
+              <w:t>Perez</w:t>
+            </w:r>
+          </w:p>
+        </w:tc>
+      </w:tr>
+      <w:tr>
+        <w:tc>
+          <w:tcPr>
+            <w:tcW w:type="dxa" w:w="2880"/>
+          </w:tcPr>
+          <w:p>
+            <w:r>
+              <w:t>Maria Gomez</w:t>
+            </w:r>
+          </w:p>
+        </w:tc>
+        <w:tc>
+          <w:tcPr>
+            <w:tcW w:type="dxa" w:w="2880"/>
+          </w:tcPr>
+          <w:p>
+            <w:r>
+              <w:t>Maria</w:t>
+            </w:r>
+          </w:p>
+        </w:tc>
+        <w:tc>
+          <w:tcPr>
+            <w:tcW w:type="dxa" w:w="2880"/>
+          </w:tcPr>
+          <w:p>
+            <w:r>
+              <w:t>Gomez</w:t>
+            </w:r>
+          </w:p>
+        </w:tc>
+      </w:tr>
+      <w:tr>
+        <w:tc>
+          <w:tcPr>
+            <w:tcW w:type="dxa" w:w="2880"/>
+          </w:tcPr>
+          <w:p>
+            <w:r>
+              <w:t>Luis Martinez</w:t>
+            </w:r>
+          </w:p>
+        </w:tc>
+        <w:tc>
+          <w:tcPr>
+            <w:tcW w:type="dxa" w:w="2880"/>
+          </w:tcPr>
+          <w:p>
+            <w:r>
+              <w:t>Luis</w:t>
+            </w:r>
+          </w:p>
+        </w:tc>
+        <w:tc>
+          <w:tcPr>
+            <w:tcW w:type="dxa" w:w="2880"/>
+          </w:tcPr>
+          <w:p>
+            <w:r>
+              <w:t>Martinez</w:t>
+            </w:r>
+          </w:p>
+        </w:tc>
+      </w:tr>
+    </w:tbl>
     <w:p>
       <w:r>
-        <w:t xml:space="preserve">  Nombre_Completo Nombre  Apellido</w:t>
         <w:br/>
-        <w:t>0      Juan Perez   Juan     Perez</w:t>
-        <w:br/>
-        <w:t>1     Maria Gomez  Maria     Gomez</w:t>
-        <w:br/>
-        <w:t>2   Luis Martinez   Luis  Martinez</w:t>
       </w:r>
     </w:p>
-    <w:p>
-      <w:r>
-        <w:t xml:space="preserve">        Fecha dia mes   año</w:t>
-        <w:br/>
-        <w:t>0  01-01-2024  01  01  2024</w:t>
-        <w:br/>
-        <w:t>1  15-02-2024  15  02  2024</w:t>
-        <w:br/>
-        <w:t>2  30-03-2024  30  03  2024</w:t>
-      </w:r>
-    </w:p>
+    <w:tbl>
+      <w:tblPr>
+        <w:tblStyle w:val="TableGrid"/>
+        <w:tblW w:type="auto" w:w="0"/>
+        <w:tblLook w:firstColumn="1" w:firstRow="1" w:lastColumn="0" w:lastRow="0" w:noHBand="0" w:noVBand="1" w:val="04A0"/>
+      </w:tblPr>
+      <w:tblGrid>
+        <w:gridCol w:w="2160"/>
+        <w:gridCol w:w="2160"/>
+        <w:gridCol w:w="2160"/>
+        <w:gridCol w:w="2160"/>
+      </w:tblGrid>
+      <w:tr>
+        <w:tc>
+          <w:tcPr>
+            <w:tcW w:type="dxa" w:w="2160"/>
+          </w:tcPr>
+          <w:p>
+            <w:r>
+              <w:t>Fecha</w:t>
+            </w:r>
+          </w:p>
+        </w:tc>
+        <w:tc>
+          <w:tcPr>
+            <w:tcW w:type="dxa" w:w="2160"/>
+          </w:tcPr>
+          <w:p>
+            <w:r>
+              <w:t>dia</w:t>
+            </w:r>
+          </w:p>
+        </w:tc>
+        <w:tc>
+          <w:tcPr>
+            <w:tcW w:type="dxa" w:w="2160"/>
+          </w:tcPr>
+          <w:p>
+            <w:r>
+              <w:t>mes</w:t>
+            </w:r>
+          </w:p>
+        </w:tc>
+        <w:tc>
+          <w:tcPr>
+            <w:tcW w:type="dxa" w:w="2160"/>
+          </w:tcPr>
+          <w:p>
+            <w:r>
+              <w:t>año</w:t>
+            </w:r>
+          </w:p>
+        </w:tc>
+      </w:tr>
+      <w:tr>
+        <w:tc>
+          <w:tcPr>
+            <w:tcW w:type="dxa" w:w="2160"/>
+          </w:tcPr>
+          <w:p>
+            <w:r>
+              <w:t>01-01-2024</w:t>
+            </w:r>
+          </w:p>
+        </w:tc>
+        <w:tc>
+          <w:tcPr>
+            <w:tcW w:type="dxa" w:w="2160"/>
+          </w:tcPr>
+          <w:p>
+            <w:r>
+              <w:t>01</w:t>
+            </w:r>
+          </w:p>
+        </w:tc>
+        <w:tc>
+          <w:tcPr>
+            <w:tcW w:type="dxa" w:w="2160"/>
+          </w:tcPr>
+          <w:p>
+            <w:r>
+              <w:t>01</w:t>
+            </w:r>
+          </w:p>
+        </w:tc>
+        <w:tc>
+          <w:tcPr>
+            <w:tcW w:type="dxa" w:w="2160"/>
+          </w:tcPr>
+          <w:p>
+            <w:r>
+              <w:t>2024</w:t>
+            </w:r>
+          </w:p>
+        </w:tc>
+      </w:tr>
+      <w:tr>
+        <w:tc>
+          <w:tcPr>
+            <w:tcW w:type="dxa" w:w="2160"/>
+          </w:tcPr>
+          <w:p>
+            <w:r>
+              <w:t>15-02-2024</w:t>
+            </w:r>
+          </w:p>
+        </w:tc>
+        <w:tc>
+          <w:tcPr>
+            <w:tcW w:type="dxa" w:w="2160"/>
+          </w:tcPr>
+          <w:p>
+            <w:r>
+              <w:t>15</w:t>
+            </w:r>
+          </w:p>
+        </w:tc>
+        <w:tc>
+          <w:tcPr>
+            <w:tcW w:type="dxa" w:w="2160"/>
+          </w:tcPr>
+          <w:p>
+            <w:r>
+              <w:t>02</w:t>
+            </w:r>
+          </w:p>
+        </w:tc>
+        <w:tc>
+          <w:tcPr>
+            <w:tcW w:type="dxa" w:w="2160"/>
+          </w:tcPr>
+          <w:p>
+            <w:r>
+              <w:t>2024</w:t>
+            </w:r>
+          </w:p>
+        </w:tc>
+      </w:tr>
+      <w:tr>
+        <w:tc>
+          <w:tcPr>
+            <w:tcW w:type="dxa" w:w="2160"/>
+          </w:tcPr>
+          <w:p>
+            <w:r>
+              <w:t>30-03-2024</w:t>
+            </w:r>
+          </w:p>
+        </w:tc>
+        <w:tc>
+          <w:tcPr>
+            <w:tcW w:type="dxa" w:w="2160"/>
+          </w:tcPr>
+          <w:p>
+            <w:r>
+              <w:t>30</w:t>
+            </w:r>
+          </w:p>
+        </w:tc>
+        <w:tc>
+          <w:tcPr>
+            <w:tcW w:type="dxa" w:w="2160"/>
+          </w:tcPr>
+          <w:p>
+            <w:r>
+              <w:t>03</w:t>
+            </w:r>
+          </w:p>
+        </w:tc>
+        <w:tc>
+          <w:tcPr>
+            <w:tcW w:type="dxa" w:w="2160"/>
+          </w:tcPr>
+          <w:p>
+            <w:r>
+              <w:t>2024</w:t>
+            </w:r>
+          </w:p>
+        </w:tc>
+      </w:tr>
+    </w:tbl>
     <w:p>
       <w:r>
         <w:t xml:space="preserve">Para crear una fecha completa con las / se usa el metodo agg, y el metodo join de esta manera: .agg('/'.join,axis=1) </w:t>
@@ -11242,17 +12501,228 @@
         <w:t>Resultado:</w:t>
       </w:r>
     </w:p>
-    <w:p>
-      <w:r>
-        <w:t xml:space="preserve">        Fecha dia mes   año Fecha_completa</w:t>
-        <w:br/>
-        <w:t>0  01-01-2024  01  01  2024     01/01/2024</w:t>
-        <w:br/>
-        <w:t>1  15-02-2024  15  02  2024     15/02/2024</w:t>
-        <w:br/>
-        <w:t>2  30-03-2024  30  03  2024     30/03/2024</w:t>
-      </w:r>
-    </w:p>
+    <w:tbl>
+      <w:tblPr>
+        <w:tblStyle w:val="TableGrid"/>
+        <w:tblW w:type="auto" w:w="0"/>
+        <w:tblLook w:firstColumn="1" w:firstRow="1" w:lastColumn="0" w:lastRow="0" w:noHBand="0" w:noVBand="1" w:val="04A0"/>
+      </w:tblPr>
+      <w:tblGrid>
+        <w:gridCol w:w="1728"/>
+        <w:gridCol w:w="1728"/>
+        <w:gridCol w:w="1728"/>
+        <w:gridCol w:w="1728"/>
+        <w:gridCol w:w="1728"/>
+      </w:tblGrid>
+      <w:tr>
+        <w:tc>
+          <w:tcPr>
+            <w:tcW w:type="dxa" w:w="1728"/>
+          </w:tcPr>
+          <w:p>
+            <w:r>
+              <w:t>Fecha</w:t>
+            </w:r>
+          </w:p>
+        </w:tc>
+        <w:tc>
+          <w:tcPr>
+            <w:tcW w:type="dxa" w:w="1728"/>
+          </w:tcPr>
+          <w:p>
+            <w:r>
+              <w:t>dia</w:t>
+            </w:r>
+          </w:p>
+        </w:tc>
+        <w:tc>
+          <w:tcPr>
+            <w:tcW w:type="dxa" w:w="1728"/>
+          </w:tcPr>
+          <w:p>
+            <w:r>
+              <w:t>mes</w:t>
+            </w:r>
+          </w:p>
+        </w:tc>
+        <w:tc>
+          <w:tcPr>
+            <w:tcW w:type="dxa" w:w="1728"/>
+          </w:tcPr>
+          <w:p>
+            <w:r>
+              <w:t>año</w:t>
+            </w:r>
+          </w:p>
+        </w:tc>
+        <w:tc>
+          <w:tcPr>
+            <w:tcW w:type="dxa" w:w="1728"/>
+          </w:tcPr>
+          <w:p>
+            <w:r>
+              <w:t>Fecha_completa</w:t>
+            </w:r>
+          </w:p>
+        </w:tc>
+      </w:tr>
+      <w:tr>
+        <w:tc>
+          <w:tcPr>
+            <w:tcW w:type="dxa" w:w="1728"/>
+          </w:tcPr>
+          <w:p>
+            <w:r>
+              <w:t>01-01-2024</w:t>
+            </w:r>
+          </w:p>
+        </w:tc>
+        <w:tc>
+          <w:tcPr>
+            <w:tcW w:type="dxa" w:w="1728"/>
+          </w:tcPr>
+          <w:p>
+            <w:r>
+              <w:t>01</w:t>
+            </w:r>
+          </w:p>
+        </w:tc>
+        <w:tc>
+          <w:tcPr>
+            <w:tcW w:type="dxa" w:w="1728"/>
+          </w:tcPr>
+          <w:p>
+            <w:r>
+              <w:t>01</w:t>
+            </w:r>
+          </w:p>
+        </w:tc>
+        <w:tc>
+          <w:tcPr>
+            <w:tcW w:type="dxa" w:w="1728"/>
+          </w:tcPr>
+          <w:p>
+            <w:r>
+              <w:t>2024</w:t>
+            </w:r>
+          </w:p>
+        </w:tc>
+        <w:tc>
+          <w:tcPr>
+            <w:tcW w:type="dxa" w:w="1728"/>
+          </w:tcPr>
+          <w:p>
+            <w:r>
+              <w:t>01/01/2024</w:t>
+            </w:r>
+          </w:p>
+        </w:tc>
+      </w:tr>
+      <w:tr>
+        <w:tc>
+          <w:tcPr>
+            <w:tcW w:type="dxa" w:w="1728"/>
+          </w:tcPr>
+          <w:p>
+            <w:r>
+              <w:t>15-02-2024</w:t>
+            </w:r>
+          </w:p>
+        </w:tc>
+        <w:tc>
+          <w:tcPr>
+            <w:tcW w:type="dxa" w:w="1728"/>
+          </w:tcPr>
+          <w:p>
+            <w:r>
+              <w:t>15</w:t>
+            </w:r>
+          </w:p>
+        </w:tc>
+        <w:tc>
+          <w:tcPr>
+            <w:tcW w:type="dxa" w:w="1728"/>
+          </w:tcPr>
+          <w:p>
+            <w:r>
+              <w:t>02</w:t>
+            </w:r>
+          </w:p>
+        </w:tc>
+        <w:tc>
+          <w:tcPr>
+            <w:tcW w:type="dxa" w:w="1728"/>
+          </w:tcPr>
+          <w:p>
+            <w:r>
+              <w:t>2024</w:t>
+            </w:r>
+          </w:p>
+        </w:tc>
+        <w:tc>
+          <w:tcPr>
+            <w:tcW w:type="dxa" w:w="1728"/>
+          </w:tcPr>
+          <w:p>
+            <w:r>
+              <w:t>15/02/2024</w:t>
+            </w:r>
+          </w:p>
+        </w:tc>
+      </w:tr>
+      <w:tr>
+        <w:tc>
+          <w:tcPr>
+            <w:tcW w:type="dxa" w:w="1728"/>
+          </w:tcPr>
+          <w:p>
+            <w:r>
+              <w:t>30-03-2024</w:t>
+            </w:r>
+          </w:p>
+        </w:tc>
+        <w:tc>
+          <w:tcPr>
+            <w:tcW w:type="dxa" w:w="1728"/>
+          </w:tcPr>
+          <w:p>
+            <w:r>
+              <w:t>30</w:t>
+            </w:r>
+          </w:p>
+        </w:tc>
+        <w:tc>
+          <w:tcPr>
+            <w:tcW w:type="dxa" w:w="1728"/>
+          </w:tcPr>
+          <w:p>
+            <w:r>
+              <w:t>03</w:t>
+            </w:r>
+          </w:p>
+        </w:tc>
+        <w:tc>
+          <w:tcPr>
+            <w:tcW w:type="dxa" w:w="1728"/>
+          </w:tcPr>
+          <w:p>
+            <w:r>
+              <w:t>2024</w:t>
+            </w:r>
+          </w:p>
+        </w:tc>
+        <w:tc>
+          <w:tcPr>
+            <w:tcW w:type="dxa" w:w="1728"/>
+          </w:tcPr>
+          <w:p>
+            <w:r>
+              <w:t>30/03/2024</w:t>
+            </w:r>
+          </w:p>
+        </w:tc>
+      </w:tr>
+    </w:tbl>
     <w:p>
       <w:pPr>
         <w:pStyle w:val="Heading2"/>
@@ -11271,61 +12741,1055 @@
         <w:t>Datatframe si en el orden categorico:</w:t>
       </w:r>
     </w:p>
-    <w:p>
-      <w:r>
-        <w:t xml:space="preserve">  producto categoria calidad  ventas</w:t>
-        <w:br/>
-        <w:t>0  Manzana     Fruta    Alta      50</w:t>
-        <w:br/>
-        <w:t>1   Banana     Fruta   Media      30</w:t>
-        <w:br/>
-        <w:t>2   Cereza     Fruta    Baja      70</w:t>
-        <w:br/>
-        <w:t>3  Durazno     Fruta    Alta      85</w:t>
-        <w:br/>
-        <w:t>4     Pera     Fruta   Media      40</w:t>
-      </w:r>
-    </w:p>
+    <w:tbl>
+      <w:tblPr>
+        <w:tblStyle w:val="TableGrid"/>
+        <w:tblW w:type="auto" w:w="0"/>
+        <w:tblLook w:firstColumn="1" w:firstRow="1" w:lastColumn="0" w:lastRow="0" w:noHBand="0" w:noVBand="1" w:val="04A0"/>
+      </w:tblPr>
+      <w:tblGrid>
+        <w:gridCol w:w="2160"/>
+        <w:gridCol w:w="2160"/>
+        <w:gridCol w:w="2160"/>
+        <w:gridCol w:w="2160"/>
+      </w:tblGrid>
+      <w:tr>
+        <w:tc>
+          <w:tcPr>
+            <w:tcW w:type="dxa" w:w="2160"/>
+          </w:tcPr>
+          <w:p>
+            <w:r>
+              <w:t>producto</w:t>
+            </w:r>
+          </w:p>
+        </w:tc>
+        <w:tc>
+          <w:tcPr>
+            <w:tcW w:type="dxa" w:w="2160"/>
+          </w:tcPr>
+          <w:p>
+            <w:r>
+              <w:t>categoria</w:t>
+            </w:r>
+          </w:p>
+        </w:tc>
+        <w:tc>
+          <w:tcPr>
+            <w:tcW w:type="dxa" w:w="2160"/>
+          </w:tcPr>
+          <w:p>
+            <w:r>
+              <w:t>calidad</w:t>
+            </w:r>
+          </w:p>
+        </w:tc>
+        <w:tc>
+          <w:tcPr>
+            <w:tcW w:type="dxa" w:w="2160"/>
+          </w:tcPr>
+          <w:p>
+            <w:r>
+              <w:t>ventas</w:t>
+            </w:r>
+          </w:p>
+        </w:tc>
+      </w:tr>
+      <w:tr>
+        <w:tc>
+          <w:tcPr>
+            <w:tcW w:type="dxa" w:w="2160"/>
+          </w:tcPr>
+          <w:p>
+            <w:r>
+              <w:t>Manzana</w:t>
+            </w:r>
+          </w:p>
+        </w:tc>
+        <w:tc>
+          <w:tcPr>
+            <w:tcW w:type="dxa" w:w="2160"/>
+          </w:tcPr>
+          <w:p>
+            <w:r>
+              <w:t>Fruta</w:t>
+            </w:r>
+          </w:p>
+        </w:tc>
+        <w:tc>
+          <w:tcPr>
+            <w:tcW w:type="dxa" w:w="2160"/>
+          </w:tcPr>
+          <w:p>
+            <w:r>
+              <w:t>Alta</w:t>
+            </w:r>
+          </w:p>
+        </w:tc>
+        <w:tc>
+          <w:tcPr>
+            <w:tcW w:type="dxa" w:w="2160"/>
+          </w:tcPr>
+          <w:p>
+            <w:r>
+              <w:t>50</w:t>
+            </w:r>
+          </w:p>
+        </w:tc>
+      </w:tr>
+      <w:tr>
+        <w:tc>
+          <w:tcPr>
+            <w:tcW w:type="dxa" w:w="2160"/>
+          </w:tcPr>
+          <w:p>
+            <w:r>
+              <w:t>Banana</w:t>
+            </w:r>
+          </w:p>
+        </w:tc>
+        <w:tc>
+          <w:tcPr>
+            <w:tcW w:type="dxa" w:w="2160"/>
+          </w:tcPr>
+          <w:p>
+            <w:r>
+              <w:t>Fruta</w:t>
+            </w:r>
+          </w:p>
+        </w:tc>
+        <w:tc>
+          <w:tcPr>
+            <w:tcW w:type="dxa" w:w="2160"/>
+          </w:tcPr>
+          <w:p>
+            <w:r>
+              <w:t>Media</w:t>
+            </w:r>
+          </w:p>
+        </w:tc>
+        <w:tc>
+          <w:tcPr>
+            <w:tcW w:type="dxa" w:w="2160"/>
+          </w:tcPr>
+          <w:p>
+            <w:r>
+              <w:t>30</w:t>
+            </w:r>
+          </w:p>
+        </w:tc>
+      </w:tr>
+      <w:tr>
+        <w:tc>
+          <w:tcPr>
+            <w:tcW w:type="dxa" w:w="2160"/>
+          </w:tcPr>
+          <w:p>
+            <w:r>
+              <w:t>Cereza</w:t>
+            </w:r>
+          </w:p>
+        </w:tc>
+        <w:tc>
+          <w:tcPr>
+            <w:tcW w:type="dxa" w:w="2160"/>
+          </w:tcPr>
+          <w:p>
+            <w:r>
+              <w:t>Fruta</w:t>
+            </w:r>
+          </w:p>
+        </w:tc>
+        <w:tc>
+          <w:tcPr>
+            <w:tcW w:type="dxa" w:w="2160"/>
+          </w:tcPr>
+          <w:p>
+            <w:r>
+              <w:t>Baja</w:t>
+            </w:r>
+          </w:p>
+        </w:tc>
+        <w:tc>
+          <w:tcPr>
+            <w:tcW w:type="dxa" w:w="2160"/>
+          </w:tcPr>
+          <w:p>
+            <w:r>
+              <w:t>70</w:t>
+            </w:r>
+          </w:p>
+        </w:tc>
+      </w:tr>
+      <w:tr>
+        <w:tc>
+          <w:tcPr>
+            <w:tcW w:type="dxa" w:w="2160"/>
+          </w:tcPr>
+          <w:p>
+            <w:r>
+              <w:t>Durazno</w:t>
+            </w:r>
+          </w:p>
+        </w:tc>
+        <w:tc>
+          <w:tcPr>
+            <w:tcW w:type="dxa" w:w="2160"/>
+          </w:tcPr>
+          <w:p>
+            <w:r>
+              <w:t>Fruta</w:t>
+            </w:r>
+          </w:p>
+        </w:tc>
+        <w:tc>
+          <w:tcPr>
+            <w:tcW w:type="dxa" w:w="2160"/>
+          </w:tcPr>
+          <w:p>
+            <w:r>
+              <w:t>Alta</w:t>
+            </w:r>
+          </w:p>
+        </w:tc>
+        <w:tc>
+          <w:tcPr>
+            <w:tcW w:type="dxa" w:w="2160"/>
+          </w:tcPr>
+          <w:p>
+            <w:r>
+              <w:t>85</w:t>
+            </w:r>
+          </w:p>
+        </w:tc>
+      </w:tr>
+      <w:tr>
+        <w:tc>
+          <w:tcPr>
+            <w:tcW w:type="dxa" w:w="2160"/>
+          </w:tcPr>
+          <w:p>
+            <w:r>
+              <w:t>Pera</w:t>
+            </w:r>
+          </w:p>
+        </w:tc>
+        <w:tc>
+          <w:tcPr>
+            <w:tcW w:type="dxa" w:w="2160"/>
+          </w:tcPr>
+          <w:p>
+            <w:r>
+              <w:t>Fruta</w:t>
+            </w:r>
+          </w:p>
+        </w:tc>
+        <w:tc>
+          <w:tcPr>
+            <w:tcW w:type="dxa" w:w="2160"/>
+          </w:tcPr>
+          <w:p>
+            <w:r>
+              <w:t>Media</w:t>
+            </w:r>
+          </w:p>
+        </w:tc>
+        <w:tc>
+          <w:tcPr>
+            <w:tcW w:type="dxa" w:w="2160"/>
+          </w:tcPr>
+          <w:p>
+            <w:r>
+              <w:t>40</w:t>
+            </w:r>
+          </w:p>
+        </w:tc>
+      </w:tr>
+    </w:tbl>
     <w:p>
       <w:r>
         <w:t>Despues:</w:t>
       </w:r>
     </w:p>
-    <w:p>
-      <w:r>
-        <w:t xml:space="preserve">  producto categoria calidad  ventas  Categoria ordinal</w:t>
-        <w:br/>
-        <w:t>0  Manzana     Fruta    Alta      50                  3</w:t>
-        <w:br/>
-        <w:t>1   Banana     Fruta   Media      30                  2</w:t>
-        <w:br/>
-        <w:t>2   Cereza     Fruta    Baja      70                  1</w:t>
-        <w:br/>
-        <w:t>3  Durazno     Fruta    Alta      85                  3</w:t>
-        <w:br/>
-        <w:t>4     Pera     Fruta   Media      40                  2</w:t>
-      </w:r>
-    </w:p>
+    <w:tbl>
+      <w:tblPr>
+        <w:tblStyle w:val="TableGrid"/>
+        <w:tblW w:type="auto" w:w="0"/>
+        <w:tblLook w:firstColumn="1" w:firstRow="1" w:lastColumn="0" w:lastRow="0" w:noHBand="0" w:noVBand="1" w:val="04A0"/>
+      </w:tblPr>
+      <w:tblGrid>
+        <w:gridCol w:w="1728"/>
+        <w:gridCol w:w="1728"/>
+        <w:gridCol w:w="1728"/>
+        <w:gridCol w:w="1728"/>
+        <w:gridCol w:w="1728"/>
+      </w:tblGrid>
+      <w:tr>
+        <w:tc>
+          <w:tcPr>
+            <w:tcW w:type="dxa" w:w="1728"/>
+          </w:tcPr>
+          <w:p>
+            <w:r>
+              <w:t>producto</w:t>
+            </w:r>
+          </w:p>
+        </w:tc>
+        <w:tc>
+          <w:tcPr>
+            <w:tcW w:type="dxa" w:w="1728"/>
+          </w:tcPr>
+          <w:p>
+            <w:r>
+              <w:t>categoria</w:t>
+            </w:r>
+          </w:p>
+        </w:tc>
+        <w:tc>
+          <w:tcPr>
+            <w:tcW w:type="dxa" w:w="1728"/>
+          </w:tcPr>
+          <w:p>
+            <w:r>
+              <w:t>calidad</w:t>
+            </w:r>
+          </w:p>
+        </w:tc>
+        <w:tc>
+          <w:tcPr>
+            <w:tcW w:type="dxa" w:w="1728"/>
+          </w:tcPr>
+          <w:p>
+            <w:r>
+              <w:t>ventas</w:t>
+            </w:r>
+          </w:p>
+        </w:tc>
+        <w:tc>
+          <w:tcPr>
+            <w:tcW w:type="dxa" w:w="1728"/>
+          </w:tcPr>
+          <w:p>
+            <w:r>
+              <w:t>Categoria ordinal</w:t>
+            </w:r>
+          </w:p>
+        </w:tc>
+      </w:tr>
+      <w:tr>
+        <w:tc>
+          <w:tcPr>
+            <w:tcW w:type="dxa" w:w="1728"/>
+          </w:tcPr>
+          <w:p>
+            <w:r>
+              <w:t>Manzana</w:t>
+            </w:r>
+          </w:p>
+        </w:tc>
+        <w:tc>
+          <w:tcPr>
+            <w:tcW w:type="dxa" w:w="1728"/>
+          </w:tcPr>
+          <w:p>
+            <w:r>
+              <w:t>Fruta</w:t>
+            </w:r>
+          </w:p>
+        </w:tc>
+        <w:tc>
+          <w:tcPr>
+            <w:tcW w:type="dxa" w:w="1728"/>
+          </w:tcPr>
+          <w:p>
+            <w:r>
+              <w:t>Alta</w:t>
+            </w:r>
+          </w:p>
+        </w:tc>
+        <w:tc>
+          <w:tcPr>
+            <w:tcW w:type="dxa" w:w="1728"/>
+          </w:tcPr>
+          <w:p>
+            <w:r>
+              <w:t>50</w:t>
+            </w:r>
+          </w:p>
+        </w:tc>
+        <w:tc>
+          <w:tcPr>
+            <w:tcW w:type="dxa" w:w="1728"/>
+          </w:tcPr>
+          <w:p>
+            <w:r>
+              <w:t>3</w:t>
+            </w:r>
+          </w:p>
+        </w:tc>
+      </w:tr>
+      <w:tr>
+        <w:tc>
+          <w:tcPr>
+            <w:tcW w:type="dxa" w:w="1728"/>
+          </w:tcPr>
+          <w:p>
+            <w:r>
+              <w:t>Banana</w:t>
+            </w:r>
+          </w:p>
+        </w:tc>
+        <w:tc>
+          <w:tcPr>
+            <w:tcW w:type="dxa" w:w="1728"/>
+          </w:tcPr>
+          <w:p>
+            <w:r>
+              <w:t>Fruta</w:t>
+            </w:r>
+          </w:p>
+        </w:tc>
+        <w:tc>
+          <w:tcPr>
+            <w:tcW w:type="dxa" w:w="1728"/>
+          </w:tcPr>
+          <w:p>
+            <w:r>
+              <w:t>Media</w:t>
+            </w:r>
+          </w:p>
+        </w:tc>
+        <w:tc>
+          <w:tcPr>
+            <w:tcW w:type="dxa" w:w="1728"/>
+          </w:tcPr>
+          <w:p>
+            <w:r>
+              <w:t>30</w:t>
+            </w:r>
+          </w:p>
+        </w:tc>
+        <w:tc>
+          <w:tcPr>
+            <w:tcW w:type="dxa" w:w="1728"/>
+          </w:tcPr>
+          <w:p>
+            <w:r>
+              <w:t>2</w:t>
+            </w:r>
+          </w:p>
+        </w:tc>
+      </w:tr>
+      <w:tr>
+        <w:tc>
+          <w:tcPr>
+            <w:tcW w:type="dxa" w:w="1728"/>
+          </w:tcPr>
+          <w:p>
+            <w:r>
+              <w:t>Cereza</w:t>
+            </w:r>
+          </w:p>
+        </w:tc>
+        <w:tc>
+          <w:tcPr>
+            <w:tcW w:type="dxa" w:w="1728"/>
+          </w:tcPr>
+          <w:p>
+            <w:r>
+              <w:t>Fruta</w:t>
+            </w:r>
+          </w:p>
+        </w:tc>
+        <w:tc>
+          <w:tcPr>
+            <w:tcW w:type="dxa" w:w="1728"/>
+          </w:tcPr>
+          <w:p>
+            <w:r>
+              <w:t>Baja</w:t>
+            </w:r>
+          </w:p>
+        </w:tc>
+        <w:tc>
+          <w:tcPr>
+            <w:tcW w:type="dxa" w:w="1728"/>
+          </w:tcPr>
+          <w:p>
+            <w:r>
+              <w:t>70</w:t>
+            </w:r>
+          </w:p>
+        </w:tc>
+        <w:tc>
+          <w:tcPr>
+            <w:tcW w:type="dxa" w:w="1728"/>
+          </w:tcPr>
+          <w:p>
+            <w:r>
+              <w:t>1</w:t>
+            </w:r>
+          </w:p>
+        </w:tc>
+      </w:tr>
+      <w:tr>
+        <w:tc>
+          <w:tcPr>
+            <w:tcW w:type="dxa" w:w="1728"/>
+          </w:tcPr>
+          <w:p>
+            <w:r>
+              <w:t>Durazno</w:t>
+            </w:r>
+          </w:p>
+        </w:tc>
+        <w:tc>
+          <w:tcPr>
+            <w:tcW w:type="dxa" w:w="1728"/>
+          </w:tcPr>
+          <w:p>
+            <w:r>
+              <w:t>Fruta</w:t>
+            </w:r>
+          </w:p>
+        </w:tc>
+        <w:tc>
+          <w:tcPr>
+            <w:tcW w:type="dxa" w:w="1728"/>
+          </w:tcPr>
+          <w:p>
+            <w:r>
+              <w:t>Alta</w:t>
+            </w:r>
+          </w:p>
+        </w:tc>
+        <w:tc>
+          <w:tcPr>
+            <w:tcW w:type="dxa" w:w="1728"/>
+          </w:tcPr>
+          <w:p>
+            <w:r>
+              <w:t>85</w:t>
+            </w:r>
+          </w:p>
+        </w:tc>
+        <w:tc>
+          <w:tcPr>
+            <w:tcW w:type="dxa" w:w="1728"/>
+          </w:tcPr>
+          <w:p>
+            <w:r>
+              <w:t>3</w:t>
+            </w:r>
+          </w:p>
+        </w:tc>
+      </w:tr>
+      <w:tr>
+        <w:tc>
+          <w:tcPr>
+            <w:tcW w:type="dxa" w:w="1728"/>
+          </w:tcPr>
+          <w:p>
+            <w:r>
+              <w:t>Pera</w:t>
+            </w:r>
+          </w:p>
+        </w:tc>
+        <w:tc>
+          <w:tcPr>
+            <w:tcW w:type="dxa" w:w="1728"/>
+          </w:tcPr>
+          <w:p>
+            <w:r>
+              <w:t>Fruta</w:t>
+            </w:r>
+          </w:p>
+        </w:tc>
+        <w:tc>
+          <w:tcPr>
+            <w:tcW w:type="dxa" w:w="1728"/>
+          </w:tcPr>
+          <w:p>
+            <w:r>
+              <w:t>Media</w:t>
+            </w:r>
+          </w:p>
+        </w:tc>
+        <w:tc>
+          <w:tcPr>
+            <w:tcW w:type="dxa" w:w="1728"/>
+          </w:tcPr>
+          <w:p>
+            <w:r>
+              <w:t>40</w:t>
+            </w:r>
+          </w:p>
+        </w:tc>
+        <w:tc>
+          <w:tcPr>
+            <w:tcW w:type="dxa" w:w="1728"/>
+          </w:tcPr>
+          <w:p>
+            <w:r>
+              <w:t>2</w:t>
+            </w:r>
+          </w:p>
+        </w:tc>
+      </w:tr>
+    </w:tbl>
     <w:p>
       <w:r>
         <w:t>La codificacion one hot permite convertir cada columna categoria a binaria:</w:t>
       </w:r>
     </w:p>
-    <w:p>
-      <w:r>
-        <w:t xml:space="preserve">  producto categoria  ventas  Categoria ordinal  calidad_Alta  calidad_Baja  calidad_Media</w:t>
-        <w:br/>
-        <w:t>0  Manzana     Fruta      50                  3          True         False          False</w:t>
-        <w:br/>
-        <w:t>1   Banana     Fruta      30                  2         False         False           True</w:t>
-        <w:br/>
-        <w:t>2   Cereza     Fruta      70                  1         False          True          False</w:t>
-        <w:br/>
-        <w:t>3  Durazno     Fruta      85                  3          True         False          False</w:t>
-        <w:br/>
-        <w:t>4     Pera     Fruta      40                  2         False         False           True</w:t>
-      </w:r>
-    </w:p>
+    <w:tbl>
+      <w:tblPr>
+        <w:tblStyle w:val="TableGrid"/>
+        <w:tblW w:type="auto" w:w="0"/>
+        <w:tblLook w:firstColumn="1" w:firstRow="1" w:lastColumn="0" w:lastRow="0" w:noHBand="0" w:noVBand="1" w:val="04A0"/>
+      </w:tblPr>
+      <w:tblGrid>
+        <w:gridCol w:w="1234"/>
+        <w:gridCol w:w="1234"/>
+        <w:gridCol w:w="1234"/>
+        <w:gridCol w:w="1234"/>
+        <w:gridCol w:w="1234"/>
+        <w:gridCol w:w="1234"/>
+        <w:gridCol w:w="1234"/>
+      </w:tblGrid>
+      <w:tr>
+        <w:tc>
+          <w:tcPr>
+            <w:tcW w:type="dxa" w:w="1234"/>
+          </w:tcPr>
+          <w:p>
+            <w:r>
+              <w:t>producto</w:t>
+            </w:r>
+          </w:p>
+        </w:tc>
+        <w:tc>
+          <w:tcPr>
+            <w:tcW w:type="dxa" w:w="1234"/>
+          </w:tcPr>
+          <w:p>
+            <w:r>
+              <w:t>categoria</w:t>
+            </w:r>
+          </w:p>
+        </w:tc>
+        <w:tc>
+          <w:tcPr>
+            <w:tcW w:type="dxa" w:w="1234"/>
+          </w:tcPr>
+          <w:p>
+            <w:r>
+              <w:t>ventas</w:t>
+            </w:r>
+          </w:p>
+        </w:tc>
+        <w:tc>
+          <w:tcPr>
+            <w:tcW w:type="dxa" w:w="1234"/>
+          </w:tcPr>
+          <w:p>
+            <w:r>
+              <w:t>Categoria ordinal</w:t>
+            </w:r>
+          </w:p>
+        </w:tc>
+        <w:tc>
+          <w:tcPr>
+            <w:tcW w:type="dxa" w:w="1234"/>
+          </w:tcPr>
+          <w:p>
+            <w:r>
+              <w:t>calidad_Alta</w:t>
+            </w:r>
+          </w:p>
+        </w:tc>
+        <w:tc>
+          <w:tcPr>
+            <w:tcW w:type="dxa" w:w="1234"/>
+          </w:tcPr>
+          <w:p>
+            <w:r>
+              <w:t>calidad_Baja</w:t>
+            </w:r>
+          </w:p>
+        </w:tc>
+        <w:tc>
+          <w:tcPr>
+            <w:tcW w:type="dxa" w:w="1234"/>
+          </w:tcPr>
+          <w:p>
+            <w:r>
+              <w:t>calidad_Media</w:t>
+            </w:r>
+          </w:p>
+        </w:tc>
+      </w:tr>
+      <w:tr>
+        <w:tc>
+          <w:tcPr>
+            <w:tcW w:type="dxa" w:w="1234"/>
+          </w:tcPr>
+          <w:p>
+            <w:r>
+              <w:t>Manzana</w:t>
+            </w:r>
+          </w:p>
+        </w:tc>
+        <w:tc>
+          <w:tcPr>
+            <w:tcW w:type="dxa" w:w="1234"/>
+          </w:tcPr>
+          <w:p>
+            <w:r>
+              <w:t>Fruta</w:t>
+            </w:r>
+          </w:p>
+        </w:tc>
+        <w:tc>
+          <w:tcPr>
+            <w:tcW w:type="dxa" w:w="1234"/>
+          </w:tcPr>
+          <w:p>
+            <w:r>
+              <w:t>50</w:t>
+            </w:r>
+          </w:p>
+        </w:tc>
+        <w:tc>
+          <w:tcPr>
+            <w:tcW w:type="dxa" w:w="1234"/>
+          </w:tcPr>
+          <w:p>
+            <w:r>
+              <w:t>3</w:t>
+            </w:r>
+          </w:p>
+        </w:tc>
+        <w:tc>
+          <w:tcPr>
+            <w:tcW w:type="dxa" w:w="1234"/>
+          </w:tcPr>
+          <w:p>
+            <w:r>
+              <w:t>True</w:t>
+            </w:r>
+          </w:p>
+        </w:tc>
+        <w:tc>
+          <w:tcPr>
+            <w:tcW w:type="dxa" w:w="1234"/>
+          </w:tcPr>
+          <w:p>
+            <w:r>
+              <w:t>False</w:t>
+            </w:r>
+          </w:p>
+        </w:tc>
+        <w:tc>
+          <w:tcPr>
+            <w:tcW w:type="dxa" w:w="1234"/>
+          </w:tcPr>
+          <w:p>
+            <w:r>
+              <w:t>False</w:t>
+            </w:r>
+          </w:p>
+        </w:tc>
+      </w:tr>
+      <w:tr>
+        <w:tc>
+          <w:tcPr>
+            <w:tcW w:type="dxa" w:w="1234"/>
+          </w:tcPr>
+          <w:p>
+            <w:r>
+              <w:t>Banana</w:t>
+            </w:r>
+          </w:p>
+        </w:tc>
+        <w:tc>
+          <w:tcPr>
+            <w:tcW w:type="dxa" w:w="1234"/>
+          </w:tcPr>
+          <w:p>
+            <w:r>
+              <w:t>Fruta</w:t>
+            </w:r>
+          </w:p>
+        </w:tc>
+        <w:tc>
+          <w:tcPr>
+            <w:tcW w:type="dxa" w:w="1234"/>
+          </w:tcPr>
+          <w:p>
+            <w:r>
+              <w:t>30</w:t>
+            </w:r>
+          </w:p>
+        </w:tc>
+        <w:tc>
+          <w:tcPr>
+            <w:tcW w:type="dxa" w:w="1234"/>
+          </w:tcPr>
+          <w:p>
+            <w:r>
+              <w:t>2</w:t>
+            </w:r>
+          </w:p>
+        </w:tc>
+        <w:tc>
+          <w:tcPr>
+            <w:tcW w:type="dxa" w:w="1234"/>
+          </w:tcPr>
+          <w:p>
+            <w:r>
+              <w:t>False</w:t>
+            </w:r>
+          </w:p>
+        </w:tc>
+        <w:tc>
+          <w:tcPr>
+            <w:tcW w:type="dxa" w:w="1234"/>
+          </w:tcPr>
+          <w:p>
+            <w:r>
+              <w:t>False</w:t>
+            </w:r>
+          </w:p>
+        </w:tc>
+        <w:tc>
+          <w:tcPr>
+            <w:tcW w:type="dxa" w:w="1234"/>
+          </w:tcPr>
+          <w:p>
+            <w:r>
+              <w:t>True</w:t>
+            </w:r>
+          </w:p>
+        </w:tc>
+      </w:tr>
+      <w:tr>
+        <w:tc>
+          <w:tcPr>
+            <w:tcW w:type="dxa" w:w="1234"/>
+          </w:tcPr>
+          <w:p>
+            <w:r>
+              <w:t>Cereza</w:t>
+            </w:r>
+          </w:p>
+        </w:tc>
+        <w:tc>
+          <w:tcPr>
+            <w:tcW w:type="dxa" w:w="1234"/>
+          </w:tcPr>
+          <w:p>
+            <w:r>
+              <w:t>Fruta</w:t>
+            </w:r>
+          </w:p>
+        </w:tc>
+        <w:tc>
+          <w:tcPr>
+            <w:tcW w:type="dxa" w:w="1234"/>
+          </w:tcPr>
+          <w:p>
+            <w:r>
+              <w:t>70</w:t>
+            </w:r>
+          </w:p>
+        </w:tc>
+        <w:tc>
+          <w:tcPr>
+            <w:tcW w:type="dxa" w:w="1234"/>
+          </w:tcPr>
+          <w:p>
+            <w:r>
+              <w:t>1</w:t>
+            </w:r>
+          </w:p>
+        </w:tc>
+        <w:tc>
+          <w:tcPr>
+            <w:tcW w:type="dxa" w:w="1234"/>
+          </w:tcPr>
+          <w:p>
+            <w:r>
+              <w:t>False</w:t>
+            </w:r>
+          </w:p>
+        </w:tc>
+        <w:tc>
+          <w:tcPr>
+            <w:tcW w:type="dxa" w:w="1234"/>
+          </w:tcPr>
+          <w:p>
+            <w:r>
+              <w:t>True</w:t>
+            </w:r>
+          </w:p>
+        </w:tc>
+        <w:tc>
+          <w:tcPr>
+            <w:tcW w:type="dxa" w:w="1234"/>
+          </w:tcPr>
+          <w:p>
+            <w:r>
+              <w:t>False</w:t>
+            </w:r>
+          </w:p>
+        </w:tc>
+      </w:tr>
+      <w:tr>
+        <w:tc>
+          <w:tcPr>
+            <w:tcW w:type="dxa" w:w="1234"/>
+          </w:tcPr>
+          <w:p>
+            <w:r>
+              <w:t>Durazno</w:t>
+            </w:r>
+          </w:p>
+        </w:tc>
+        <w:tc>
+          <w:tcPr>
+            <w:tcW w:type="dxa" w:w="1234"/>
+          </w:tcPr>
+          <w:p>
+            <w:r>
+              <w:t>Fruta</w:t>
+            </w:r>
+          </w:p>
+        </w:tc>
+        <w:tc>
+          <w:tcPr>
+            <w:tcW w:type="dxa" w:w="1234"/>
+          </w:tcPr>
+          <w:p>
+            <w:r>
+              <w:t>85</w:t>
+            </w:r>
+          </w:p>
+        </w:tc>
+        <w:tc>
+          <w:tcPr>
+            <w:tcW w:type="dxa" w:w="1234"/>
+          </w:tcPr>
+          <w:p>
+            <w:r>
+              <w:t>3</w:t>
+            </w:r>
+          </w:p>
+        </w:tc>
+        <w:tc>
+          <w:tcPr>
+            <w:tcW w:type="dxa" w:w="1234"/>
+          </w:tcPr>
+          <w:p>
+            <w:r>
+              <w:t>True</w:t>
+            </w:r>
+          </w:p>
+        </w:tc>
+        <w:tc>
+          <w:tcPr>
+            <w:tcW w:type="dxa" w:w="1234"/>
+          </w:tcPr>
+          <w:p>
+            <w:r>
+              <w:t>False</w:t>
+            </w:r>
+          </w:p>
+        </w:tc>
+        <w:tc>
+          <w:tcPr>
+            <w:tcW w:type="dxa" w:w="1234"/>
+          </w:tcPr>
+          <w:p>
+            <w:r>
+              <w:t>False</w:t>
+            </w:r>
+          </w:p>
+        </w:tc>
+      </w:tr>
+      <w:tr>
+        <w:tc>
+          <w:tcPr>
+            <w:tcW w:type="dxa" w:w="1234"/>
+          </w:tcPr>
+          <w:p>
+            <w:r>
+              <w:t>Pera</w:t>
+            </w:r>
+          </w:p>
+        </w:tc>
+        <w:tc>
+          <w:tcPr>
+            <w:tcW w:type="dxa" w:w="1234"/>
+          </w:tcPr>
+          <w:p>
+            <w:r>
+              <w:t>Fruta</w:t>
+            </w:r>
+          </w:p>
+        </w:tc>
+        <w:tc>
+          <w:tcPr>
+            <w:tcW w:type="dxa" w:w="1234"/>
+          </w:tcPr>
+          <w:p>
+            <w:r>
+              <w:t>40</w:t>
+            </w:r>
+          </w:p>
+        </w:tc>
+        <w:tc>
+          <w:tcPr>
+            <w:tcW w:type="dxa" w:w="1234"/>
+          </w:tcPr>
+          <w:p>
+            <w:r>
+              <w:t>2</w:t>
+            </w:r>
+          </w:p>
+        </w:tc>
+        <w:tc>
+          <w:tcPr>
+            <w:tcW w:type="dxa" w:w="1234"/>
+          </w:tcPr>
+          <w:p>
+            <w:r>
+              <w:t>False</w:t>
+            </w:r>
+          </w:p>
+        </w:tc>
+        <w:tc>
+          <w:tcPr>
+            <w:tcW w:type="dxa" w:w="1234"/>
+          </w:tcPr>
+          <w:p>
+            <w:r>
+              <w:t>False</w:t>
+            </w:r>
+          </w:p>
+        </w:tc>
+        <w:tc>
+          <w:tcPr>
+            <w:tcW w:type="dxa" w:w="1234"/>
+          </w:tcPr>
+          <w:p>
+            <w:r>
+              <w:t>True</w:t>
+            </w:r>
+          </w:p>
+        </w:tc>
+      </w:tr>
+    </w:tbl>
     <w:p>
       <w:pPr>
         <w:pStyle w:val="Heading2"/>

</xml_diff>

<commit_message>
metodo to table implementado en todas las funciones.
</commit_message>
<xml_diff>
--- a/Output/documento de practicas.docx
+++ b/Output/documento de practicas.docx
@@ -275,6 +275,499 @@
     <w:p>
       <w:r>
         <w:t>Dependiendo el caso agregar el parametro: engine='python'</w:t>
+      </w:r>
+    </w:p>
+    <w:p>
+      <w:pPr>
+        <w:pStyle w:val="Heading2"/>
+      </w:pPr>
+      <w:r>
+        <w:t>Manipular archivos excel</w:t>
+      </w:r>
+    </w:p>
+    <w:p>
+      <w:r>
+        <w:t>para manipular archivos excel importar openpyxl</w:t>
+      </w:r>
+    </w:p>
+    <w:p>
+      <w:r>
+        <w:t>Si quieres acceder a todas las hojas de un documento excel, se puede hacer utilizando pd.ExcelFile</w:t>
+      </w:r>
+    </w:p>
+    <w:p>
+      <w:r>
+        <w:t>Hoja1 Hoja2 Hoja3</w:t>
+      </w:r>
+    </w:p>
+    <w:p>
+      <w:r>
+        <w:t>si quieres imprimir todo el contenido de cada hoja se utiliza un bucle</w:t>
+      </w:r>
+    </w:p>
+    <w:p>
+      <w:r>
+        <w:t>Este es el resultado:</w:t>
+      </w:r>
+    </w:p>
+    <w:p>
+      <w:r>
+        <w:t>Contenido de la hoja: Hoja1:</w:t>
+      </w:r>
+    </w:p>
+    <w:tbl>
+      <w:tblPr>
+        <w:tblStyle w:val="TableGrid"/>
+        <w:tblW w:type="auto" w:w="0"/>
+        <w:tblLook w:firstColumn="1" w:firstRow="1" w:lastColumn="0" w:lastRow="0" w:noHBand="0" w:noVBand="1" w:val="04A0"/>
+      </w:tblPr>
+      <w:tblGrid>
+        <w:gridCol w:w="2880"/>
+        <w:gridCol w:w="2880"/>
+        <w:gridCol w:w="2880"/>
+      </w:tblGrid>
+      <w:tr>
+        <w:tc>
+          <w:tcPr>
+            <w:tcW w:type="dxa" w:w="2880"/>
+          </w:tcPr>
+          <w:p>
+            <w:r>
+              <w:t>Nombre</w:t>
+            </w:r>
+          </w:p>
+        </w:tc>
+        <w:tc>
+          <w:tcPr>
+            <w:tcW w:type="dxa" w:w="2880"/>
+          </w:tcPr>
+          <w:p>
+            <w:r>
+              <w:t>Edad</w:t>
+            </w:r>
+          </w:p>
+        </w:tc>
+        <w:tc>
+          <w:tcPr>
+            <w:tcW w:type="dxa" w:w="2880"/>
+          </w:tcPr>
+          <w:p>
+            <w:r>
+              <w:t>Ciudad</w:t>
+            </w:r>
+          </w:p>
+        </w:tc>
+      </w:tr>
+      <w:tr>
+        <w:tc>
+          <w:tcPr>
+            <w:tcW w:type="dxa" w:w="2880"/>
+          </w:tcPr>
+          <w:p>
+            <w:r>
+              <w:t>Juan</w:t>
+            </w:r>
+          </w:p>
+        </w:tc>
+        <w:tc>
+          <w:tcPr>
+            <w:tcW w:type="dxa" w:w="2880"/>
+          </w:tcPr>
+          <w:p>
+            <w:r>
+              <w:t>28</w:t>
+            </w:r>
+          </w:p>
+        </w:tc>
+        <w:tc>
+          <w:tcPr>
+            <w:tcW w:type="dxa" w:w="2880"/>
+          </w:tcPr>
+          <w:p>
+            <w:r>
+              <w:t>Madrid</w:t>
+            </w:r>
+          </w:p>
+        </w:tc>
+      </w:tr>
+      <w:tr>
+        <w:tc>
+          <w:tcPr>
+            <w:tcW w:type="dxa" w:w="2880"/>
+          </w:tcPr>
+          <w:p>
+            <w:r>
+              <w:t>Ana</w:t>
+            </w:r>
+          </w:p>
+        </w:tc>
+        <w:tc>
+          <w:tcPr>
+            <w:tcW w:type="dxa" w:w="2880"/>
+          </w:tcPr>
+          <w:p>
+            <w:r>
+              <w:t>22</w:t>
+            </w:r>
+          </w:p>
+        </w:tc>
+        <w:tc>
+          <w:tcPr>
+            <w:tcW w:type="dxa" w:w="2880"/>
+          </w:tcPr>
+          <w:p>
+            <w:r>
+              <w:t>Barcelona</w:t>
+            </w:r>
+          </w:p>
+        </w:tc>
+      </w:tr>
+      <w:tr>
+        <w:tc>
+          <w:tcPr>
+            <w:tcW w:type="dxa" w:w="2880"/>
+          </w:tcPr>
+          <w:p>
+            <w:r>
+              <w:t>Luis</w:t>
+            </w:r>
+          </w:p>
+        </w:tc>
+        <w:tc>
+          <w:tcPr>
+            <w:tcW w:type="dxa" w:w="2880"/>
+          </w:tcPr>
+          <w:p>
+            <w:r>
+              <w:t>35</w:t>
+            </w:r>
+          </w:p>
+        </w:tc>
+        <w:tc>
+          <w:tcPr>
+            <w:tcW w:type="dxa" w:w="2880"/>
+          </w:tcPr>
+          <w:p>
+            <w:r>
+              <w:t>Valencia</w:t>
+            </w:r>
+          </w:p>
+        </w:tc>
+      </w:tr>
+    </w:tbl>
+    <w:p>
+      <w:r>
+        <w:br/>
+      </w:r>
+    </w:p>
+    <w:p>
+      <w:r>
+        <w:t>Contenido de la hoja: Hoja2:</w:t>
+      </w:r>
+    </w:p>
+    <w:tbl>
+      <w:tblPr>
+        <w:tblStyle w:val="TableGrid"/>
+        <w:tblW w:type="auto" w:w="0"/>
+        <w:tblLook w:firstColumn="1" w:firstRow="1" w:lastColumn="0" w:lastRow="0" w:noHBand="0" w:noVBand="1" w:val="04A0"/>
+      </w:tblPr>
+      <w:tblGrid>
+        <w:gridCol w:w="2880"/>
+        <w:gridCol w:w="2880"/>
+        <w:gridCol w:w="2880"/>
+      </w:tblGrid>
+      <w:tr>
+        <w:tc>
+          <w:tcPr>
+            <w:tcW w:type="dxa" w:w="2880"/>
+          </w:tcPr>
+          <w:p>
+            <w:r>
+              <w:t>Producto</w:t>
+            </w:r>
+          </w:p>
+        </w:tc>
+        <w:tc>
+          <w:tcPr>
+            <w:tcW w:type="dxa" w:w="2880"/>
+          </w:tcPr>
+          <w:p>
+            <w:r>
+              <w:t>Cantidad</w:t>
+            </w:r>
+          </w:p>
+        </w:tc>
+        <w:tc>
+          <w:tcPr>
+            <w:tcW w:type="dxa" w:w="2880"/>
+          </w:tcPr>
+          <w:p>
+            <w:r>
+              <w:t>Precio</w:t>
+            </w:r>
+          </w:p>
+        </w:tc>
+      </w:tr>
+      <w:tr>
+        <w:tc>
+          <w:tcPr>
+            <w:tcW w:type="dxa" w:w="2880"/>
+          </w:tcPr>
+          <w:p>
+            <w:r>
+              <w:t>Manzanas</w:t>
+            </w:r>
+          </w:p>
+        </w:tc>
+        <w:tc>
+          <w:tcPr>
+            <w:tcW w:type="dxa" w:w="2880"/>
+          </w:tcPr>
+          <w:p>
+            <w:r>
+              <w:t>10</w:t>
+            </w:r>
+          </w:p>
+        </w:tc>
+        <w:tc>
+          <w:tcPr>
+            <w:tcW w:type="dxa" w:w="2880"/>
+          </w:tcPr>
+          <w:p>
+            <w:r>
+              <w:t>1.2</w:t>
+            </w:r>
+          </w:p>
+        </w:tc>
+      </w:tr>
+      <w:tr>
+        <w:tc>
+          <w:tcPr>
+            <w:tcW w:type="dxa" w:w="2880"/>
+          </w:tcPr>
+          <w:p>
+            <w:r>
+              <w:t>Naranjas</w:t>
+            </w:r>
+          </w:p>
+        </w:tc>
+        <w:tc>
+          <w:tcPr>
+            <w:tcW w:type="dxa" w:w="2880"/>
+          </w:tcPr>
+          <w:p>
+            <w:r>
+              <w:t>15</w:t>
+            </w:r>
+          </w:p>
+        </w:tc>
+        <w:tc>
+          <w:tcPr>
+            <w:tcW w:type="dxa" w:w="2880"/>
+          </w:tcPr>
+          <w:p>
+            <w:r>
+              <w:t>1.5</w:t>
+            </w:r>
+          </w:p>
+        </w:tc>
+      </w:tr>
+      <w:tr>
+        <w:tc>
+          <w:tcPr>
+            <w:tcW w:type="dxa" w:w="2880"/>
+          </w:tcPr>
+          <w:p>
+            <w:r>
+              <w:t>Plátanos</w:t>
+            </w:r>
+          </w:p>
+        </w:tc>
+        <w:tc>
+          <w:tcPr>
+            <w:tcW w:type="dxa" w:w="2880"/>
+          </w:tcPr>
+          <w:p>
+            <w:r>
+              <w:t>7</w:t>
+            </w:r>
+          </w:p>
+        </w:tc>
+        <w:tc>
+          <w:tcPr>
+            <w:tcW w:type="dxa" w:w="2880"/>
+          </w:tcPr>
+          <w:p>
+            <w:r>
+              <w:t>0.8</w:t>
+            </w:r>
+          </w:p>
+        </w:tc>
+      </w:tr>
+    </w:tbl>
+    <w:p>
+      <w:r>
+        <w:br/>
+      </w:r>
+    </w:p>
+    <w:p>
+      <w:r>
+        <w:t>Contenido de la hoja: Hoja3:</w:t>
+      </w:r>
+    </w:p>
+    <w:tbl>
+      <w:tblPr>
+        <w:tblStyle w:val="TableGrid"/>
+        <w:tblW w:type="auto" w:w="0"/>
+        <w:tblLook w:firstColumn="1" w:firstRow="1" w:lastColumn="0" w:lastRow="0" w:noHBand="0" w:noVBand="1" w:val="04A0"/>
+      </w:tblPr>
+      <w:tblGrid>
+        <w:gridCol w:w="2880"/>
+        <w:gridCol w:w="2880"/>
+        <w:gridCol w:w="2880"/>
+      </w:tblGrid>
+      <w:tr>
+        <w:tc>
+          <w:tcPr>
+            <w:tcW w:type="dxa" w:w="2880"/>
+          </w:tcPr>
+          <w:p>
+            <w:r>
+              <w:t>Fecha</w:t>
+            </w:r>
+          </w:p>
+        </w:tc>
+        <w:tc>
+          <w:tcPr>
+            <w:tcW w:type="dxa" w:w="2880"/>
+          </w:tcPr>
+          <w:p>
+            <w:r>
+              <w:t>Ventas</w:t>
+            </w:r>
+          </w:p>
+        </w:tc>
+        <w:tc>
+          <w:tcPr>
+            <w:tcW w:type="dxa" w:w="2880"/>
+          </w:tcPr>
+          <w:p>
+            <w:r>
+              <w:t>Beneficio</w:t>
+            </w:r>
+          </w:p>
+        </w:tc>
+      </w:tr>
+      <w:tr>
+        <w:tc>
+          <w:tcPr>
+            <w:tcW w:type="dxa" w:w="2880"/>
+          </w:tcPr>
+          <w:p>
+            <w:r>
+              <w:t>2023-01-01</w:t>
+            </w:r>
+          </w:p>
+        </w:tc>
+        <w:tc>
+          <w:tcPr>
+            <w:tcW w:type="dxa" w:w="2880"/>
+          </w:tcPr>
+          <w:p>
+            <w:r>
+              <w:t>100</w:t>
+            </w:r>
+          </w:p>
+        </w:tc>
+        <w:tc>
+          <w:tcPr>
+            <w:tcW w:type="dxa" w:w="2880"/>
+          </w:tcPr>
+          <w:p>
+            <w:r>
+              <w:t>20</w:t>
+            </w:r>
+          </w:p>
+        </w:tc>
+      </w:tr>
+      <w:tr>
+        <w:tc>
+          <w:tcPr>
+            <w:tcW w:type="dxa" w:w="2880"/>
+          </w:tcPr>
+          <w:p>
+            <w:r>
+              <w:t>2023-02-01</w:t>
+            </w:r>
+          </w:p>
+        </w:tc>
+        <w:tc>
+          <w:tcPr>
+            <w:tcW w:type="dxa" w:w="2880"/>
+          </w:tcPr>
+          <w:p>
+            <w:r>
+              <w:t>150</w:t>
+            </w:r>
+          </w:p>
+        </w:tc>
+        <w:tc>
+          <w:tcPr>
+            <w:tcW w:type="dxa" w:w="2880"/>
+          </w:tcPr>
+          <w:p>
+            <w:r>
+              <w:t>30</w:t>
+            </w:r>
+          </w:p>
+        </w:tc>
+      </w:tr>
+      <w:tr>
+        <w:tc>
+          <w:tcPr>
+            <w:tcW w:type="dxa" w:w="2880"/>
+          </w:tcPr>
+          <w:p>
+            <w:r>
+              <w:t>2023-03-01</w:t>
+            </w:r>
+          </w:p>
+        </w:tc>
+        <w:tc>
+          <w:tcPr>
+            <w:tcW w:type="dxa" w:w="2880"/>
+          </w:tcPr>
+          <w:p>
+            <w:r>
+              <w:t>200</w:t>
+            </w:r>
+          </w:p>
+        </w:tc>
+        <w:tc>
+          <w:tcPr>
+            <w:tcW w:type="dxa" w:w="2880"/>
+          </w:tcPr>
+          <w:p>
+            <w:r>
+              <w:t>50</w:t>
+            </w:r>
+          </w:p>
+        </w:tc>
+      </w:tr>
+    </w:tbl>
+    <w:p>
+      <w:r>
+        <w:br/>
+      </w:r>
+    </w:p>
+    <w:p>
+      <w:r>
+        <w:t>Para leer un grupo de columnas en especifico se utiliza la propiedad usecols, donde se especifica de que columna a que columna, ej: usecols='A:B'</w:t>
+      </w:r>
+    </w:p>
+    <w:p>
+      <w:r>
+        <w:t>Para guardar un dataframe en un excel se convierte los datos en un dataframe y se utiliza la propiedad .to_excel, donde la propiendad index se deja en false si no se quiere agregar los numeros a las filas</w:t>
       </w:r>
     </w:p>
     <w:p>
@@ -19449,77 +19942,975 @@
         <w:t>Dataframe original:</w:t>
       </w:r>
     </w:p>
-    <w:p>
-      <w:r>
-        <w:t xml:space="preserve">  producto categoría  ventas  precio_unitario      fecha</w:t>
-        <w:br/>
-        <w:t>0  Manzana     Fruta      50              0.5 2024-01-01</w:t>
-        <w:br/>
-        <w:t>1  Manzana     Fruta      30              0.5 2024-01-02</w:t>
-        <w:br/>
-        <w:t>2   Banana     Fruta      20              0.3 2024-01-03</w:t>
-        <w:br/>
-        <w:t>3   Banana     Fruta      15              0.3 2024-01-04</w:t>
-        <w:br/>
-        <w:t>4   Cereza     Fruta      10              0.8 2024-01-05</w:t>
-        <w:br/>
-        <w:t>5   Cereza     Fruta      25              0.8 2024-01-06</w:t>
-        <w:br/>
-        <w:t>6  Manzana     Fruta      45              0.5 2024-01-07</w:t>
-        <w:br/>
-        <w:t>7   Banana     Fruta      55              0.3 2024-01-08</w:t>
-        <w:br/>
-        <w:t>8   Cereza     Fruta      40              0.8 2024-01-09</w:t>
-      </w:r>
-    </w:p>
+    <w:tbl>
+      <w:tblPr>
+        <w:tblStyle w:val="TableGrid"/>
+        <w:tblW w:type="auto" w:w="0"/>
+        <w:tblLook w:firstColumn="1" w:firstRow="1" w:lastColumn="0" w:lastRow="0" w:noHBand="0" w:noVBand="1" w:val="04A0"/>
+      </w:tblPr>
+      <w:tblGrid>
+        <w:gridCol w:w="1728"/>
+        <w:gridCol w:w="1728"/>
+        <w:gridCol w:w="1728"/>
+        <w:gridCol w:w="1728"/>
+        <w:gridCol w:w="1728"/>
+      </w:tblGrid>
+      <w:tr>
+        <w:tc>
+          <w:tcPr>
+            <w:tcW w:type="dxa" w:w="1728"/>
+          </w:tcPr>
+          <w:p>
+            <w:r>
+              <w:t>producto</w:t>
+            </w:r>
+          </w:p>
+        </w:tc>
+        <w:tc>
+          <w:tcPr>
+            <w:tcW w:type="dxa" w:w="1728"/>
+          </w:tcPr>
+          <w:p>
+            <w:r>
+              <w:t>categoría</w:t>
+            </w:r>
+          </w:p>
+        </w:tc>
+        <w:tc>
+          <w:tcPr>
+            <w:tcW w:type="dxa" w:w="1728"/>
+          </w:tcPr>
+          <w:p>
+            <w:r>
+              <w:t>ventas</w:t>
+            </w:r>
+          </w:p>
+        </w:tc>
+        <w:tc>
+          <w:tcPr>
+            <w:tcW w:type="dxa" w:w="1728"/>
+          </w:tcPr>
+          <w:p>
+            <w:r>
+              <w:t>precio_unitario</w:t>
+            </w:r>
+          </w:p>
+        </w:tc>
+        <w:tc>
+          <w:tcPr>
+            <w:tcW w:type="dxa" w:w="1728"/>
+          </w:tcPr>
+          <w:p>
+            <w:r>
+              <w:t>fecha</w:t>
+            </w:r>
+          </w:p>
+        </w:tc>
+      </w:tr>
+      <w:tr>
+        <w:tc>
+          <w:tcPr>
+            <w:tcW w:type="dxa" w:w="1728"/>
+          </w:tcPr>
+          <w:p>
+            <w:r>
+              <w:t>Manzana</w:t>
+            </w:r>
+          </w:p>
+        </w:tc>
+        <w:tc>
+          <w:tcPr>
+            <w:tcW w:type="dxa" w:w="1728"/>
+          </w:tcPr>
+          <w:p>
+            <w:r>
+              <w:t>Fruta</w:t>
+            </w:r>
+          </w:p>
+        </w:tc>
+        <w:tc>
+          <w:tcPr>
+            <w:tcW w:type="dxa" w:w="1728"/>
+          </w:tcPr>
+          <w:p>
+            <w:r>
+              <w:t>50</w:t>
+            </w:r>
+          </w:p>
+        </w:tc>
+        <w:tc>
+          <w:tcPr>
+            <w:tcW w:type="dxa" w:w="1728"/>
+          </w:tcPr>
+          <w:p>
+            <w:r>
+              <w:t>0.5</w:t>
+            </w:r>
+          </w:p>
+        </w:tc>
+        <w:tc>
+          <w:tcPr>
+            <w:tcW w:type="dxa" w:w="1728"/>
+          </w:tcPr>
+          <w:p>
+            <w:r>
+              <w:t>2024-01-01 00:00:00</w:t>
+            </w:r>
+          </w:p>
+        </w:tc>
+      </w:tr>
+      <w:tr>
+        <w:tc>
+          <w:tcPr>
+            <w:tcW w:type="dxa" w:w="1728"/>
+          </w:tcPr>
+          <w:p>
+            <w:r>
+              <w:t>Manzana</w:t>
+            </w:r>
+          </w:p>
+        </w:tc>
+        <w:tc>
+          <w:tcPr>
+            <w:tcW w:type="dxa" w:w="1728"/>
+          </w:tcPr>
+          <w:p>
+            <w:r>
+              <w:t>Fruta</w:t>
+            </w:r>
+          </w:p>
+        </w:tc>
+        <w:tc>
+          <w:tcPr>
+            <w:tcW w:type="dxa" w:w="1728"/>
+          </w:tcPr>
+          <w:p>
+            <w:r>
+              <w:t>30</w:t>
+            </w:r>
+          </w:p>
+        </w:tc>
+        <w:tc>
+          <w:tcPr>
+            <w:tcW w:type="dxa" w:w="1728"/>
+          </w:tcPr>
+          <w:p>
+            <w:r>
+              <w:t>0.5</w:t>
+            </w:r>
+          </w:p>
+        </w:tc>
+        <w:tc>
+          <w:tcPr>
+            <w:tcW w:type="dxa" w:w="1728"/>
+          </w:tcPr>
+          <w:p>
+            <w:r>
+              <w:t>2024-01-02 00:00:00</w:t>
+            </w:r>
+          </w:p>
+        </w:tc>
+      </w:tr>
+      <w:tr>
+        <w:tc>
+          <w:tcPr>
+            <w:tcW w:type="dxa" w:w="1728"/>
+          </w:tcPr>
+          <w:p>
+            <w:r>
+              <w:t>Banana</w:t>
+            </w:r>
+          </w:p>
+        </w:tc>
+        <w:tc>
+          <w:tcPr>
+            <w:tcW w:type="dxa" w:w="1728"/>
+          </w:tcPr>
+          <w:p>
+            <w:r>
+              <w:t>Fruta</w:t>
+            </w:r>
+          </w:p>
+        </w:tc>
+        <w:tc>
+          <w:tcPr>
+            <w:tcW w:type="dxa" w:w="1728"/>
+          </w:tcPr>
+          <w:p>
+            <w:r>
+              <w:t>20</w:t>
+            </w:r>
+          </w:p>
+        </w:tc>
+        <w:tc>
+          <w:tcPr>
+            <w:tcW w:type="dxa" w:w="1728"/>
+          </w:tcPr>
+          <w:p>
+            <w:r>
+              <w:t>0.3</w:t>
+            </w:r>
+          </w:p>
+        </w:tc>
+        <w:tc>
+          <w:tcPr>
+            <w:tcW w:type="dxa" w:w="1728"/>
+          </w:tcPr>
+          <w:p>
+            <w:r>
+              <w:t>2024-01-03 00:00:00</w:t>
+            </w:r>
+          </w:p>
+        </w:tc>
+      </w:tr>
+      <w:tr>
+        <w:tc>
+          <w:tcPr>
+            <w:tcW w:type="dxa" w:w="1728"/>
+          </w:tcPr>
+          <w:p>
+            <w:r>
+              <w:t>Banana</w:t>
+            </w:r>
+          </w:p>
+        </w:tc>
+        <w:tc>
+          <w:tcPr>
+            <w:tcW w:type="dxa" w:w="1728"/>
+          </w:tcPr>
+          <w:p>
+            <w:r>
+              <w:t>Fruta</w:t>
+            </w:r>
+          </w:p>
+        </w:tc>
+        <w:tc>
+          <w:tcPr>
+            <w:tcW w:type="dxa" w:w="1728"/>
+          </w:tcPr>
+          <w:p>
+            <w:r>
+              <w:t>15</w:t>
+            </w:r>
+          </w:p>
+        </w:tc>
+        <w:tc>
+          <w:tcPr>
+            <w:tcW w:type="dxa" w:w="1728"/>
+          </w:tcPr>
+          <w:p>
+            <w:r>
+              <w:t>0.3</w:t>
+            </w:r>
+          </w:p>
+        </w:tc>
+        <w:tc>
+          <w:tcPr>
+            <w:tcW w:type="dxa" w:w="1728"/>
+          </w:tcPr>
+          <w:p>
+            <w:r>
+              <w:t>2024-01-04 00:00:00</w:t>
+            </w:r>
+          </w:p>
+        </w:tc>
+      </w:tr>
+      <w:tr>
+        <w:tc>
+          <w:tcPr>
+            <w:tcW w:type="dxa" w:w="1728"/>
+          </w:tcPr>
+          <w:p>
+            <w:r>
+              <w:t>Cereza</w:t>
+            </w:r>
+          </w:p>
+        </w:tc>
+        <w:tc>
+          <w:tcPr>
+            <w:tcW w:type="dxa" w:w="1728"/>
+          </w:tcPr>
+          <w:p>
+            <w:r>
+              <w:t>Fruta</w:t>
+            </w:r>
+          </w:p>
+        </w:tc>
+        <w:tc>
+          <w:tcPr>
+            <w:tcW w:type="dxa" w:w="1728"/>
+          </w:tcPr>
+          <w:p>
+            <w:r>
+              <w:t>10</w:t>
+            </w:r>
+          </w:p>
+        </w:tc>
+        <w:tc>
+          <w:tcPr>
+            <w:tcW w:type="dxa" w:w="1728"/>
+          </w:tcPr>
+          <w:p>
+            <w:r>
+              <w:t>0.8</w:t>
+            </w:r>
+          </w:p>
+        </w:tc>
+        <w:tc>
+          <w:tcPr>
+            <w:tcW w:type="dxa" w:w="1728"/>
+          </w:tcPr>
+          <w:p>
+            <w:r>
+              <w:t>2024-01-05 00:00:00</w:t>
+            </w:r>
+          </w:p>
+        </w:tc>
+      </w:tr>
+      <w:tr>
+        <w:tc>
+          <w:tcPr>
+            <w:tcW w:type="dxa" w:w="1728"/>
+          </w:tcPr>
+          <w:p>
+            <w:r>
+              <w:t>Cereza</w:t>
+            </w:r>
+          </w:p>
+        </w:tc>
+        <w:tc>
+          <w:tcPr>
+            <w:tcW w:type="dxa" w:w="1728"/>
+          </w:tcPr>
+          <w:p>
+            <w:r>
+              <w:t>Fruta</w:t>
+            </w:r>
+          </w:p>
+        </w:tc>
+        <w:tc>
+          <w:tcPr>
+            <w:tcW w:type="dxa" w:w="1728"/>
+          </w:tcPr>
+          <w:p>
+            <w:r>
+              <w:t>25</w:t>
+            </w:r>
+          </w:p>
+        </w:tc>
+        <w:tc>
+          <w:tcPr>
+            <w:tcW w:type="dxa" w:w="1728"/>
+          </w:tcPr>
+          <w:p>
+            <w:r>
+              <w:t>0.8</w:t>
+            </w:r>
+          </w:p>
+        </w:tc>
+        <w:tc>
+          <w:tcPr>
+            <w:tcW w:type="dxa" w:w="1728"/>
+          </w:tcPr>
+          <w:p>
+            <w:r>
+              <w:t>2024-01-06 00:00:00</w:t>
+            </w:r>
+          </w:p>
+        </w:tc>
+      </w:tr>
+      <w:tr>
+        <w:tc>
+          <w:tcPr>
+            <w:tcW w:type="dxa" w:w="1728"/>
+          </w:tcPr>
+          <w:p>
+            <w:r>
+              <w:t>Manzana</w:t>
+            </w:r>
+          </w:p>
+        </w:tc>
+        <w:tc>
+          <w:tcPr>
+            <w:tcW w:type="dxa" w:w="1728"/>
+          </w:tcPr>
+          <w:p>
+            <w:r>
+              <w:t>Fruta</w:t>
+            </w:r>
+          </w:p>
+        </w:tc>
+        <w:tc>
+          <w:tcPr>
+            <w:tcW w:type="dxa" w:w="1728"/>
+          </w:tcPr>
+          <w:p>
+            <w:r>
+              <w:t>45</w:t>
+            </w:r>
+          </w:p>
+        </w:tc>
+        <w:tc>
+          <w:tcPr>
+            <w:tcW w:type="dxa" w:w="1728"/>
+          </w:tcPr>
+          <w:p>
+            <w:r>
+              <w:t>0.5</w:t>
+            </w:r>
+          </w:p>
+        </w:tc>
+        <w:tc>
+          <w:tcPr>
+            <w:tcW w:type="dxa" w:w="1728"/>
+          </w:tcPr>
+          <w:p>
+            <w:r>
+              <w:t>2024-01-07 00:00:00</w:t>
+            </w:r>
+          </w:p>
+        </w:tc>
+      </w:tr>
+      <w:tr>
+        <w:tc>
+          <w:tcPr>
+            <w:tcW w:type="dxa" w:w="1728"/>
+          </w:tcPr>
+          <w:p>
+            <w:r>
+              <w:t>Banana</w:t>
+            </w:r>
+          </w:p>
+        </w:tc>
+        <w:tc>
+          <w:tcPr>
+            <w:tcW w:type="dxa" w:w="1728"/>
+          </w:tcPr>
+          <w:p>
+            <w:r>
+              <w:t>Fruta</w:t>
+            </w:r>
+          </w:p>
+        </w:tc>
+        <w:tc>
+          <w:tcPr>
+            <w:tcW w:type="dxa" w:w="1728"/>
+          </w:tcPr>
+          <w:p>
+            <w:r>
+              <w:t>55</w:t>
+            </w:r>
+          </w:p>
+        </w:tc>
+        <w:tc>
+          <w:tcPr>
+            <w:tcW w:type="dxa" w:w="1728"/>
+          </w:tcPr>
+          <w:p>
+            <w:r>
+              <w:t>0.3</w:t>
+            </w:r>
+          </w:p>
+        </w:tc>
+        <w:tc>
+          <w:tcPr>
+            <w:tcW w:type="dxa" w:w="1728"/>
+          </w:tcPr>
+          <w:p>
+            <w:r>
+              <w:t>2024-01-08 00:00:00</w:t>
+            </w:r>
+          </w:p>
+        </w:tc>
+      </w:tr>
+      <w:tr>
+        <w:tc>
+          <w:tcPr>
+            <w:tcW w:type="dxa" w:w="1728"/>
+          </w:tcPr>
+          <w:p>
+            <w:r>
+              <w:t>Cereza</w:t>
+            </w:r>
+          </w:p>
+        </w:tc>
+        <w:tc>
+          <w:tcPr>
+            <w:tcW w:type="dxa" w:w="1728"/>
+          </w:tcPr>
+          <w:p>
+            <w:r>
+              <w:t>Fruta</w:t>
+            </w:r>
+          </w:p>
+        </w:tc>
+        <w:tc>
+          <w:tcPr>
+            <w:tcW w:type="dxa" w:w="1728"/>
+          </w:tcPr>
+          <w:p>
+            <w:r>
+              <w:t>40</w:t>
+            </w:r>
+          </w:p>
+        </w:tc>
+        <w:tc>
+          <w:tcPr>
+            <w:tcW w:type="dxa" w:w="1728"/>
+          </w:tcPr>
+          <w:p>
+            <w:r>
+              <w:t>0.8</w:t>
+            </w:r>
+          </w:p>
+        </w:tc>
+        <w:tc>
+          <w:tcPr>
+            <w:tcW w:type="dxa" w:w="1728"/>
+          </w:tcPr>
+          <w:p>
+            <w:r>
+              <w:t>2024-01-09 00:00:00</w:t>
+            </w:r>
+          </w:p>
+        </w:tc>
+      </w:tr>
+    </w:tbl>
     <w:p>
       <w:r>
         <w:t>Agrupación de productos por ventas:</w:t>
       </w:r>
     </w:p>
-    <w:p>
-      <w:r>
-        <w:t xml:space="preserve">  producto  sum       mean</w:t>
-        <w:br/>
-        <w:t>0   Banana   90  30.000000</w:t>
-        <w:br/>
-        <w:t>1   Cereza   75  25.000000</w:t>
-        <w:br/>
-        <w:t>2  Manzana  125  41.666667</w:t>
-      </w:r>
-    </w:p>
+    <w:tbl>
+      <w:tblPr>
+        <w:tblStyle w:val="TableGrid"/>
+        <w:tblW w:type="auto" w:w="0"/>
+        <w:tblLook w:firstColumn="1" w:firstRow="1" w:lastColumn="0" w:lastRow="0" w:noHBand="0" w:noVBand="1" w:val="04A0"/>
+      </w:tblPr>
+      <w:tblGrid>
+        <w:gridCol w:w="2880"/>
+        <w:gridCol w:w="2880"/>
+        <w:gridCol w:w="2880"/>
+      </w:tblGrid>
+      <w:tr>
+        <w:tc>
+          <w:tcPr>
+            <w:tcW w:type="dxa" w:w="2880"/>
+          </w:tcPr>
+          <w:p>
+            <w:r>
+              <w:t>producto</w:t>
+            </w:r>
+          </w:p>
+        </w:tc>
+        <w:tc>
+          <w:tcPr>
+            <w:tcW w:type="dxa" w:w="2880"/>
+          </w:tcPr>
+          <w:p>
+            <w:r>
+              <w:t>sum</w:t>
+            </w:r>
+          </w:p>
+        </w:tc>
+        <w:tc>
+          <w:tcPr>
+            <w:tcW w:type="dxa" w:w="2880"/>
+          </w:tcPr>
+          <w:p>
+            <w:r>
+              <w:t>mean</w:t>
+            </w:r>
+          </w:p>
+        </w:tc>
+      </w:tr>
+      <w:tr>
+        <w:tc>
+          <w:tcPr>
+            <w:tcW w:type="dxa" w:w="2880"/>
+          </w:tcPr>
+          <w:p>
+            <w:r>
+              <w:t>Banana</w:t>
+            </w:r>
+          </w:p>
+        </w:tc>
+        <w:tc>
+          <w:tcPr>
+            <w:tcW w:type="dxa" w:w="2880"/>
+          </w:tcPr>
+          <w:p>
+            <w:r>
+              <w:t>90</w:t>
+            </w:r>
+          </w:p>
+        </w:tc>
+        <w:tc>
+          <w:tcPr>
+            <w:tcW w:type="dxa" w:w="2880"/>
+          </w:tcPr>
+          <w:p>
+            <w:r>
+              <w:t>30.0</w:t>
+            </w:r>
+          </w:p>
+        </w:tc>
+      </w:tr>
+      <w:tr>
+        <w:tc>
+          <w:tcPr>
+            <w:tcW w:type="dxa" w:w="2880"/>
+          </w:tcPr>
+          <w:p>
+            <w:r>
+              <w:t>Cereza</w:t>
+            </w:r>
+          </w:p>
+        </w:tc>
+        <w:tc>
+          <w:tcPr>
+            <w:tcW w:type="dxa" w:w="2880"/>
+          </w:tcPr>
+          <w:p>
+            <w:r>
+              <w:t>75</w:t>
+            </w:r>
+          </w:p>
+        </w:tc>
+        <w:tc>
+          <w:tcPr>
+            <w:tcW w:type="dxa" w:w="2880"/>
+          </w:tcPr>
+          <w:p>
+            <w:r>
+              <w:t>25.0</w:t>
+            </w:r>
+          </w:p>
+        </w:tc>
+      </w:tr>
+      <w:tr>
+        <w:tc>
+          <w:tcPr>
+            <w:tcW w:type="dxa" w:w="2880"/>
+          </w:tcPr>
+          <w:p>
+            <w:r>
+              <w:t>Manzana</w:t>
+            </w:r>
+          </w:p>
+        </w:tc>
+        <w:tc>
+          <w:tcPr>
+            <w:tcW w:type="dxa" w:w="2880"/>
+          </w:tcPr>
+          <w:p>
+            <w:r>
+              <w:t>125</w:t>
+            </w:r>
+          </w:p>
+        </w:tc>
+        <w:tc>
+          <w:tcPr>
+            <w:tcW w:type="dxa" w:w="2880"/>
+          </w:tcPr>
+          <w:p>
+            <w:r>
+              <w:t>41.666666666666664</w:t>
+            </w:r>
+          </w:p>
+        </w:tc>
+      </w:tr>
+    </w:tbl>
     <w:p>
       <w:r>
         <w:t>Rango de ventas, (hecho con una función personalizada):</w:t>
       </w:r>
     </w:p>
-    <w:p>
-      <w:r>
-        <w:t xml:space="preserve">  producto  ventas</w:t>
-        <w:br/>
-        <w:t>0   Banana      40</w:t>
-        <w:br/>
-        <w:t>1   Cereza      30</w:t>
-        <w:br/>
-        <w:t>2  Manzana      20</w:t>
-      </w:r>
-    </w:p>
+    <w:tbl>
+      <w:tblPr>
+        <w:tblStyle w:val="TableGrid"/>
+        <w:tblW w:type="auto" w:w="0"/>
+        <w:tblLook w:firstColumn="1" w:firstRow="1" w:lastColumn="0" w:lastRow="0" w:noHBand="0" w:noVBand="1" w:val="04A0"/>
+      </w:tblPr>
+      <w:tblGrid>
+        <w:gridCol w:w="4320"/>
+        <w:gridCol w:w="4320"/>
+      </w:tblGrid>
+      <w:tr>
+        <w:tc>
+          <w:tcPr>
+            <w:tcW w:type="dxa" w:w="4320"/>
+          </w:tcPr>
+          <w:p>
+            <w:r>
+              <w:t>producto</w:t>
+            </w:r>
+          </w:p>
+        </w:tc>
+        <w:tc>
+          <w:tcPr>
+            <w:tcW w:type="dxa" w:w="4320"/>
+          </w:tcPr>
+          <w:p>
+            <w:r>
+              <w:t>ventas</w:t>
+            </w:r>
+          </w:p>
+        </w:tc>
+      </w:tr>
+      <w:tr>
+        <w:tc>
+          <w:tcPr>
+            <w:tcW w:type="dxa" w:w="4320"/>
+          </w:tcPr>
+          <w:p>
+            <w:r>
+              <w:t>Banana</w:t>
+            </w:r>
+          </w:p>
+        </w:tc>
+        <w:tc>
+          <w:tcPr>
+            <w:tcW w:type="dxa" w:w="4320"/>
+          </w:tcPr>
+          <w:p>
+            <w:r>
+              <w:t>40</w:t>
+            </w:r>
+          </w:p>
+        </w:tc>
+      </w:tr>
+      <w:tr>
+        <w:tc>
+          <w:tcPr>
+            <w:tcW w:type="dxa" w:w="4320"/>
+          </w:tcPr>
+          <w:p>
+            <w:r>
+              <w:t>Cereza</w:t>
+            </w:r>
+          </w:p>
+        </w:tc>
+        <w:tc>
+          <w:tcPr>
+            <w:tcW w:type="dxa" w:w="4320"/>
+          </w:tcPr>
+          <w:p>
+            <w:r>
+              <w:t>30</w:t>
+            </w:r>
+          </w:p>
+        </w:tc>
+      </w:tr>
+      <w:tr>
+        <w:tc>
+          <w:tcPr>
+            <w:tcW w:type="dxa" w:w="4320"/>
+          </w:tcPr>
+          <w:p>
+            <w:r>
+              <w:t>Manzana</w:t>
+            </w:r>
+          </w:p>
+        </w:tc>
+        <w:tc>
+          <w:tcPr>
+            <w:tcW w:type="dxa" w:w="4320"/>
+          </w:tcPr>
+          <w:p>
+            <w:r>
+              <w:t>20</w:t>
+            </w:r>
+          </w:p>
+        </w:tc>
+      </w:tr>
+    </w:tbl>
     <w:p>
       <w:r>
         <w:t>Agrupación de ingreso total por producto:</w:t>
       </w:r>
     </w:p>
-    <w:p>
-      <w:r>
-        <w:t xml:space="preserve">  producto categoría  ventas  ingreso_total</w:t>
-        <w:br/>
-        <w:t>0   Banana     Fruta      90           27.0</w:t>
-        <w:br/>
-        <w:t>1   Cereza     Fruta      75           60.0</w:t>
-        <w:br/>
-        <w:t>2  Manzana     Fruta     125           62.5</w:t>
-      </w:r>
-    </w:p>
+    <w:tbl>
+      <w:tblPr>
+        <w:tblStyle w:val="TableGrid"/>
+        <w:tblW w:type="auto" w:w="0"/>
+        <w:tblLook w:firstColumn="1" w:firstRow="1" w:lastColumn="0" w:lastRow="0" w:noHBand="0" w:noVBand="1" w:val="04A0"/>
+      </w:tblPr>
+      <w:tblGrid>
+        <w:gridCol w:w="2160"/>
+        <w:gridCol w:w="2160"/>
+        <w:gridCol w:w="2160"/>
+        <w:gridCol w:w="2160"/>
+      </w:tblGrid>
+      <w:tr>
+        <w:tc>
+          <w:tcPr>
+            <w:tcW w:type="dxa" w:w="2160"/>
+          </w:tcPr>
+          <w:p>
+            <w:r>
+              <w:t>producto</w:t>
+            </w:r>
+          </w:p>
+        </w:tc>
+        <w:tc>
+          <w:tcPr>
+            <w:tcW w:type="dxa" w:w="2160"/>
+          </w:tcPr>
+          <w:p>
+            <w:r>
+              <w:t>categoría</w:t>
+            </w:r>
+          </w:p>
+        </w:tc>
+        <w:tc>
+          <w:tcPr>
+            <w:tcW w:type="dxa" w:w="2160"/>
+          </w:tcPr>
+          <w:p>
+            <w:r>
+              <w:t>ventas</w:t>
+            </w:r>
+          </w:p>
+        </w:tc>
+        <w:tc>
+          <w:tcPr>
+            <w:tcW w:type="dxa" w:w="2160"/>
+          </w:tcPr>
+          <w:p>
+            <w:r>
+              <w:t>ingreso_total</w:t>
+            </w:r>
+          </w:p>
+        </w:tc>
+      </w:tr>
+      <w:tr>
+        <w:tc>
+          <w:tcPr>
+            <w:tcW w:type="dxa" w:w="2160"/>
+          </w:tcPr>
+          <w:p>
+            <w:r>
+              <w:t>Banana</w:t>
+            </w:r>
+          </w:p>
+        </w:tc>
+        <w:tc>
+          <w:tcPr>
+            <w:tcW w:type="dxa" w:w="2160"/>
+          </w:tcPr>
+          <w:p>
+            <w:r>
+              <w:t>Fruta</w:t>
+            </w:r>
+          </w:p>
+        </w:tc>
+        <w:tc>
+          <w:tcPr>
+            <w:tcW w:type="dxa" w:w="2160"/>
+          </w:tcPr>
+          <w:p>
+            <w:r>
+              <w:t>90</w:t>
+            </w:r>
+          </w:p>
+        </w:tc>
+        <w:tc>
+          <w:tcPr>
+            <w:tcW w:type="dxa" w:w="2160"/>
+          </w:tcPr>
+          <w:p>
+            <w:r>
+              <w:t>27.0</w:t>
+            </w:r>
+          </w:p>
+        </w:tc>
+      </w:tr>
+      <w:tr>
+        <w:tc>
+          <w:tcPr>
+            <w:tcW w:type="dxa" w:w="2160"/>
+          </w:tcPr>
+          <w:p>
+            <w:r>
+              <w:t>Cereza</w:t>
+            </w:r>
+          </w:p>
+        </w:tc>
+        <w:tc>
+          <w:tcPr>
+            <w:tcW w:type="dxa" w:w="2160"/>
+          </w:tcPr>
+          <w:p>
+            <w:r>
+              <w:t>Fruta</w:t>
+            </w:r>
+          </w:p>
+        </w:tc>
+        <w:tc>
+          <w:tcPr>
+            <w:tcW w:type="dxa" w:w="2160"/>
+          </w:tcPr>
+          <w:p>
+            <w:r>
+              <w:t>75</w:t>
+            </w:r>
+          </w:p>
+        </w:tc>
+        <w:tc>
+          <w:tcPr>
+            <w:tcW w:type="dxa" w:w="2160"/>
+          </w:tcPr>
+          <w:p>
+            <w:r>
+              <w:t>60.0</w:t>
+            </w:r>
+          </w:p>
+        </w:tc>
+      </w:tr>
+      <w:tr>
+        <w:tc>
+          <w:tcPr>
+            <w:tcW w:type="dxa" w:w="2160"/>
+          </w:tcPr>
+          <w:p>
+            <w:r>
+              <w:t>Manzana</w:t>
+            </w:r>
+          </w:p>
+        </w:tc>
+        <w:tc>
+          <w:tcPr>
+            <w:tcW w:type="dxa" w:w="2160"/>
+          </w:tcPr>
+          <w:p>
+            <w:r>
+              <w:t>Fruta</w:t>
+            </w:r>
+          </w:p>
+        </w:tc>
+        <w:tc>
+          <w:tcPr>
+            <w:tcW w:type="dxa" w:w="2160"/>
+          </w:tcPr>
+          <w:p>
+            <w:r>
+              <w:t>125</w:t>
+            </w:r>
+          </w:p>
+        </w:tc>
+        <w:tc>
+          <w:tcPr>
+            <w:tcW w:type="dxa" w:w="2160"/>
+          </w:tcPr>
+          <w:p>
+            <w:r>
+              <w:t>62.5</w:t>
+            </w:r>
+          </w:p>
+        </w:tc>
+      </w:tr>
+    </w:tbl>
     <w:p>
       <w:pPr>
         <w:pStyle w:val="Heading2"/>
@@ -19678,33 +21069,414 @@
         <w:t xml:space="preserve">Para la lectura de archivos xml se usa el metodo read_xml, si no es un archivo, se usa StringIO de la libreria io al igual que los json  </w:t>
       </w:r>
     </w:p>
-    <w:p>
-      <w:r>
-        <w:t xml:space="preserve">      id                author                  title     genre  price publish_date</w:t>
-        <w:br/>
-        <w:t>0  bk101  Gambardella, Matthew  XML Developer's Guide  Computer  44.95   2000-10-01</w:t>
-        <w:br/>
-        <w:t>1  bk102            Ralls, Kim          Midnight Rain   Fantasy   5.95   2000-12-16</w:t>
-        <w:br/>
-        <w:t>2  bk103           Corets, Eva        Maeve Ascendant   Fantasy   5.95   2000-11-17</w:t>
-      </w:r>
-    </w:p>
+    <w:tbl>
+      <w:tblPr>
+        <w:tblStyle w:val="TableGrid"/>
+        <w:tblW w:type="auto" w:w="0"/>
+        <w:tblLook w:firstColumn="1" w:firstRow="1" w:lastColumn="0" w:lastRow="0" w:noHBand="0" w:noVBand="1" w:val="04A0"/>
+      </w:tblPr>
+      <w:tblGrid>
+        <w:gridCol w:w="1440"/>
+        <w:gridCol w:w="1440"/>
+        <w:gridCol w:w="1440"/>
+        <w:gridCol w:w="1440"/>
+        <w:gridCol w:w="1440"/>
+        <w:gridCol w:w="1440"/>
+      </w:tblGrid>
+      <w:tr>
+        <w:tc>
+          <w:tcPr>
+            <w:tcW w:type="dxa" w:w="1440"/>
+          </w:tcPr>
+          <w:p>
+            <w:r>
+              <w:t>id</w:t>
+            </w:r>
+          </w:p>
+        </w:tc>
+        <w:tc>
+          <w:tcPr>
+            <w:tcW w:type="dxa" w:w="1440"/>
+          </w:tcPr>
+          <w:p>
+            <w:r>
+              <w:t>author</w:t>
+            </w:r>
+          </w:p>
+        </w:tc>
+        <w:tc>
+          <w:tcPr>
+            <w:tcW w:type="dxa" w:w="1440"/>
+          </w:tcPr>
+          <w:p>
+            <w:r>
+              <w:t>title</w:t>
+            </w:r>
+          </w:p>
+        </w:tc>
+        <w:tc>
+          <w:tcPr>
+            <w:tcW w:type="dxa" w:w="1440"/>
+          </w:tcPr>
+          <w:p>
+            <w:r>
+              <w:t>genre</w:t>
+            </w:r>
+          </w:p>
+        </w:tc>
+        <w:tc>
+          <w:tcPr>
+            <w:tcW w:type="dxa" w:w="1440"/>
+          </w:tcPr>
+          <w:p>
+            <w:r>
+              <w:t>price</w:t>
+            </w:r>
+          </w:p>
+        </w:tc>
+        <w:tc>
+          <w:tcPr>
+            <w:tcW w:type="dxa" w:w="1440"/>
+          </w:tcPr>
+          <w:p>
+            <w:r>
+              <w:t>publish_date</w:t>
+            </w:r>
+          </w:p>
+        </w:tc>
+      </w:tr>
+      <w:tr>
+        <w:tc>
+          <w:tcPr>
+            <w:tcW w:type="dxa" w:w="1440"/>
+          </w:tcPr>
+          <w:p>
+            <w:r>
+              <w:t>bk101</w:t>
+            </w:r>
+          </w:p>
+        </w:tc>
+        <w:tc>
+          <w:tcPr>
+            <w:tcW w:type="dxa" w:w="1440"/>
+          </w:tcPr>
+          <w:p>
+            <w:r>
+              <w:t>Gambardella, Matthew</w:t>
+            </w:r>
+          </w:p>
+        </w:tc>
+        <w:tc>
+          <w:tcPr>
+            <w:tcW w:type="dxa" w:w="1440"/>
+          </w:tcPr>
+          <w:p>
+            <w:r>
+              <w:t>XML Developer's Guide</w:t>
+            </w:r>
+          </w:p>
+        </w:tc>
+        <w:tc>
+          <w:tcPr>
+            <w:tcW w:type="dxa" w:w="1440"/>
+          </w:tcPr>
+          <w:p>
+            <w:r>
+              <w:t>Computer</w:t>
+            </w:r>
+          </w:p>
+        </w:tc>
+        <w:tc>
+          <w:tcPr>
+            <w:tcW w:type="dxa" w:w="1440"/>
+          </w:tcPr>
+          <w:p>
+            <w:r>
+              <w:t>44.95</w:t>
+            </w:r>
+          </w:p>
+        </w:tc>
+        <w:tc>
+          <w:tcPr>
+            <w:tcW w:type="dxa" w:w="1440"/>
+          </w:tcPr>
+          <w:p>
+            <w:r>
+              <w:t>2000-10-01</w:t>
+            </w:r>
+          </w:p>
+        </w:tc>
+      </w:tr>
+      <w:tr>
+        <w:tc>
+          <w:tcPr>
+            <w:tcW w:type="dxa" w:w="1440"/>
+          </w:tcPr>
+          <w:p>
+            <w:r>
+              <w:t>bk102</w:t>
+            </w:r>
+          </w:p>
+        </w:tc>
+        <w:tc>
+          <w:tcPr>
+            <w:tcW w:type="dxa" w:w="1440"/>
+          </w:tcPr>
+          <w:p>
+            <w:r>
+              <w:t>Ralls, Kim</w:t>
+            </w:r>
+          </w:p>
+        </w:tc>
+        <w:tc>
+          <w:tcPr>
+            <w:tcW w:type="dxa" w:w="1440"/>
+          </w:tcPr>
+          <w:p>
+            <w:r>
+              <w:t>Midnight Rain</w:t>
+            </w:r>
+          </w:p>
+        </w:tc>
+        <w:tc>
+          <w:tcPr>
+            <w:tcW w:type="dxa" w:w="1440"/>
+          </w:tcPr>
+          <w:p>
+            <w:r>
+              <w:t>Fantasy</w:t>
+            </w:r>
+          </w:p>
+        </w:tc>
+        <w:tc>
+          <w:tcPr>
+            <w:tcW w:type="dxa" w:w="1440"/>
+          </w:tcPr>
+          <w:p>
+            <w:r>
+              <w:t>5.95</w:t>
+            </w:r>
+          </w:p>
+        </w:tc>
+        <w:tc>
+          <w:tcPr>
+            <w:tcW w:type="dxa" w:w="1440"/>
+          </w:tcPr>
+          <w:p>
+            <w:r>
+              <w:t>2000-12-16</w:t>
+            </w:r>
+          </w:p>
+        </w:tc>
+      </w:tr>
+      <w:tr>
+        <w:tc>
+          <w:tcPr>
+            <w:tcW w:type="dxa" w:w="1440"/>
+          </w:tcPr>
+          <w:p>
+            <w:r>
+              <w:t>bk103</w:t>
+            </w:r>
+          </w:p>
+        </w:tc>
+        <w:tc>
+          <w:tcPr>
+            <w:tcW w:type="dxa" w:w="1440"/>
+          </w:tcPr>
+          <w:p>
+            <w:r>
+              <w:t>Corets, Eva</w:t>
+            </w:r>
+          </w:p>
+        </w:tc>
+        <w:tc>
+          <w:tcPr>
+            <w:tcW w:type="dxa" w:w="1440"/>
+          </w:tcPr>
+          <w:p>
+            <w:r>
+              <w:t>Maeve Ascendant</w:t>
+            </w:r>
+          </w:p>
+        </w:tc>
+        <w:tc>
+          <w:tcPr>
+            <w:tcW w:type="dxa" w:w="1440"/>
+          </w:tcPr>
+          <w:p>
+            <w:r>
+              <w:t>Fantasy</w:t>
+            </w:r>
+          </w:p>
+        </w:tc>
+        <w:tc>
+          <w:tcPr>
+            <w:tcW w:type="dxa" w:w="1440"/>
+          </w:tcPr>
+          <w:p>
+            <w:r>
+              <w:t>5.95</w:t>
+            </w:r>
+          </w:p>
+        </w:tc>
+        <w:tc>
+          <w:tcPr>
+            <w:tcW w:type="dxa" w:w="1440"/>
+          </w:tcPr>
+          <w:p>
+            <w:r>
+              <w:t>2000-11-17</w:t>
+            </w:r>
+          </w:p>
+        </w:tc>
+      </w:tr>
+    </w:tbl>
     <w:p>
       <w:r>
         <w:t>Si un documento html posee varias tablas usando tables[n] donde n es el numero de tabla que se busca acceder:</w:t>
       </w:r>
     </w:p>
-    <w:p>
-      <w:r>
-        <w:t xml:space="preserve">              Producto    CategorÃ­a  Precio</w:t>
-        <w:br/>
-        <w:t>0  Ordenador PortÃ¡til  ElectrÃ³nica   800.0</w:t>
-        <w:br/>
-        <w:t>1      Mesa de Comedor       Muebles   300.0</w:t>
-        <w:br/>
-        <w:t>2     Silla de Oficina       Muebles   120.0</w:t>
-      </w:r>
-    </w:p>
+    <w:tbl>
+      <w:tblPr>
+        <w:tblStyle w:val="TableGrid"/>
+        <w:tblW w:type="auto" w:w="0"/>
+        <w:tblLook w:firstColumn="1" w:firstRow="1" w:lastColumn="0" w:lastRow="0" w:noHBand="0" w:noVBand="1" w:val="04A0"/>
+      </w:tblPr>
+      <w:tblGrid>
+        <w:gridCol w:w="2880"/>
+        <w:gridCol w:w="2880"/>
+        <w:gridCol w:w="2880"/>
+      </w:tblGrid>
+      <w:tr>
+        <w:tc>
+          <w:tcPr>
+            <w:tcW w:type="dxa" w:w="2880"/>
+          </w:tcPr>
+          <w:p>
+            <w:r>
+              <w:t>Producto</w:t>
+            </w:r>
+          </w:p>
+        </w:tc>
+        <w:tc>
+          <w:tcPr>
+            <w:tcW w:type="dxa" w:w="2880"/>
+          </w:tcPr>
+          <w:p>
+            <w:r>
+              <w:t>CategorÃ­a</w:t>
+            </w:r>
+          </w:p>
+        </w:tc>
+        <w:tc>
+          <w:tcPr>
+            <w:tcW w:type="dxa" w:w="2880"/>
+          </w:tcPr>
+          <w:p>
+            <w:r>
+              <w:t>Precio</w:t>
+            </w:r>
+          </w:p>
+        </w:tc>
+      </w:tr>
+      <w:tr>
+        <w:tc>
+          <w:tcPr>
+            <w:tcW w:type="dxa" w:w="2880"/>
+          </w:tcPr>
+          <w:p>
+            <w:r>
+              <w:t>Ordenador PortÃ¡til</w:t>
+            </w:r>
+          </w:p>
+        </w:tc>
+        <w:tc>
+          <w:tcPr>
+            <w:tcW w:type="dxa" w:w="2880"/>
+          </w:tcPr>
+          <w:p>
+            <w:r>
+              <w:t>ElectrÃ³nica</w:t>
+            </w:r>
+          </w:p>
+        </w:tc>
+        <w:tc>
+          <w:tcPr>
+            <w:tcW w:type="dxa" w:w="2880"/>
+          </w:tcPr>
+          <w:p>
+            <w:r>
+              <w:t>800.0</w:t>
+            </w:r>
+          </w:p>
+        </w:tc>
+      </w:tr>
+      <w:tr>
+        <w:tc>
+          <w:tcPr>
+            <w:tcW w:type="dxa" w:w="2880"/>
+          </w:tcPr>
+          <w:p>
+            <w:r>
+              <w:t>Mesa de Comedor</w:t>
+            </w:r>
+          </w:p>
+        </w:tc>
+        <w:tc>
+          <w:tcPr>
+            <w:tcW w:type="dxa" w:w="2880"/>
+          </w:tcPr>
+          <w:p>
+            <w:r>
+              <w:t>Muebles</w:t>
+            </w:r>
+          </w:p>
+        </w:tc>
+        <w:tc>
+          <w:tcPr>
+            <w:tcW w:type="dxa" w:w="2880"/>
+          </w:tcPr>
+          <w:p>
+            <w:r>
+              <w:t>300.0</w:t>
+            </w:r>
+          </w:p>
+        </w:tc>
+      </w:tr>
+      <w:tr>
+        <w:tc>
+          <w:tcPr>
+            <w:tcW w:type="dxa" w:w="2880"/>
+          </w:tcPr>
+          <w:p>
+            <w:r>
+              <w:t>Silla de Oficina</w:t>
+            </w:r>
+          </w:p>
+        </w:tc>
+        <w:tc>
+          <w:tcPr>
+            <w:tcW w:type="dxa" w:w="2880"/>
+          </w:tcPr>
+          <w:p>
+            <w:r>
+              <w:t>Muebles</w:t>
+            </w:r>
+          </w:p>
+        </w:tc>
+        <w:tc>
+          <w:tcPr>
+            <w:tcW w:type="dxa" w:w="2880"/>
+          </w:tcPr>
+          <w:p>
+            <w:r>
+              <w:t>120.0</w:t>
+            </w:r>
+          </w:p>
+        </w:tc>
+      </w:tr>
+    </w:tbl>
     <w:p>
       <w:pPr>
         <w:pStyle w:val="Heading2"/>
@@ -19977,37 +21749,151 @@
         <w:t>Fechas del dataframe sin formatear</w:t>
       </w:r>
     </w:p>
-    <w:p>
-      <w:r>
-        <w:t xml:space="preserve">            fecha</w:t>
-        <w:br/>
-        <w:t>0      2024-08-01</w:t>
-        <w:br/>
-        <w:t>1      01/08/2024</w:t>
-        <w:br/>
-        <w:t>2  August 1, 2024</w:t>
-        <w:br/>
-        <w:t>3        20240801</w:t>
-      </w:r>
-    </w:p>
+    <w:tbl>
+      <w:tblPr>
+        <w:tblStyle w:val="TableGrid"/>
+        <w:tblW w:type="auto" w:w="0"/>
+        <w:tblLook w:firstColumn="1" w:firstRow="1" w:lastColumn="0" w:lastRow="0" w:noHBand="0" w:noVBand="1" w:val="04A0"/>
+      </w:tblPr>
+      <w:tblGrid>
+        <w:gridCol w:w="8640"/>
+      </w:tblGrid>
+      <w:tr>
+        <w:tc>
+          <w:tcPr>
+            <w:tcW w:type="dxa" w:w="8640"/>
+          </w:tcPr>
+          <w:p>
+            <w:r>
+              <w:t>fecha</w:t>
+            </w:r>
+          </w:p>
+        </w:tc>
+      </w:tr>
+      <w:tr>
+        <w:tc>
+          <w:tcPr>
+            <w:tcW w:type="dxa" w:w="8640"/>
+          </w:tcPr>
+          <w:p>
+            <w:r>
+              <w:t>2024-08-01</w:t>
+            </w:r>
+          </w:p>
+        </w:tc>
+      </w:tr>
+      <w:tr>
+        <w:tc>
+          <w:tcPr>
+            <w:tcW w:type="dxa" w:w="8640"/>
+          </w:tcPr>
+          <w:p>
+            <w:r>
+              <w:t>01/08/2024</w:t>
+            </w:r>
+          </w:p>
+        </w:tc>
+      </w:tr>
+      <w:tr>
+        <w:tc>
+          <w:tcPr>
+            <w:tcW w:type="dxa" w:w="8640"/>
+          </w:tcPr>
+          <w:p>
+            <w:r>
+              <w:t>August 1, 2024</w:t>
+            </w:r>
+          </w:p>
+        </w:tc>
+      </w:tr>
+      <w:tr>
+        <w:tc>
+          <w:tcPr>
+            <w:tcW w:type="dxa" w:w="8640"/>
+          </w:tcPr>
+          <w:p>
+            <w:r>
+              <w:t>20240801</w:t>
+            </w:r>
+          </w:p>
+        </w:tc>
+      </w:tr>
+    </w:tbl>
     <w:p>
       <w:r>
         <w:t>Fechas convertidas con to_datetime y formateadas con format='mixed' (Formato mixto)</w:t>
       </w:r>
     </w:p>
-    <w:p>
-      <w:r>
-        <w:t xml:space="preserve">       fecha</w:t>
-        <w:br/>
-        <w:t>0 2024-08-01</w:t>
-        <w:br/>
-        <w:t>1 2024-01-08</w:t>
-        <w:br/>
-        <w:t>2 2024-08-01</w:t>
-        <w:br/>
-        <w:t>3 2024-08-01</w:t>
-      </w:r>
-    </w:p>
+    <w:tbl>
+      <w:tblPr>
+        <w:tblStyle w:val="TableGrid"/>
+        <w:tblW w:type="auto" w:w="0"/>
+        <w:tblLook w:firstColumn="1" w:firstRow="1" w:lastColumn="0" w:lastRow="0" w:noHBand="0" w:noVBand="1" w:val="04A0"/>
+      </w:tblPr>
+      <w:tblGrid>
+        <w:gridCol w:w="8640"/>
+      </w:tblGrid>
+      <w:tr>
+        <w:tc>
+          <w:tcPr>
+            <w:tcW w:type="dxa" w:w="8640"/>
+          </w:tcPr>
+          <w:p>
+            <w:r>
+              <w:t>fecha</w:t>
+            </w:r>
+          </w:p>
+        </w:tc>
+      </w:tr>
+      <w:tr>
+        <w:tc>
+          <w:tcPr>
+            <w:tcW w:type="dxa" w:w="8640"/>
+          </w:tcPr>
+          <w:p>
+            <w:r>
+              <w:t>2024-08-01 00:00:00</w:t>
+            </w:r>
+          </w:p>
+        </w:tc>
+      </w:tr>
+      <w:tr>
+        <w:tc>
+          <w:tcPr>
+            <w:tcW w:type="dxa" w:w="8640"/>
+          </w:tcPr>
+          <w:p>
+            <w:r>
+              <w:t>2024-01-08 00:00:00</w:t>
+            </w:r>
+          </w:p>
+        </w:tc>
+      </w:tr>
+      <w:tr>
+        <w:tc>
+          <w:tcPr>
+            <w:tcW w:type="dxa" w:w="8640"/>
+          </w:tcPr>
+          <w:p>
+            <w:r>
+              <w:t>2024-08-01 00:00:00</w:t>
+            </w:r>
+          </w:p>
+        </w:tc>
+      </w:tr>
+      <w:tr>
+        <w:tc>
+          <w:tcPr>
+            <w:tcW w:type="dxa" w:w="8640"/>
+          </w:tcPr>
+          <w:p>
+            <w:r>
+              <w:t>2024-08-01 00:00:00</w:t>
+            </w:r>
+          </w:p>
+        </w:tc>
+      </w:tr>
+    </w:tbl>
     <w:p>
       <w:r>
         <w:t>con el metodo .dt.strftime('%d-%m-%Y') puedes formatear columnas en formato datetime en columnas string formateadas en una patron especifico</w:t>
@@ -20018,19 +21904,127 @@
         <w:t xml:space="preserve">Fecha formateada en '%d-%m-%Y' dia-mes-año: </w:t>
       </w:r>
     </w:p>
-    <w:p>
-      <w:r>
-        <w:t xml:space="preserve">       fecha fecha_formateada</w:t>
-        <w:br/>
-        <w:t>0 2024-08-01       01-08-2024</w:t>
-        <w:br/>
-        <w:t>1 2024-01-08       08-01-2024</w:t>
-        <w:br/>
-        <w:t>2 2024-08-01       01-08-2024</w:t>
-        <w:br/>
-        <w:t>3 2024-08-01       01-08-2024</w:t>
-      </w:r>
-    </w:p>
+    <w:tbl>
+      <w:tblPr>
+        <w:tblStyle w:val="TableGrid"/>
+        <w:tblW w:type="auto" w:w="0"/>
+        <w:tblLook w:firstColumn="1" w:firstRow="1" w:lastColumn="0" w:lastRow="0" w:noHBand="0" w:noVBand="1" w:val="04A0"/>
+      </w:tblPr>
+      <w:tblGrid>
+        <w:gridCol w:w="4320"/>
+        <w:gridCol w:w="4320"/>
+      </w:tblGrid>
+      <w:tr>
+        <w:tc>
+          <w:tcPr>
+            <w:tcW w:type="dxa" w:w="4320"/>
+          </w:tcPr>
+          <w:p>
+            <w:r>
+              <w:t>fecha</w:t>
+            </w:r>
+          </w:p>
+        </w:tc>
+        <w:tc>
+          <w:tcPr>
+            <w:tcW w:type="dxa" w:w="4320"/>
+          </w:tcPr>
+          <w:p>
+            <w:r>
+              <w:t>fecha_formateada</w:t>
+            </w:r>
+          </w:p>
+        </w:tc>
+      </w:tr>
+      <w:tr>
+        <w:tc>
+          <w:tcPr>
+            <w:tcW w:type="dxa" w:w="4320"/>
+          </w:tcPr>
+          <w:p>
+            <w:r>
+              <w:t>2024-08-01 00:00:00</w:t>
+            </w:r>
+          </w:p>
+        </w:tc>
+        <w:tc>
+          <w:tcPr>
+            <w:tcW w:type="dxa" w:w="4320"/>
+          </w:tcPr>
+          <w:p>
+            <w:r>
+              <w:t>01-08-2024</w:t>
+            </w:r>
+          </w:p>
+        </w:tc>
+      </w:tr>
+      <w:tr>
+        <w:tc>
+          <w:tcPr>
+            <w:tcW w:type="dxa" w:w="4320"/>
+          </w:tcPr>
+          <w:p>
+            <w:r>
+              <w:t>2024-01-08 00:00:00</w:t>
+            </w:r>
+          </w:p>
+        </w:tc>
+        <w:tc>
+          <w:tcPr>
+            <w:tcW w:type="dxa" w:w="4320"/>
+          </w:tcPr>
+          <w:p>
+            <w:r>
+              <w:t>08-01-2024</w:t>
+            </w:r>
+          </w:p>
+        </w:tc>
+      </w:tr>
+      <w:tr>
+        <w:tc>
+          <w:tcPr>
+            <w:tcW w:type="dxa" w:w="4320"/>
+          </w:tcPr>
+          <w:p>
+            <w:r>
+              <w:t>2024-08-01 00:00:00</w:t>
+            </w:r>
+          </w:p>
+        </w:tc>
+        <w:tc>
+          <w:tcPr>
+            <w:tcW w:type="dxa" w:w="4320"/>
+          </w:tcPr>
+          <w:p>
+            <w:r>
+              <w:t>01-08-2024</w:t>
+            </w:r>
+          </w:p>
+        </w:tc>
+      </w:tr>
+      <w:tr>
+        <w:tc>
+          <w:tcPr>
+            <w:tcW w:type="dxa" w:w="4320"/>
+          </w:tcPr>
+          <w:p>
+            <w:r>
+              <w:t>2024-08-01 00:00:00</w:t>
+            </w:r>
+          </w:p>
+        </w:tc>
+        <w:tc>
+          <w:tcPr>
+            <w:tcW w:type="dxa" w:w="4320"/>
+          </w:tcPr>
+          <w:p>
+            <w:r>
+              <w:t>01-08-2024</w:t>
+            </w:r>
+          </w:p>
+        </w:tc>
+      </w:tr>
+    </w:tbl>
     <w:p>
       <w:r>
         <w:t xml:space="preserve">El argumento errors='coerce' en el método pd.to_datetime() se utiliza para manejar errores durante la conversión de datos a formato de fecha y hora (datetime). Si pandas encuentra un valor que no puede ser convertido a una fecha válida, en lugar de generar un error, asignará un valor especial llamado NaT ('Not a Time') </w:t>
@@ -20041,19 +22035,229 @@
         <w:t>Para la extracción de partes de una fecha (como dia mes o año) se utiliza dt.day|dt.month|dt.year</w:t>
       </w:r>
     </w:p>
-    <w:p>
-      <w:r>
-        <w:t xml:space="preserve">       fecha  dia  mes   año</w:t>
-        <w:br/>
-        <w:t>0 2024-08-01    1    8  2024</w:t>
-        <w:br/>
-        <w:t>1 2024-01-08    8    1  2024</w:t>
-        <w:br/>
-        <w:t>2 2024-08-01    1    8  2024</w:t>
-        <w:br/>
-        <w:t>3 2024-08-01    1    8  2024</w:t>
-      </w:r>
-    </w:p>
+    <w:tbl>
+      <w:tblPr>
+        <w:tblStyle w:val="TableGrid"/>
+        <w:tblW w:type="auto" w:w="0"/>
+        <w:tblLook w:firstColumn="1" w:firstRow="1" w:lastColumn="0" w:lastRow="0" w:noHBand="0" w:noVBand="1" w:val="04A0"/>
+      </w:tblPr>
+      <w:tblGrid>
+        <w:gridCol w:w="2160"/>
+        <w:gridCol w:w="2160"/>
+        <w:gridCol w:w="2160"/>
+        <w:gridCol w:w="2160"/>
+      </w:tblGrid>
+      <w:tr>
+        <w:tc>
+          <w:tcPr>
+            <w:tcW w:type="dxa" w:w="2160"/>
+          </w:tcPr>
+          <w:p>
+            <w:r>
+              <w:t>fecha</w:t>
+            </w:r>
+          </w:p>
+        </w:tc>
+        <w:tc>
+          <w:tcPr>
+            <w:tcW w:type="dxa" w:w="2160"/>
+          </w:tcPr>
+          <w:p>
+            <w:r>
+              <w:t>dia</w:t>
+            </w:r>
+          </w:p>
+        </w:tc>
+        <w:tc>
+          <w:tcPr>
+            <w:tcW w:type="dxa" w:w="2160"/>
+          </w:tcPr>
+          <w:p>
+            <w:r>
+              <w:t>mes</w:t>
+            </w:r>
+          </w:p>
+        </w:tc>
+        <w:tc>
+          <w:tcPr>
+            <w:tcW w:type="dxa" w:w="2160"/>
+          </w:tcPr>
+          <w:p>
+            <w:r>
+              <w:t>año</w:t>
+            </w:r>
+          </w:p>
+        </w:tc>
+      </w:tr>
+      <w:tr>
+        <w:tc>
+          <w:tcPr>
+            <w:tcW w:type="dxa" w:w="2160"/>
+          </w:tcPr>
+          <w:p>
+            <w:r>
+              <w:t>2024-08-01 00:00:00</w:t>
+            </w:r>
+          </w:p>
+        </w:tc>
+        <w:tc>
+          <w:tcPr>
+            <w:tcW w:type="dxa" w:w="2160"/>
+          </w:tcPr>
+          <w:p>
+            <w:r>
+              <w:t>1</w:t>
+            </w:r>
+          </w:p>
+        </w:tc>
+        <w:tc>
+          <w:tcPr>
+            <w:tcW w:type="dxa" w:w="2160"/>
+          </w:tcPr>
+          <w:p>
+            <w:r>
+              <w:t>8</w:t>
+            </w:r>
+          </w:p>
+        </w:tc>
+        <w:tc>
+          <w:tcPr>
+            <w:tcW w:type="dxa" w:w="2160"/>
+          </w:tcPr>
+          <w:p>
+            <w:r>
+              <w:t>2024</w:t>
+            </w:r>
+          </w:p>
+        </w:tc>
+      </w:tr>
+      <w:tr>
+        <w:tc>
+          <w:tcPr>
+            <w:tcW w:type="dxa" w:w="2160"/>
+          </w:tcPr>
+          <w:p>
+            <w:r>
+              <w:t>2024-01-08 00:00:00</w:t>
+            </w:r>
+          </w:p>
+        </w:tc>
+        <w:tc>
+          <w:tcPr>
+            <w:tcW w:type="dxa" w:w="2160"/>
+          </w:tcPr>
+          <w:p>
+            <w:r>
+              <w:t>8</w:t>
+            </w:r>
+          </w:p>
+        </w:tc>
+        <w:tc>
+          <w:tcPr>
+            <w:tcW w:type="dxa" w:w="2160"/>
+          </w:tcPr>
+          <w:p>
+            <w:r>
+              <w:t>1</w:t>
+            </w:r>
+          </w:p>
+        </w:tc>
+        <w:tc>
+          <w:tcPr>
+            <w:tcW w:type="dxa" w:w="2160"/>
+          </w:tcPr>
+          <w:p>
+            <w:r>
+              <w:t>2024</w:t>
+            </w:r>
+          </w:p>
+        </w:tc>
+      </w:tr>
+      <w:tr>
+        <w:tc>
+          <w:tcPr>
+            <w:tcW w:type="dxa" w:w="2160"/>
+          </w:tcPr>
+          <w:p>
+            <w:r>
+              <w:t>2024-08-01 00:00:00</w:t>
+            </w:r>
+          </w:p>
+        </w:tc>
+        <w:tc>
+          <w:tcPr>
+            <w:tcW w:type="dxa" w:w="2160"/>
+          </w:tcPr>
+          <w:p>
+            <w:r>
+              <w:t>1</w:t>
+            </w:r>
+          </w:p>
+        </w:tc>
+        <w:tc>
+          <w:tcPr>
+            <w:tcW w:type="dxa" w:w="2160"/>
+          </w:tcPr>
+          <w:p>
+            <w:r>
+              <w:t>8</w:t>
+            </w:r>
+          </w:p>
+        </w:tc>
+        <w:tc>
+          <w:tcPr>
+            <w:tcW w:type="dxa" w:w="2160"/>
+          </w:tcPr>
+          <w:p>
+            <w:r>
+              <w:t>2024</w:t>
+            </w:r>
+          </w:p>
+        </w:tc>
+      </w:tr>
+      <w:tr>
+        <w:tc>
+          <w:tcPr>
+            <w:tcW w:type="dxa" w:w="2160"/>
+          </w:tcPr>
+          <w:p>
+            <w:r>
+              <w:t>2024-08-01 00:00:00</w:t>
+            </w:r>
+          </w:p>
+        </w:tc>
+        <w:tc>
+          <w:tcPr>
+            <w:tcW w:type="dxa" w:w="2160"/>
+          </w:tcPr>
+          <w:p>
+            <w:r>
+              <w:t>1</w:t>
+            </w:r>
+          </w:p>
+        </w:tc>
+        <w:tc>
+          <w:tcPr>
+            <w:tcW w:type="dxa" w:w="2160"/>
+          </w:tcPr>
+          <w:p>
+            <w:r>
+              <w:t>8</w:t>
+            </w:r>
+          </w:p>
+        </w:tc>
+        <w:tc>
+          <w:tcPr>
+            <w:tcW w:type="dxa" w:w="2160"/>
+          </w:tcPr>
+          <w:p>
+            <w:r>
+              <w:t>2024</w:t>
+            </w:r>
+          </w:p>
+        </w:tc>
+      </w:tr>
+    </w:tbl>
     <w:p>
       <w:r>
         <w:t>Para la extraccion del tiempo (hora, minuto, segundo) se utiliza dt.hour|dt.minute|dt.second</w:t>
@@ -20064,44 +22268,390 @@
         <w:t>Fechas con horas:</w:t>
       </w:r>
     </w:p>
-    <w:p>
-      <w:r>
-        <w:t xml:space="preserve">           fecha_hora</w:t>
-        <w:br/>
-        <w:t>0 2024-08-01 14:30:00</w:t>
-        <w:br/>
-        <w:t>1 2023-12-15 09:45:30</w:t>
-        <w:br/>
-        <w:t>2 2025-07-20 22:10:15</w:t>
-      </w:r>
-    </w:p>
-    <w:p>
-      <w:r>
-        <w:t xml:space="preserve">           fecha_hora  hora  minuto  segundo</w:t>
-        <w:br/>
-        <w:t>0 2024-08-01 14:30:00    14      30        0</w:t>
-        <w:br/>
-        <w:t>1 2023-12-15 09:45:30     9      45       30</w:t>
-        <w:br/>
-        <w:t>2 2025-07-20 22:10:15    22      10       15</w:t>
-      </w:r>
-    </w:p>
+    <w:tbl>
+      <w:tblPr>
+        <w:tblStyle w:val="TableGrid"/>
+        <w:tblW w:type="auto" w:w="0"/>
+        <w:tblLook w:firstColumn="1" w:firstRow="1" w:lastColumn="0" w:lastRow="0" w:noHBand="0" w:noVBand="1" w:val="04A0"/>
+      </w:tblPr>
+      <w:tblGrid>
+        <w:gridCol w:w="8640"/>
+      </w:tblGrid>
+      <w:tr>
+        <w:tc>
+          <w:tcPr>
+            <w:tcW w:type="dxa" w:w="8640"/>
+          </w:tcPr>
+          <w:p>
+            <w:r>
+              <w:t>fecha_hora</w:t>
+            </w:r>
+          </w:p>
+        </w:tc>
+      </w:tr>
+      <w:tr>
+        <w:tc>
+          <w:tcPr>
+            <w:tcW w:type="dxa" w:w="8640"/>
+          </w:tcPr>
+          <w:p>
+            <w:r>
+              <w:t>2024-08-01 14:30:00</w:t>
+            </w:r>
+          </w:p>
+        </w:tc>
+      </w:tr>
+      <w:tr>
+        <w:tc>
+          <w:tcPr>
+            <w:tcW w:type="dxa" w:w="8640"/>
+          </w:tcPr>
+          <w:p>
+            <w:r>
+              <w:t>2023-12-15 09:45:30</w:t>
+            </w:r>
+          </w:p>
+        </w:tc>
+      </w:tr>
+      <w:tr>
+        <w:tc>
+          <w:tcPr>
+            <w:tcW w:type="dxa" w:w="8640"/>
+          </w:tcPr>
+          <w:p>
+            <w:r>
+              <w:t>2025-07-20 22:10:15</w:t>
+            </w:r>
+          </w:p>
+        </w:tc>
+      </w:tr>
+    </w:tbl>
+    <w:tbl>
+      <w:tblPr>
+        <w:tblStyle w:val="TableGrid"/>
+        <w:tblW w:type="auto" w:w="0"/>
+        <w:tblLook w:firstColumn="1" w:firstRow="1" w:lastColumn="0" w:lastRow="0" w:noHBand="0" w:noVBand="1" w:val="04A0"/>
+      </w:tblPr>
+      <w:tblGrid>
+        <w:gridCol w:w="2160"/>
+        <w:gridCol w:w="2160"/>
+        <w:gridCol w:w="2160"/>
+        <w:gridCol w:w="2160"/>
+      </w:tblGrid>
+      <w:tr>
+        <w:tc>
+          <w:tcPr>
+            <w:tcW w:type="dxa" w:w="2160"/>
+          </w:tcPr>
+          <w:p>
+            <w:r>
+              <w:t>fecha_hora</w:t>
+            </w:r>
+          </w:p>
+        </w:tc>
+        <w:tc>
+          <w:tcPr>
+            <w:tcW w:type="dxa" w:w="2160"/>
+          </w:tcPr>
+          <w:p>
+            <w:r>
+              <w:t>hora</w:t>
+            </w:r>
+          </w:p>
+        </w:tc>
+        <w:tc>
+          <w:tcPr>
+            <w:tcW w:type="dxa" w:w="2160"/>
+          </w:tcPr>
+          <w:p>
+            <w:r>
+              <w:t>minuto</w:t>
+            </w:r>
+          </w:p>
+        </w:tc>
+        <w:tc>
+          <w:tcPr>
+            <w:tcW w:type="dxa" w:w="2160"/>
+          </w:tcPr>
+          <w:p>
+            <w:r>
+              <w:t>segundo</w:t>
+            </w:r>
+          </w:p>
+        </w:tc>
+      </w:tr>
+      <w:tr>
+        <w:tc>
+          <w:tcPr>
+            <w:tcW w:type="dxa" w:w="2160"/>
+          </w:tcPr>
+          <w:p>
+            <w:r>
+              <w:t>2024-08-01 14:30:00</w:t>
+            </w:r>
+          </w:p>
+        </w:tc>
+        <w:tc>
+          <w:tcPr>
+            <w:tcW w:type="dxa" w:w="2160"/>
+          </w:tcPr>
+          <w:p>
+            <w:r>
+              <w:t>14</w:t>
+            </w:r>
+          </w:p>
+        </w:tc>
+        <w:tc>
+          <w:tcPr>
+            <w:tcW w:type="dxa" w:w="2160"/>
+          </w:tcPr>
+          <w:p>
+            <w:r>
+              <w:t>30</w:t>
+            </w:r>
+          </w:p>
+        </w:tc>
+        <w:tc>
+          <w:tcPr>
+            <w:tcW w:type="dxa" w:w="2160"/>
+          </w:tcPr>
+          <w:p>
+            <w:r>
+              <w:t>0</w:t>
+            </w:r>
+          </w:p>
+        </w:tc>
+      </w:tr>
+      <w:tr>
+        <w:tc>
+          <w:tcPr>
+            <w:tcW w:type="dxa" w:w="2160"/>
+          </w:tcPr>
+          <w:p>
+            <w:r>
+              <w:t>2023-12-15 09:45:30</w:t>
+            </w:r>
+          </w:p>
+        </w:tc>
+        <w:tc>
+          <w:tcPr>
+            <w:tcW w:type="dxa" w:w="2160"/>
+          </w:tcPr>
+          <w:p>
+            <w:r>
+              <w:t>9</w:t>
+            </w:r>
+          </w:p>
+        </w:tc>
+        <w:tc>
+          <w:tcPr>
+            <w:tcW w:type="dxa" w:w="2160"/>
+          </w:tcPr>
+          <w:p>
+            <w:r>
+              <w:t>45</w:t>
+            </w:r>
+          </w:p>
+        </w:tc>
+        <w:tc>
+          <w:tcPr>
+            <w:tcW w:type="dxa" w:w="2160"/>
+          </w:tcPr>
+          <w:p>
+            <w:r>
+              <w:t>30</w:t>
+            </w:r>
+          </w:p>
+        </w:tc>
+      </w:tr>
+      <w:tr>
+        <w:tc>
+          <w:tcPr>
+            <w:tcW w:type="dxa" w:w="2160"/>
+          </w:tcPr>
+          <w:p>
+            <w:r>
+              <w:t>2025-07-20 22:10:15</w:t>
+            </w:r>
+          </w:p>
+        </w:tc>
+        <w:tc>
+          <w:tcPr>
+            <w:tcW w:type="dxa" w:w="2160"/>
+          </w:tcPr>
+          <w:p>
+            <w:r>
+              <w:t>22</w:t>
+            </w:r>
+          </w:p>
+        </w:tc>
+        <w:tc>
+          <w:tcPr>
+            <w:tcW w:type="dxa" w:w="2160"/>
+          </w:tcPr>
+          <w:p>
+            <w:r>
+              <w:t>10</w:t>
+            </w:r>
+          </w:p>
+        </w:tc>
+        <w:tc>
+          <w:tcPr>
+            <w:tcW w:type="dxa" w:w="2160"/>
+          </w:tcPr>
+          <w:p>
+            <w:r>
+              <w:t>15</w:t>
+            </w:r>
+          </w:p>
+        </w:tc>
+      </w:tr>
+    </w:tbl>
     <w:p>
       <w:r>
         <w:t>El método dt.isocalendar() se utiliza para obtener información relacionada con el calendario ISO para una columna de fechas. El método devuelve un DataFrame con tres columnas: year/week/day:</w:t>
       </w:r>
     </w:p>
-    <w:p>
-      <w:r>
-        <w:t xml:space="preserve">   year  week  day</w:t>
-        <w:br/>
-        <w:t>0  2024    31    4</w:t>
-        <w:br/>
-        <w:t>1  2023    50    5</w:t>
-        <w:br/>
-        <w:t>2  2025    29    7</w:t>
-      </w:r>
-    </w:p>
+    <w:tbl>
+      <w:tblPr>
+        <w:tblStyle w:val="TableGrid"/>
+        <w:tblW w:type="auto" w:w="0"/>
+        <w:tblLook w:firstColumn="1" w:firstRow="1" w:lastColumn="0" w:lastRow="0" w:noHBand="0" w:noVBand="1" w:val="04A0"/>
+      </w:tblPr>
+      <w:tblGrid>
+        <w:gridCol w:w="2880"/>
+        <w:gridCol w:w="2880"/>
+        <w:gridCol w:w="2880"/>
+      </w:tblGrid>
+      <w:tr>
+        <w:tc>
+          <w:tcPr>
+            <w:tcW w:type="dxa" w:w="2880"/>
+          </w:tcPr>
+          <w:p>
+            <w:r>
+              <w:t>year</w:t>
+            </w:r>
+          </w:p>
+        </w:tc>
+        <w:tc>
+          <w:tcPr>
+            <w:tcW w:type="dxa" w:w="2880"/>
+          </w:tcPr>
+          <w:p>
+            <w:r>
+              <w:t>week</w:t>
+            </w:r>
+          </w:p>
+        </w:tc>
+        <w:tc>
+          <w:tcPr>
+            <w:tcW w:type="dxa" w:w="2880"/>
+          </w:tcPr>
+          <w:p>
+            <w:r>
+              <w:t>day</w:t>
+            </w:r>
+          </w:p>
+        </w:tc>
+      </w:tr>
+      <w:tr>
+        <w:tc>
+          <w:tcPr>
+            <w:tcW w:type="dxa" w:w="2880"/>
+          </w:tcPr>
+          <w:p>
+            <w:r>
+              <w:t>2024</w:t>
+            </w:r>
+          </w:p>
+        </w:tc>
+        <w:tc>
+          <w:tcPr>
+            <w:tcW w:type="dxa" w:w="2880"/>
+          </w:tcPr>
+          <w:p>
+            <w:r>
+              <w:t>31</w:t>
+            </w:r>
+          </w:p>
+        </w:tc>
+        <w:tc>
+          <w:tcPr>
+            <w:tcW w:type="dxa" w:w="2880"/>
+          </w:tcPr>
+          <w:p>
+            <w:r>
+              <w:t>4</w:t>
+            </w:r>
+          </w:p>
+        </w:tc>
+      </w:tr>
+      <w:tr>
+        <w:tc>
+          <w:tcPr>
+            <w:tcW w:type="dxa" w:w="2880"/>
+          </w:tcPr>
+          <w:p>
+            <w:r>
+              <w:t>2023</w:t>
+            </w:r>
+          </w:p>
+        </w:tc>
+        <w:tc>
+          <w:tcPr>
+            <w:tcW w:type="dxa" w:w="2880"/>
+          </w:tcPr>
+          <w:p>
+            <w:r>
+              <w:t>50</w:t>
+            </w:r>
+          </w:p>
+        </w:tc>
+        <w:tc>
+          <w:tcPr>
+            <w:tcW w:type="dxa" w:w="2880"/>
+          </w:tcPr>
+          <w:p>
+            <w:r>
+              <w:t>5</w:t>
+            </w:r>
+          </w:p>
+        </w:tc>
+      </w:tr>
+      <w:tr>
+        <w:tc>
+          <w:tcPr>
+            <w:tcW w:type="dxa" w:w="2880"/>
+          </w:tcPr>
+          <w:p>
+            <w:r>
+              <w:t>2025</w:t>
+            </w:r>
+          </w:p>
+        </w:tc>
+        <w:tc>
+          <w:tcPr>
+            <w:tcW w:type="dxa" w:w="2880"/>
+          </w:tcPr>
+          <w:p>
+            <w:r>
+              <w:t>29</w:t>
+            </w:r>
+          </w:p>
+        </w:tc>
+        <w:tc>
+          <w:tcPr>
+            <w:tcW w:type="dxa" w:w="2880"/>
+          </w:tcPr>
+          <w:p>
+            <w:r>
+              <w:t>7</w:t>
+            </w:r>
+          </w:p>
+        </w:tc>
+      </w:tr>
+    </w:tbl>
     <w:p>
       <w:r>
         <w:t>Si una columna con valores datetime posee datos faltantes se pueden usar los metodos ffill() y bffill(). ffill rellena la información faltante con la fecha de la fila anterior mientras que bffill con la posterior</w:t>
@@ -20117,19 +22667,76 @@
         <w:t>Fecha sin limpiar:</w:t>
       </w:r>
     </w:p>
-    <w:p>
-      <w:r>
-        <w:t xml:space="preserve">       fecha</w:t>
-        <w:br/>
-        <w:t>0 2024-08-01</w:t>
-        <w:br/>
-        <w:t>1        NaT</w:t>
-        <w:br/>
-        <w:t>2        NaT</w:t>
-        <w:br/>
-        <w:t>3 2023-12-15</w:t>
-      </w:r>
-    </w:p>
+    <w:tbl>
+      <w:tblPr>
+        <w:tblStyle w:val="TableGrid"/>
+        <w:tblW w:type="auto" w:w="0"/>
+        <w:tblLook w:firstColumn="1" w:firstRow="1" w:lastColumn="0" w:lastRow="0" w:noHBand="0" w:noVBand="1" w:val="04A0"/>
+      </w:tblPr>
+      <w:tblGrid>
+        <w:gridCol w:w="8640"/>
+      </w:tblGrid>
+      <w:tr>
+        <w:tc>
+          <w:tcPr>
+            <w:tcW w:type="dxa" w:w="8640"/>
+          </w:tcPr>
+          <w:p>
+            <w:r>
+              <w:t>fecha</w:t>
+            </w:r>
+          </w:p>
+        </w:tc>
+      </w:tr>
+      <w:tr>
+        <w:tc>
+          <w:tcPr>
+            <w:tcW w:type="dxa" w:w="8640"/>
+          </w:tcPr>
+          <w:p>
+            <w:r>
+              <w:t>2024-08-01 00:00:00</w:t>
+            </w:r>
+          </w:p>
+        </w:tc>
+      </w:tr>
+      <w:tr>
+        <w:tc>
+          <w:tcPr>
+            <w:tcW w:type="dxa" w:w="8640"/>
+          </w:tcPr>
+          <w:p>
+            <w:r>
+              <w:t>NaT</w:t>
+            </w:r>
+          </w:p>
+        </w:tc>
+      </w:tr>
+      <w:tr>
+        <w:tc>
+          <w:tcPr>
+            <w:tcW w:type="dxa" w:w="8640"/>
+          </w:tcPr>
+          <w:p>
+            <w:r>
+              <w:t>NaT</w:t>
+            </w:r>
+          </w:p>
+        </w:tc>
+      </w:tr>
+      <w:tr>
+        <w:tc>
+          <w:tcPr>
+            <w:tcW w:type="dxa" w:w="8640"/>
+          </w:tcPr>
+          <w:p>
+            <w:r>
+              <w:t>2023-12-15 00:00:00</w:t>
+            </w:r>
+          </w:p>
+        </w:tc>
+      </w:tr>
+    </w:tbl>
     <w:p>
       <w:r>
         <w:t>uso de drona():</w:t>
@@ -20165,33 +22772,414 @@
         <w:t>Se puede hacer calculos con las fecha como ejemplo restar:</w:t>
       </w:r>
     </w:p>
-    <w:p>
-      <w:r>
-        <w:t xml:space="preserve">  fecha_inicio  fecha_fin diferencia_dias</w:t>
-        <w:br/>
-        <w:t>0   2024-08-01 2024-08-10          9 days</w:t>
-        <w:br/>
-        <w:t>1   2023-12-15 2021-12-25       -720 days</w:t>
-        <w:br/>
-        <w:t>2   2025-07-20 2025-08-01         12 days</w:t>
-      </w:r>
-    </w:p>
+    <w:tbl>
+      <w:tblPr>
+        <w:tblStyle w:val="TableGrid"/>
+        <w:tblW w:type="auto" w:w="0"/>
+        <w:tblLook w:firstColumn="1" w:firstRow="1" w:lastColumn="0" w:lastRow="0" w:noHBand="0" w:noVBand="1" w:val="04A0"/>
+      </w:tblPr>
+      <w:tblGrid>
+        <w:gridCol w:w="2880"/>
+        <w:gridCol w:w="2880"/>
+        <w:gridCol w:w="2880"/>
+      </w:tblGrid>
+      <w:tr>
+        <w:tc>
+          <w:tcPr>
+            <w:tcW w:type="dxa" w:w="2880"/>
+          </w:tcPr>
+          <w:p>
+            <w:r>
+              <w:t>fecha_inicio</w:t>
+            </w:r>
+          </w:p>
+        </w:tc>
+        <w:tc>
+          <w:tcPr>
+            <w:tcW w:type="dxa" w:w="2880"/>
+          </w:tcPr>
+          <w:p>
+            <w:r>
+              <w:t>fecha_fin</w:t>
+            </w:r>
+          </w:p>
+        </w:tc>
+        <w:tc>
+          <w:tcPr>
+            <w:tcW w:type="dxa" w:w="2880"/>
+          </w:tcPr>
+          <w:p>
+            <w:r>
+              <w:t>diferencia_dias</w:t>
+            </w:r>
+          </w:p>
+        </w:tc>
+      </w:tr>
+      <w:tr>
+        <w:tc>
+          <w:tcPr>
+            <w:tcW w:type="dxa" w:w="2880"/>
+          </w:tcPr>
+          <w:p>
+            <w:r>
+              <w:t>2024-08-01 00:00:00</w:t>
+            </w:r>
+          </w:p>
+        </w:tc>
+        <w:tc>
+          <w:tcPr>
+            <w:tcW w:type="dxa" w:w="2880"/>
+          </w:tcPr>
+          <w:p>
+            <w:r>
+              <w:t>2024-08-10 00:00:00</w:t>
+            </w:r>
+          </w:p>
+        </w:tc>
+        <w:tc>
+          <w:tcPr>
+            <w:tcW w:type="dxa" w:w="2880"/>
+          </w:tcPr>
+          <w:p>
+            <w:r>
+              <w:t>9 days 00:00:00</w:t>
+            </w:r>
+          </w:p>
+        </w:tc>
+      </w:tr>
+      <w:tr>
+        <w:tc>
+          <w:tcPr>
+            <w:tcW w:type="dxa" w:w="2880"/>
+          </w:tcPr>
+          <w:p>
+            <w:r>
+              <w:t>2023-12-15 00:00:00</w:t>
+            </w:r>
+          </w:p>
+        </w:tc>
+        <w:tc>
+          <w:tcPr>
+            <w:tcW w:type="dxa" w:w="2880"/>
+          </w:tcPr>
+          <w:p>
+            <w:r>
+              <w:t>2021-12-25 00:00:00</w:t>
+            </w:r>
+          </w:p>
+        </w:tc>
+        <w:tc>
+          <w:tcPr>
+            <w:tcW w:type="dxa" w:w="2880"/>
+          </w:tcPr>
+          <w:p>
+            <w:r>
+              <w:t>-720 days +00:00:00</w:t>
+            </w:r>
+          </w:p>
+        </w:tc>
+      </w:tr>
+      <w:tr>
+        <w:tc>
+          <w:tcPr>
+            <w:tcW w:type="dxa" w:w="2880"/>
+          </w:tcPr>
+          <w:p>
+            <w:r>
+              <w:t>2025-07-20 00:00:00</w:t>
+            </w:r>
+          </w:p>
+        </w:tc>
+        <w:tc>
+          <w:tcPr>
+            <w:tcW w:type="dxa" w:w="2880"/>
+          </w:tcPr>
+          <w:p>
+            <w:r>
+              <w:t>2025-08-01 00:00:00</w:t>
+            </w:r>
+          </w:p>
+        </w:tc>
+        <w:tc>
+          <w:tcPr>
+            <w:tcW w:type="dxa" w:w="2880"/>
+          </w:tcPr>
+          <w:p>
+            <w:r>
+              <w:t>12 days 00:00:00</w:t>
+            </w:r>
+          </w:p>
+        </w:tc>
+      </w:tr>
+    </w:tbl>
     <w:p>
       <w:r>
         <w:t>Con el pd.DateOffset() se puede  sumar o restar períodos de tiempo a fechas en un DataFrame o Series de tipo datetime:</w:t>
       </w:r>
     </w:p>
-    <w:p>
-      <w:r>
-        <w:t xml:space="preserve">  fecha_inicio  fecha_fin diferencia_dias fecha_inicio_mas_6d fecha_menos_1_mes fecha_mas_2_años</w:t>
-        <w:br/>
-        <w:t>0   2024-08-01 2024-08-10          9 days          2024-08-07        2024-07-10       2026-08-01</w:t>
-        <w:br/>
-        <w:t>1   2023-12-15 2021-12-25       -720 days          2023-12-21        2021-11-25       2025-12-15</w:t>
-        <w:br/>
-        <w:t>2   2025-07-20 2025-08-01         12 days          2025-07-26        2025-07-01       2027-07-20</w:t>
-      </w:r>
-    </w:p>
+    <w:tbl>
+      <w:tblPr>
+        <w:tblStyle w:val="TableGrid"/>
+        <w:tblW w:type="auto" w:w="0"/>
+        <w:tblLook w:firstColumn="1" w:firstRow="1" w:lastColumn="0" w:lastRow="0" w:noHBand="0" w:noVBand="1" w:val="04A0"/>
+      </w:tblPr>
+      <w:tblGrid>
+        <w:gridCol w:w="1440"/>
+        <w:gridCol w:w="1440"/>
+        <w:gridCol w:w="1440"/>
+        <w:gridCol w:w="1440"/>
+        <w:gridCol w:w="1440"/>
+        <w:gridCol w:w="1440"/>
+      </w:tblGrid>
+      <w:tr>
+        <w:tc>
+          <w:tcPr>
+            <w:tcW w:type="dxa" w:w="1440"/>
+          </w:tcPr>
+          <w:p>
+            <w:r>
+              <w:t>fecha_inicio</w:t>
+            </w:r>
+          </w:p>
+        </w:tc>
+        <w:tc>
+          <w:tcPr>
+            <w:tcW w:type="dxa" w:w="1440"/>
+          </w:tcPr>
+          <w:p>
+            <w:r>
+              <w:t>fecha_fin</w:t>
+            </w:r>
+          </w:p>
+        </w:tc>
+        <w:tc>
+          <w:tcPr>
+            <w:tcW w:type="dxa" w:w="1440"/>
+          </w:tcPr>
+          <w:p>
+            <w:r>
+              <w:t>diferencia_dias</w:t>
+            </w:r>
+          </w:p>
+        </w:tc>
+        <w:tc>
+          <w:tcPr>
+            <w:tcW w:type="dxa" w:w="1440"/>
+          </w:tcPr>
+          <w:p>
+            <w:r>
+              <w:t>fecha_inicio_mas_6d</w:t>
+            </w:r>
+          </w:p>
+        </w:tc>
+        <w:tc>
+          <w:tcPr>
+            <w:tcW w:type="dxa" w:w="1440"/>
+          </w:tcPr>
+          <w:p>
+            <w:r>
+              <w:t>fecha_menos_1_mes</w:t>
+            </w:r>
+          </w:p>
+        </w:tc>
+        <w:tc>
+          <w:tcPr>
+            <w:tcW w:type="dxa" w:w="1440"/>
+          </w:tcPr>
+          <w:p>
+            <w:r>
+              <w:t>fecha_mas_2_años</w:t>
+            </w:r>
+          </w:p>
+        </w:tc>
+      </w:tr>
+      <w:tr>
+        <w:tc>
+          <w:tcPr>
+            <w:tcW w:type="dxa" w:w="1440"/>
+          </w:tcPr>
+          <w:p>
+            <w:r>
+              <w:t>2024-08-01 00:00:00</w:t>
+            </w:r>
+          </w:p>
+        </w:tc>
+        <w:tc>
+          <w:tcPr>
+            <w:tcW w:type="dxa" w:w="1440"/>
+          </w:tcPr>
+          <w:p>
+            <w:r>
+              <w:t>2024-08-10 00:00:00</w:t>
+            </w:r>
+          </w:p>
+        </w:tc>
+        <w:tc>
+          <w:tcPr>
+            <w:tcW w:type="dxa" w:w="1440"/>
+          </w:tcPr>
+          <w:p>
+            <w:r>
+              <w:t>9 days 00:00:00</w:t>
+            </w:r>
+          </w:p>
+        </w:tc>
+        <w:tc>
+          <w:tcPr>
+            <w:tcW w:type="dxa" w:w="1440"/>
+          </w:tcPr>
+          <w:p>
+            <w:r>
+              <w:t>2024-08-07 00:00:00</w:t>
+            </w:r>
+          </w:p>
+        </w:tc>
+        <w:tc>
+          <w:tcPr>
+            <w:tcW w:type="dxa" w:w="1440"/>
+          </w:tcPr>
+          <w:p>
+            <w:r>
+              <w:t>2024-07-10 00:00:00</w:t>
+            </w:r>
+          </w:p>
+        </w:tc>
+        <w:tc>
+          <w:tcPr>
+            <w:tcW w:type="dxa" w:w="1440"/>
+          </w:tcPr>
+          <w:p>
+            <w:r>
+              <w:t>2026-08-01 00:00:00</w:t>
+            </w:r>
+          </w:p>
+        </w:tc>
+      </w:tr>
+      <w:tr>
+        <w:tc>
+          <w:tcPr>
+            <w:tcW w:type="dxa" w:w="1440"/>
+          </w:tcPr>
+          <w:p>
+            <w:r>
+              <w:t>2023-12-15 00:00:00</w:t>
+            </w:r>
+          </w:p>
+        </w:tc>
+        <w:tc>
+          <w:tcPr>
+            <w:tcW w:type="dxa" w:w="1440"/>
+          </w:tcPr>
+          <w:p>
+            <w:r>
+              <w:t>2021-12-25 00:00:00</w:t>
+            </w:r>
+          </w:p>
+        </w:tc>
+        <w:tc>
+          <w:tcPr>
+            <w:tcW w:type="dxa" w:w="1440"/>
+          </w:tcPr>
+          <w:p>
+            <w:r>
+              <w:t>-720 days +00:00:00</w:t>
+            </w:r>
+          </w:p>
+        </w:tc>
+        <w:tc>
+          <w:tcPr>
+            <w:tcW w:type="dxa" w:w="1440"/>
+          </w:tcPr>
+          <w:p>
+            <w:r>
+              <w:t>2023-12-21 00:00:00</w:t>
+            </w:r>
+          </w:p>
+        </w:tc>
+        <w:tc>
+          <w:tcPr>
+            <w:tcW w:type="dxa" w:w="1440"/>
+          </w:tcPr>
+          <w:p>
+            <w:r>
+              <w:t>2021-11-25 00:00:00</w:t>
+            </w:r>
+          </w:p>
+        </w:tc>
+        <w:tc>
+          <w:tcPr>
+            <w:tcW w:type="dxa" w:w="1440"/>
+          </w:tcPr>
+          <w:p>
+            <w:r>
+              <w:t>2025-12-15 00:00:00</w:t>
+            </w:r>
+          </w:p>
+        </w:tc>
+      </w:tr>
+      <w:tr>
+        <w:tc>
+          <w:tcPr>
+            <w:tcW w:type="dxa" w:w="1440"/>
+          </w:tcPr>
+          <w:p>
+            <w:r>
+              <w:t>2025-07-20 00:00:00</w:t>
+            </w:r>
+          </w:p>
+        </w:tc>
+        <w:tc>
+          <w:tcPr>
+            <w:tcW w:type="dxa" w:w="1440"/>
+          </w:tcPr>
+          <w:p>
+            <w:r>
+              <w:t>2025-08-01 00:00:00</w:t>
+            </w:r>
+          </w:p>
+        </w:tc>
+        <w:tc>
+          <w:tcPr>
+            <w:tcW w:type="dxa" w:w="1440"/>
+          </w:tcPr>
+          <w:p>
+            <w:r>
+              <w:t>12 days 00:00:00</w:t>
+            </w:r>
+          </w:p>
+        </w:tc>
+        <w:tc>
+          <w:tcPr>
+            <w:tcW w:type="dxa" w:w="1440"/>
+          </w:tcPr>
+          <w:p>
+            <w:r>
+              <w:t>2025-07-26 00:00:00</w:t>
+            </w:r>
+          </w:p>
+        </w:tc>
+        <w:tc>
+          <w:tcPr>
+            <w:tcW w:type="dxa" w:w="1440"/>
+          </w:tcPr>
+          <w:p>
+            <w:r>
+              <w:t>2025-07-01 00:00:00</w:t>
+            </w:r>
+          </w:p>
+        </w:tc>
+        <w:tc>
+          <w:tcPr>
+            <w:tcW w:type="dxa" w:w="1440"/>
+          </w:tcPr>
+          <w:p>
+            <w:r>
+              <w:t>2027-07-20 00:00:00</w:t>
+            </w:r>
+          </w:p>
+        </w:tc>
+      </w:tr>
+    </w:tbl>
     <w:p>
       <w:r>
         <w:t xml:space="preserve">Con el metodo resample puedes reagrupar las fecha e integrarle una funcion de agregacion, ejemplo reagrupacion a final de mes resample('M') con promedio de dias </w:t>

</xml_diff>